<commit_message>
asys_debug,sys app as env‘ ’
</commit_message>
<xml_diff>
--- a/asys.build.docx
+++ b/asys.build.docx
@@ -14457,8 +14457,6 @@
           <w:numId w:val="1"/>
         </w:numPr>
       </w:pPr>
-      <w:bookmarkStart w:id="9" w:name="_GoBack"/>
-      <w:bookmarkEnd w:id="9"/>
       <w:r>
         <w:t>Make</w:t>
       </w:r>
@@ -16367,13 +16365,148 @@
         <w:spacing w:before="450" w:after="450" w:line="408" w:lineRule="atLeast"/>
         <w:jc w:val="left"/>
         <w:rPr>
+          <w:rFonts w:ascii="Arial" w:eastAsia="宋体" w:hAnsi="Arial" w:cs="Arial"/>
+          <w:color w:val="404040"/>
+          <w:kern w:val="0"/>
+          <w:sz w:val="24"/>
+          <w:szCs w:val="24"/>
+        </w:rPr>
+      </w:pPr>
+      <w:r>
+        <w:rPr>
+          <w:rFonts w:ascii="Arial" w:eastAsia="宋体" w:hAnsi="Arial" w:cs="Arial"/>
+          <w:color w:val="404040"/>
+          <w:kern w:val="0"/>
+          <w:sz w:val="24"/>
+          <w:szCs w:val="24"/>
+        </w:rPr>
+        <w:t>上述</w:t>
+      </w:r>
+      <w:r>
+        <w:rPr>
+          <w:rFonts w:ascii="Arial" w:eastAsia="宋体" w:hAnsi="Arial" w:cs="Arial"/>
+          <w:color w:val="404040"/>
+          <w:kern w:val="0"/>
+          <w:sz w:val="24"/>
+          <w:szCs w:val="24"/>
+        </w:rPr>
+        <w:t>mmm</w:t>
+      </w:r>
+      <w:r>
+        <w:rPr>
+          <w:rFonts w:ascii="Arial" w:eastAsia="宋体" w:hAnsi="Arial" w:cs="Arial"/>
+          <w:color w:val="404040"/>
+          <w:kern w:val="0"/>
+          <w:sz w:val="24"/>
+          <w:szCs w:val="24"/>
+        </w:rPr>
+        <w:t>命令同样适用于</w:t>
+      </w:r>
+      <w:r>
+        <w:rPr>
+          <w:rFonts w:ascii="Arial" w:eastAsia="宋体" w:hAnsi="Arial" w:cs="Arial"/>
+          <w:color w:val="404040"/>
+          <w:kern w:val="0"/>
+          <w:sz w:val="24"/>
+          <w:szCs w:val="24"/>
+        </w:rPr>
+        <w:t>mm/mma/mmma</w:t>
+      </w:r>
+      <w:r>
+        <w:rPr>
+          <w:rFonts w:ascii="Arial" w:eastAsia="宋体" w:hAnsi="Arial" w:cs="Arial"/>
+          <w:color w:val="404040"/>
+          <w:kern w:val="0"/>
+          <w:sz w:val="24"/>
+          <w:szCs w:val="24"/>
+        </w:rPr>
+        <w:t>，编译系统采用的是增量编译，只会编译发生变化的目标文件。当需要重新编译所有的相关模块，则需要编译命令后增加参数</w:t>
+      </w:r>
+      <w:r>
+        <w:rPr>
+          <w:rFonts w:ascii="Consolas" w:eastAsia="宋体" w:hAnsi="Consolas" w:cs="Consolas"/>
+          <w:color w:val="C7254E"/>
+          <w:kern w:val="0"/>
+          <w:sz w:val="22"/>
+          <w:shd w:val="clear" w:color="auto" w:fill="F9F2F4"/>
+        </w:rPr>
+        <w:t>-B</w:t>
+      </w:r>
+      <w:r>
+        <w:rPr>
+          <w:rFonts w:ascii="Arial" w:eastAsia="宋体" w:hAnsi="Arial" w:cs="Arial"/>
+          <w:color w:val="404040"/>
+          <w:kern w:val="0"/>
+          <w:sz w:val="24"/>
+          <w:szCs w:val="24"/>
+        </w:rPr>
+        <w:t>，比如</w:t>
+      </w:r>
+      <w:r>
+        <w:rPr>
+          <w:rFonts w:ascii="Arial" w:eastAsia="宋体" w:hAnsi="Arial" w:cs="Arial"/>
+          <w:color w:val="404040"/>
+          <w:kern w:val="0"/>
+          <w:sz w:val="24"/>
+          <w:szCs w:val="24"/>
+        </w:rPr>
+        <w:t>make -B [module_name]</w:t>
+      </w:r>
+      <w:r>
+        <w:rPr>
+          <w:rFonts w:ascii="Arial" w:eastAsia="宋体" w:hAnsi="Arial" w:cs="Arial"/>
+          <w:color w:val="404040"/>
+          <w:kern w:val="0"/>
+          <w:sz w:val="24"/>
+          <w:szCs w:val="24"/>
+        </w:rPr>
+        <w:t>，或者</w:t>
+      </w:r>
+      <w:r>
+        <w:rPr>
+          <w:rFonts w:ascii="Arial" w:eastAsia="宋体" w:hAnsi="Arial" w:cs="Arial"/>
+          <w:color w:val="404040"/>
+          <w:kern w:val="0"/>
+          <w:sz w:val="24"/>
+          <w:szCs w:val="24"/>
+        </w:rPr>
+        <w:t xml:space="preserve"> mm -B [module_path]</w:t>
+      </w:r>
+      <w:r>
+        <w:rPr>
+          <w:rFonts w:ascii="Arial" w:eastAsia="宋体" w:hAnsi="Arial" w:cs="Arial"/>
+          <w:color w:val="404040"/>
+          <w:kern w:val="0"/>
+          <w:sz w:val="24"/>
+          <w:szCs w:val="24"/>
+        </w:rPr>
+        <w:t>。</w:t>
+      </w:r>
+    </w:p>
+    <w:p>
+      <w:pPr>
+        <w:widowControl/>
+        <w:shd w:val="clear" w:color="auto" w:fill="FFFFFF"/>
+        <w:spacing w:before="450" w:after="450" w:line="408" w:lineRule="atLeast"/>
+        <w:jc w:val="left"/>
+        <w:rPr>
+          <w:rFonts w:ascii="Arial" w:eastAsia="宋体" w:hAnsi="Arial" w:cs="Arial"/>
+          <w:color w:val="404040"/>
+          <w:kern w:val="0"/>
+          <w:sz w:val="24"/>
+          <w:szCs w:val="24"/>
+        </w:rPr>
+      </w:pPr>
+      <w:r>
+        <w:rPr>
           <w:rFonts w:ascii="Arial" w:eastAsia="宋体" w:hAnsi="Arial" w:cs="Arial" w:hint="eastAsia"/>
           <w:color w:val="404040"/>
           <w:kern w:val="0"/>
           <w:sz w:val="24"/>
           <w:szCs w:val="24"/>
         </w:rPr>
-      </w:pPr>
+        <w:t>如果开启</w:t>
+      </w:r>
       <w:r>
         <w:rPr>
           <w:rFonts w:ascii="Arial" w:eastAsia="宋体" w:hAnsi="Arial" w:cs="Arial"/>
@@ -16382,7 +16515,17 @@
           <w:sz w:val="24"/>
           <w:szCs w:val="24"/>
         </w:rPr>
-        <w:t>上述</w:t>
+        <w:t>了</w:t>
+      </w:r>
+      <w:r>
+        <w:rPr>
+          <w:rFonts w:ascii="Arial" w:eastAsia="宋体" w:hAnsi="Arial" w:cs="Arial" w:hint="eastAsia"/>
+          <w:color w:val="404040"/>
+          <w:kern w:val="0"/>
+          <w:sz w:val="24"/>
+          <w:szCs w:val="24"/>
+        </w:rPr>
+        <w:t>odex</w:t>
       </w:r>
       <w:r>
         <w:rPr>
@@ -16392,9 +16535,15 @@
           <w:sz w:val="24"/>
           <w:szCs w:val="24"/>
         </w:rPr>
-        <w:t>mmm</w:t>
-      </w:r>
-      <w:r>
+        <w:t>优化，</w:t>
+      </w:r>
+    </w:p>
+    <w:p>
+      <w:pPr>
+        <w:widowControl/>
+        <w:shd w:val="clear" w:color="auto" w:fill="FFFFFF"/>
+        <w:spacing w:before="450" w:after="450" w:line="408" w:lineRule="atLeast"/>
+        <w:jc w:val="left"/>
         <w:rPr>
           <w:rFonts w:ascii="Arial" w:eastAsia="宋体" w:hAnsi="Arial" w:cs="Arial"/>
           <w:color w:val="404040"/>
@@ -16402,8 +16551,7 @@
           <w:sz w:val="24"/>
           <w:szCs w:val="24"/>
         </w:rPr>
-        <w:t>命令同样适用于</w:t>
-      </w:r>
+      </w:pPr>
       <w:r>
         <w:rPr>
           <w:rFonts w:ascii="Arial" w:eastAsia="宋体" w:hAnsi="Arial" w:cs="Arial"/>
@@ -16412,7 +16560,7 @@
           <w:sz w:val="24"/>
           <w:szCs w:val="24"/>
         </w:rPr>
-        <w:t>mm/mma/mmma</w:t>
+        <w:t>需要</w:t>
       </w:r>
       <w:r>
         <w:rPr>
@@ -16422,19 +16570,15 @@
           <w:sz w:val="24"/>
           <w:szCs w:val="24"/>
         </w:rPr>
-        <w:t>，编译系统采用的是增量编译，只会编译发生变化的目标文件。当需要重新编译所有的相关模块，则需要编译命令后增加参数</w:t>
-      </w:r>
-      <w:r>
-        <w:rPr>
-          <w:rFonts w:ascii="Consolas" w:eastAsia="宋体" w:hAnsi="Consolas" w:cs="Consolas"/>
-          <w:color w:val="C7254E"/>
-          <w:kern w:val="0"/>
-          <w:sz w:val="22"/>
-          <w:shd w:val="clear" w:color="auto" w:fill="F9F2F4"/>
-        </w:rPr>
-        <w:t>-B</w:t>
-      </w:r>
-      <w:r>
+        <w:t>push system/framework/oat/arm64/xx.odex</w:t>
+      </w:r>
+    </w:p>
+    <w:p>
+      <w:pPr>
+        <w:widowControl/>
+        <w:shd w:val="clear" w:color="auto" w:fill="FFFFFF"/>
+        <w:spacing w:before="450" w:after="450" w:line="408" w:lineRule="atLeast"/>
+        <w:jc w:val="left"/>
         <w:rPr>
           <w:rFonts w:ascii="Arial" w:eastAsia="宋体" w:hAnsi="Arial" w:cs="Arial"/>
           <w:color w:val="404040"/>
@@ -16442,7 +16586,16 @@
           <w:sz w:val="24"/>
           <w:szCs w:val="24"/>
         </w:rPr>
-        <w:t>，比如</w:t>
+      </w:pPr>
+      <w:r>
+        <w:rPr>
+          <w:rFonts w:ascii="Arial" w:eastAsia="宋体" w:hAnsi="Arial" w:cs="Arial" w:hint="eastAsia"/>
+          <w:color w:val="404040"/>
+          <w:kern w:val="0"/>
+          <w:sz w:val="24"/>
+          <w:szCs w:val="24"/>
+        </w:rPr>
+        <w:t>那么</w:t>
       </w:r>
       <w:r>
         <w:rPr>
@@ -16452,7 +16605,17 @@
           <w:sz w:val="24"/>
           <w:szCs w:val="24"/>
         </w:rPr>
-        <w:t>make -B [module_name]</w:t>
+        <w:t>system/framework/xx.jar</w:t>
+      </w:r>
+      <w:r>
+        <w:rPr>
+          <w:rFonts w:ascii="Arial" w:eastAsia="宋体" w:hAnsi="Arial" w:cs="Arial" w:hint="eastAsia"/>
+          <w:color w:val="404040"/>
+          <w:kern w:val="0"/>
+          <w:sz w:val="24"/>
+          <w:szCs w:val="24"/>
+        </w:rPr>
+        <w:t>有必要</w:t>
       </w:r>
       <w:r>
         <w:rPr>
@@ -16462,9 +16625,15 @@
           <w:sz w:val="24"/>
           <w:szCs w:val="24"/>
         </w:rPr>
-        <w:t>，或者</w:t>
-      </w:r>
-      <w:r>
+        <w:t>再推送么？</w:t>
+      </w:r>
+    </w:p>
+    <w:p>
+      <w:pPr>
+        <w:widowControl/>
+        <w:shd w:val="clear" w:color="auto" w:fill="FFFFFF"/>
+        <w:spacing w:before="450" w:after="450" w:line="408" w:lineRule="atLeast"/>
+        <w:jc w:val="left"/>
         <w:rPr>
           <w:rFonts w:ascii="Arial" w:eastAsia="宋体" w:hAnsi="Arial" w:cs="Arial"/>
           <w:color w:val="404040"/>
@@ -16472,8 +16641,7 @@
           <w:sz w:val="24"/>
           <w:szCs w:val="24"/>
         </w:rPr>
-        <w:t xml:space="preserve"> mm -B [module_path]</w:t>
-      </w:r>
+      </w:pPr>
       <w:r>
         <w:rPr>
           <w:rFonts w:ascii="Arial" w:eastAsia="宋体" w:hAnsi="Arial" w:cs="Arial"/>
@@ -16482,7 +16650,7 @@
           <w:sz w:val="24"/>
           <w:szCs w:val="24"/>
         </w:rPr>
-        <w:t>。</w:t>
+        <w:t>adb disable-verity</w:t>
       </w:r>
     </w:p>
     <w:p>
@@ -16493,176 +16661,6 @@
         <w:jc w:val="left"/>
         <w:rPr>
           <w:rFonts w:ascii="Arial" w:eastAsia="宋体" w:hAnsi="Arial" w:cs="Arial"/>
-          <w:color w:val="404040"/>
-          <w:kern w:val="0"/>
-          <w:sz w:val="24"/>
-          <w:szCs w:val="24"/>
-        </w:rPr>
-      </w:pPr>
-      <w:r>
-        <w:rPr>
-          <w:rFonts w:ascii="Arial" w:eastAsia="宋体" w:hAnsi="Arial" w:cs="Arial" w:hint="eastAsia"/>
-          <w:color w:val="404040"/>
-          <w:kern w:val="0"/>
-          <w:sz w:val="24"/>
-          <w:szCs w:val="24"/>
-        </w:rPr>
-        <w:t>如果开启</w:t>
-      </w:r>
-      <w:r>
-        <w:rPr>
-          <w:rFonts w:ascii="Arial" w:eastAsia="宋体" w:hAnsi="Arial" w:cs="Arial"/>
-          <w:color w:val="404040"/>
-          <w:kern w:val="0"/>
-          <w:sz w:val="24"/>
-          <w:szCs w:val="24"/>
-        </w:rPr>
-        <w:t>了</w:t>
-      </w:r>
-      <w:r>
-        <w:rPr>
-          <w:rFonts w:ascii="Arial" w:eastAsia="宋体" w:hAnsi="Arial" w:cs="Arial" w:hint="eastAsia"/>
-          <w:color w:val="404040"/>
-          <w:kern w:val="0"/>
-          <w:sz w:val="24"/>
-          <w:szCs w:val="24"/>
-        </w:rPr>
-        <w:t>odex</w:t>
-      </w:r>
-      <w:r>
-        <w:rPr>
-          <w:rFonts w:ascii="Arial" w:eastAsia="宋体" w:hAnsi="Arial" w:cs="Arial"/>
-          <w:color w:val="404040"/>
-          <w:kern w:val="0"/>
-          <w:sz w:val="24"/>
-          <w:szCs w:val="24"/>
-        </w:rPr>
-        <w:t>优化，</w:t>
-      </w:r>
-    </w:p>
-    <w:p>
-      <w:pPr>
-        <w:widowControl/>
-        <w:shd w:val="clear" w:color="auto" w:fill="FFFFFF"/>
-        <w:spacing w:before="450" w:after="450" w:line="408" w:lineRule="atLeast"/>
-        <w:jc w:val="left"/>
-        <w:rPr>
-          <w:rFonts w:ascii="Arial" w:eastAsia="宋体" w:hAnsi="Arial" w:cs="Arial"/>
-          <w:color w:val="404040"/>
-          <w:kern w:val="0"/>
-          <w:sz w:val="24"/>
-          <w:szCs w:val="24"/>
-        </w:rPr>
-      </w:pPr>
-      <w:r>
-        <w:rPr>
-          <w:rFonts w:ascii="Arial" w:eastAsia="宋体" w:hAnsi="Arial" w:cs="Arial"/>
-          <w:color w:val="404040"/>
-          <w:kern w:val="0"/>
-          <w:sz w:val="24"/>
-          <w:szCs w:val="24"/>
-        </w:rPr>
-        <w:t>需要</w:t>
-      </w:r>
-      <w:r>
-        <w:rPr>
-          <w:rFonts w:ascii="Arial" w:eastAsia="宋体" w:hAnsi="Arial" w:cs="Arial"/>
-          <w:color w:val="404040"/>
-          <w:kern w:val="0"/>
-          <w:sz w:val="24"/>
-          <w:szCs w:val="24"/>
-        </w:rPr>
-        <w:t>push system/framework/oat/arm64/xx.odex</w:t>
-      </w:r>
-    </w:p>
-    <w:p>
-      <w:pPr>
-        <w:widowControl/>
-        <w:shd w:val="clear" w:color="auto" w:fill="FFFFFF"/>
-        <w:spacing w:before="450" w:after="450" w:line="408" w:lineRule="atLeast"/>
-        <w:jc w:val="left"/>
-        <w:rPr>
-          <w:rFonts w:ascii="Arial" w:eastAsia="宋体" w:hAnsi="Arial" w:cs="Arial"/>
-          <w:color w:val="404040"/>
-          <w:kern w:val="0"/>
-          <w:sz w:val="24"/>
-          <w:szCs w:val="24"/>
-        </w:rPr>
-      </w:pPr>
-      <w:r>
-        <w:rPr>
-          <w:rFonts w:ascii="Arial" w:eastAsia="宋体" w:hAnsi="Arial" w:cs="Arial" w:hint="eastAsia"/>
-          <w:color w:val="404040"/>
-          <w:kern w:val="0"/>
-          <w:sz w:val="24"/>
-          <w:szCs w:val="24"/>
-        </w:rPr>
-        <w:t>那么</w:t>
-      </w:r>
-      <w:r>
-        <w:rPr>
-          <w:rFonts w:ascii="Arial" w:eastAsia="宋体" w:hAnsi="Arial" w:cs="Arial"/>
-          <w:color w:val="404040"/>
-          <w:kern w:val="0"/>
-          <w:sz w:val="24"/>
-          <w:szCs w:val="24"/>
-        </w:rPr>
-        <w:t>system/framework/xx.jar</w:t>
-      </w:r>
-      <w:r>
-        <w:rPr>
-          <w:rFonts w:ascii="Arial" w:eastAsia="宋体" w:hAnsi="Arial" w:cs="Arial" w:hint="eastAsia"/>
-          <w:color w:val="404040"/>
-          <w:kern w:val="0"/>
-          <w:sz w:val="24"/>
-          <w:szCs w:val="24"/>
-        </w:rPr>
-        <w:t>有必要</w:t>
-      </w:r>
-      <w:r>
-        <w:rPr>
-          <w:rFonts w:ascii="Arial" w:eastAsia="宋体" w:hAnsi="Arial" w:cs="Arial"/>
-          <w:color w:val="404040"/>
-          <w:kern w:val="0"/>
-          <w:sz w:val="24"/>
-          <w:szCs w:val="24"/>
-        </w:rPr>
-        <w:t>再推送么？</w:t>
-      </w:r>
-    </w:p>
-    <w:p>
-      <w:pPr>
-        <w:widowControl/>
-        <w:shd w:val="clear" w:color="auto" w:fill="FFFFFF"/>
-        <w:spacing w:before="450" w:after="450" w:line="408" w:lineRule="atLeast"/>
-        <w:jc w:val="left"/>
-        <w:rPr>
-          <w:rFonts w:ascii="Arial" w:eastAsia="宋体" w:hAnsi="Arial" w:cs="Arial" w:hint="eastAsia"/>
-          <w:color w:val="404040"/>
-          <w:kern w:val="0"/>
-          <w:sz w:val="24"/>
-          <w:szCs w:val="24"/>
-        </w:rPr>
-      </w:pPr>
-      <w:r>
-        <w:rPr>
-          <w:rFonts w:ascii="Arial" w:eastAsia="宋体" w:hAnsi="Arial" w:cs="Arial"/>
-          <w:color w:val="404040"/>
-          <w:kern w:val="0"/>
-          <w:sz w:val="24"/>
-          <w:szCs w:val="24"/>
-        </w:rPr>
-        <w:t>adb disable-verity</w:t>
-      </w:r>
-    </w:p>
-    <w:p>
-      <w:pPr>
-        <w:widowControl/>
-        <w:shd w:val="clear" w:color="auto" w:fill="FFFFFF"/>
-        <w:spacing w:before="450" w:after="450" w:line="408" w:lineRule="atLeast"/>
-        <w:jc w:val="left"/>
-        <w:rPr>
-          <w:rFonts w:ascii="Arial" w:eastAsia="宋体" w:hAnsi="Arial" w:cs="Arial" w:hint="eastAsia"/>
           <w:color w:val="404040"/>
           <w:kern w:val="0"/>
           <w:sz w:val="24"/>
@@ -17096,7 +17094,7 @@
         </w:rPr>
         <w:t>建议：首次编译时采用</w:t>
       </w:r>
-      <w:commentRangeStart w:id="10"/>
+      <w:commentRangeStart w:id="9"/>
       <w:r>
         <w:rPr>
           <w:rFonts w:ascii="Arial" w:eastAsia="宋体" w:hAnsi="Arial" w:cs="Arial"/>
@@ -17107,12 +17105,12 @@
         </w:rPr>
         <w:t>make/mma/mmma</w:t>
       </w:r>
-      <w:commentRangeEnd w:id="10"/>
+      <w:commentRangeEnd w:id="9"/>
       <w:r>
         <w:rPr>
           <w:rStyle w:val="a7"/>
         </w:rPr>
-        <w:commentReference w:id="10"/>
+        <w:commentReference w:id="9"/>
       </w:r>
       <w:r>
         <w:rPr>
@@ -17796,6 +17794,545 @@
       </w:r>
     </w:p>
     <w:p/>
+    <w:p/>
+    <w:p>
+      <w:pPr>
+        <w:pStyle w:val="2"/>
+        <w:rPr>
+          <w:rStyle w:val="ab"/>
+          <w:rFonts w:ascii="simsun" w:hAnsi="simsun"/>
+          <w:color w:val="008000"/>
+          <w:sz w:val="27"/>
+          <w:szCs w:val="27"/>
+        </w:rPr>
+      </w:pPr>
+      <w:r>
+        <w:rPr>
+          <w:rStyle w:val="ab"/>
+          <w:rFonts w:ascii="simsun" w:hAnsi="simsun" w:hint="eastAsia"/>
+          <w:color w:val="008000"/>
+          <w:sz w:val="27"/>
+          <w:szCs w:val="27"/>
+        </w:rPr>
+        <w:lastRenderedPageBreak/>
+        <w:t>sdk</w:t>
+      </w:r>
+    </w:p>
+    <w:p>
+      <w:pPr>
+        <w:rPr>
+          <w:rStyle w:val="ab"/>
+          <w:rFonts w:ascii="simsun" w:hAnsi="simsun"/>
+          <w:color w:val="008000"/>
+          <w:sz w:val="27"/>
+          <w:szCs w:val="27"/>
+        </w:rPr>
+      </w:pPr>
+      <w:r>
+        <w:rPr>
+          <w:rFonts w:ascii="simsun" w:hAnsi="simsun"/>
+          <w:color w:val="464646"/>
+          <w:szCs w:val="21"/>
+          <w:shd w:val="clear" w:color="auto" w:fill="EAF7FD"/>
+        </w:rPr>
+        <w:t xml:space="preserve">make PRODUCT-sdk-sdk </w:t>
+      </w:r>
+      <w:r>
+        <w:rPr>
+          <w:rFonts w:ascii="simsun" w:hAnsi="simsun"/>
+          <w:color w:val="464646"/>
+          <w:szCs w:val="21"/>
+          <w:shd w:val="clear" w:color="auto" w:fill="EAF7FD"/>
+        </w:rPr>
+        <w:t>命令，编译一个新的</w:t>
+      </w:r>
+      <w:r>
+        <w:rPr>
+          <w:rFonts w:ascii="simsun" w:hAnsi="simsun"/>
+          <w:color w:val="464646"/>
+          <w:szCs w:val="21"/>
+          <w:shd w:val="clear" w:color="auto" w:fill="EAF7FD"/>
+        </w:rPr>
+        <w:t>sdk</w:t>
+      </w:r>
+      <w:r>
+        <w:rPr>
+          <w:rFonts w:ascii="simsun" w:hAnsi="simsun"/>
+          <w:color w:val="464646"/>
+          <w:szCs w:val="21"/>
+          <w:shd w:val="clear" w:color="auto" w:fill="EAF7FD"/>
+        </w:rPr>
+        <w:t>出来</w:t>
+      </w:r>
+    </w:p>
+    <w:p>
+      <w:pPr>
+        <w:rPr>
+          <w:rStyle w:val="ab"/>
+          <w:rFonts w:ascii="simsun" w:hAnsi="simsun"/>
+          <w:color w:val="008000"/>
+          <w:sz w:val="27"/>
+          <w:szCs w:val="27"/>
+        </w:rPr>
+      </w:pPr>
+      <w:r>
+        <w:rPr>
+          <w:rStyle w:val="ab"/>
+          <w:rFonts w:ascii="simsun" w:hAnsi="simsun"/>
+          <w:color w:val="008000"/>
+          <w:sz w:val="27"/>
+          <w:szCs w:val="27"/>
+        </w:rPr>
+        <w:t>自己将源代码中的</w:t>
+      </w:r>
+      <w:r>
+        <w:rPr>
+          <w:rStyle w:val="ab"/>
+          <w:rFonts w:ascii="simsun" w:hAnsi="simsun"/>
+          <w:color w:val="008000"/>
+          <w:sz w:val="27"/>
+          <w:szCs w:val="27"/>
+        </w:rPr>
+        <w:t>@hide</w:t>
+      </w:r>
+      <w:r>
+        <w:rPr>
+          <w:rStyle w:val="ab"/>
+          <w:rFonts w:ascii="simsun" w:hAnsi="simsun"/>
+          <w:color w:val="008000"/>
+          <w:sz w:val="27"/>
+          <w:szCs w:val="27"/>
+        </w:rPr>
+        <w:t>去掉，然后编译一个</w:t>
+      </w:r>
+      <w:r>
+        <w:rPr>
+          <w:rStyle w:val="ab"/>
+          <w:rFonts w:ascii="simsun" w:hAnsi="simsun"/>
+          <w:color w:val="008000"/>
+          <w:sz w:val="27"/>
+          <w:szCs w:val="27"/>
+        </w:rPr>
+        <w:t>sdk</w:t>
+      </w:r>
+      <w:r>
+        <w:rPr>
+          <w:rStyle w:val="ab"/>
+          <w:rFonts w:ascii="simsun" w:hAnsi="simsun"/>
+          <w:color w:val="008000"/>
+          <w:sz w:val="27"/>
+          <w:szCs w:val="27"/>
+        </w:rPr>
+        <w:t>来替换默认的</w:t>
+      </w:r>
+      <w:r>
+        <w:rPr>
+          <w:rStyle w:val="ab"/>
+          <w:rFonts w:ascii="simsun" w:hAnsi="simsun"/>
+          <w:color w:val="008000"/>
+          <w:sz w:val="27"/>
+          <w:szCs w:val="27"/>
+        </w:rPr>
+        <w:t>sdk</w:t>
+      </w:r>
+    </w:p>
+    <w:p>
+      <w:pPr>
+        <w:rPr>
+          <w:rStyle w:val="ab"/>
+          <w:rFonts w:ascii="simsun" w:hAnsi="simsun"/>
+          <w:color w:val="008000"/>
+          <w:sz w:val="27"/>
+          <w:szCs w:val="27"/>
+        </w:rPr>
+      </w:pPr>
+    </w:p>
+    <w:p>
+      <w:pPr>
+        <w:rPr>
+          <w:rStyle w:val="ab"/>
+          <w:rFonts w:ascii="simsun" w:hAnsi="simsun"/>
+          <w:color w:val="008000"/>
+          <w:sz w:val="27"/>
+          <w:szCs w:val="27"/>
+        </w:rPr>
+      </w:pPr>
+      <w:r>
+        <w:rPr>
+          <w:rStyle w:val="ab"/>
+          <w:rFonts w:ascii="simsun" w:hAnsi="simsun" w:hint="eastAsia"/>
+          <w:color w:val="008000"/>
+          <w:sz w:val="27"/>
+          <w:szCs w:val="27"/>
+        </w:rPr>
+        <w:t>和</w:t>
+      </w:r>
+      <w:r>
+        <w:rPr>
+          <w:rStyle w:val="ab"/>
+          <w:rFonts w:ascii="simsun" w:hAnsi="simsun"/>
+          <w:color w:val="008000"/>
+          <w:sz w:val="27"/>
+          <w:szCs w:val="27"/>
+        </w:rPr>
+        <w:t>make sdk</w:t>
+      </w:r>
+      <w:r>
+        <w:rPr>
+          <w:rStyle w:val="ab"/>
+          <w:rFonts w:ascii="simsun" w:hAnsi="simsun"/>
+          <w:color w:val="008000"/>
+          <w:sz w:val="27"/>
+          <w:szCs w:val="27"/>
+        </w:rPr>
+        <w:t>的区别</w:t>
+      </w:r>
+    </w:p>
+    <w:p>
+      <w:pPr>
+        <w:rPr>
+          <w:rStyle w:val="ab"/>
+          <w:rFonts w:ascii="simsun" w:hAnsi="simsun"/>
+          <w:color w:val="008000"/>
+          <w:sz w:val="27"/>
+          <w:szCs w:val="27"/>
+        </w:rPr>
+      </w:pPr>
+    </w:p>
+    <w:p>
+      <w:r>
+        <w:rPr>
+          <w:rFonts w:hint="eastAsia"/>
+        </w:rPr>
+        <w:t>lunch</w:t>
+      </w:r>
+      <w:r>
+        <w:rPr>
+          <w:rFonts w:hint="eastAsia"/>
+        </w:rPr>
+        <w:t>完直接</w:t>
+      </w:r>
+      <w:r>
+        <w:rPr>
+          <w:rFonts w:hint="eastAsia"/>
+        </w:rPr>
+        <w:t>make</w:t>
+      </w:r>
+    </w:p>
+    <w:p/>
+    <w:p>
+      <w:pPr>
+        <w:pStyle w:val="a5"/>
+        <w:shd w:val="clear" w:color="auto" w:fill="FFFFFF"/>
+        <w:wordWrap w:val="0"/>
+        <w:spacing w:before="0" w:beforeAutospacing="0" w:after="240" w:afterAutospacing="0" w:line="390" w:lineRule="atLeast"/>
+        <w:jc w:val="both"/>
+        <w:rPr>
+          <w:rFonts w:ascii="Consolas" w:hAnsi="Consolas" w:cs="Consolas"/>
+          <w:color w:val="000000"/>
+          <w:sz w:val="21"/>
+          <w:szCs w:val="21"/>
+        </w:rPr>
+      </w:pPr>
+      <w:r>
+        <w:rPr>
+          <w:rFonts w:ascii="Arial" w:hAnsi="Arial" w:cs="Arial"/>
+          <w:color w:val="4F4F4F"/>
+        </w:rPr>
+        <w:t>SDK</w:t>
+      </w:r>
+      <w:r>
+        <w:rPr>
+          <w:rFonts w:ascii="Arial" w:hAnsi="Arial" w:cs="Arial"/>
+          <w:color w:val="4F4F4F"/>
+        </w:rPr>
+        <w:t>的编译和模块编译非常相似</w:t>
+      </w:r>
+      <w:r>
+        <w:rPr>
+          <w:rFonts w:ascii="Arial" w:hAnsi="Arial" w:cs="Arial"/>
+          <w:color w:val="4F4F4F"/>
+        </w:rPr>
+        <w:t>,</w:t>
+      </w:r>
+      <w:r>
+        <w:rPr>
+          <w:rFonts w:ascii="Arial" w:hAnsi="Arial" w:cs="Arial"/>
+          <w:color w:val="4F4F4F"/>
+        </w:rPr>
+        <w:t>其命令如下</w:t>
+      </w:r>
+      <w:r>
+        <w:rPr>
+          <w:rFonts w:ascii="Arial" w:hAnsi="Arial" w:cs="Arial"/>
+          <w:color w:val="4F4F4F"/>
+        </w:rPr>
+        <w:t>: </w:t>
+      </w:r>
+      <w:r>
+        <w:rPr>
+          <w:rFonts w:ascii="Arial" w:hAnsi="Arial" w:cs="Arial"/>
+          <w:color w:val="4F4F4F"/>
+        </w:rPr>
+        <w:br/>
+      </w:r>
+      <w:r>
+        <w:rPr>
+          <w:rFonts w:ascii="Arial" w:hAnsi="Arial" w:cs="Arial"/>
+          <w:color w:val="4F4F4F"/>
+        </w:rPr>
+        <w:t>首先是初始化编译环境</w:t>
+      </w:r>
+      <w:r>
+        <w:rPr>
+          <w:rFonts w:ascii="Arial" w:hAnsi="Arial" w:cs="Arial"/>
+          <w:color w:val="4F4F4F"/>
+        </w:rPr>
+        <w:t>:</w:t>
+      </w:r>
+      <w:r>
+        <w:rPr>
+          <w:rStyle w:val="HTML0"/>
+          <w:rFonts w:ascii="Consolas" w:hAnsi="Consolas" w:cs="Consolas"/>
+          <w:color w:val="000000"/>
+          <w:sz w:val="21"/>
+          <w:szCs w:val="21"/>
+          <w:shd w:val="clear" w:color="auto" w:fill="F6F8FA"/>
+        </w:rPr>
+        <w:t>source build/envsetup.sh</w:t>
+      </w:r>
+    </w:p>
+    <w:p>
+      <w:pPr>
+        <w:pStyle w:val="HTML"/>
+        <w:numPr>
+          <w:ilvl w:val="0"/>
+          <w:numId w:val="21"/>
+        </w:numPr>
+        <w:shd w:val="clear" w:color="auto" w:fill="EEF0F4"/>
+        <w:tabs>
+          <w:tab w:val="clear" w:pos="720"/>
+        </w:tabs>
+        <w:wordWrap w:val="0"/>
+        <w:spacing w:line="330" w:lineRule="atLeast"/>
+        <w:ind w:left="0"/>
+        <w:jc w:val="right"/>
+        <w:rPr>
+          <w:rFonts w:ascii="Consolas" w:hAnsi="Consolas" w:cs="Consolas"/>
+          <w:color w:val="999999"/>
+          <w:sz w:val="21"/>
+          <w:szCs w:val="21"/>
+        </w:rPr>
+      </w:pPr>
+      <w:r>
+        <w:rPr>
+          <w:rFonts w:ascii="Consolas" w:hAnsi="Consolas" w:cs="Consolas"/>
+          <w:color w:val="999999"/>
+          <w:sz w:val="21"/>
+          <w:szCs w:val="21"/>
+        </w:rPr>
+        <w:t>1</w:t>
+      </w:r>
+    </w:p>
+    <w:p>
+      <w:pPr>
+        <w:pStyle w:val="a5"/>
+        <w:shd w:val="clear" w:color="auto" w:fill="FFFFFF"/>
+        <w:wordWrap w:val="0"/>
+        <w:spacing w:before="0" w:beforeAutospacing="0" w:after="240" w:afterAutospacing="0" w:line="390" w:lineRule="atLeast"/>
+        <w:jc w:val="both"/>
+        <w:rPr>
+          <w:rFonts w:ascii="Consolas" w:hAnsi="Consolas" w:cs="Consolas"/>
+          <w:color w:val="000000"/>
+          <w:sz w:val="21"/>
+          <w:szCs w:val="21"/>
+        </w:rPr>
+      </w:pPr>
+      <w:r>
+        <w:rPr>
+          <w:rFonts w:ascii="Arial" w:hAnsi="Arial" w:cs="Arial"/>
+          <w:color w:val="4F4F4F"/>
+        </w:rPr>
+        <w:t>接下来是设定编译目标</w:t>
+      </w:r>
+      <w:r>
+        <w:rPr>
+          <w:rStyle w:val="HTML0"/>
+          <w:rFonts w:ascii="Consolas" w:hAnsi="Consolas" w:cs="Consolas"/>
+          <w:color w:val="000000"/>
+          <w:sz w:val="21"/>
+          <w:szCs w:val="21"/>
+          <w:shd w:val="clear" w:color="auto" w:fill="F6F8FA"/>
+        </w:rPr>
+        <w:t>lunch sdk-eng</w:t>
+      </w:r>
+    </w:p>
+    <w:p>
+      <w:pPr>
+        <w:pStyle w:val="HTML"/>
+        <w:numPr>
+          <w:ilvl w:val="0"/>
+          <w:numId w:val="22"/>
+        </w:numPr>
+        <w:shd w:val="clear" w:color="auto" w:fill="EEF0F4"/>
+        <w:tabs>
+          <w:tab w:val="clear" w:pos="720"/>
+        </w:tabs>
+        <w:wordWrap w:val="0"/>
+        <w:spacing w:line="330" w:lineRule="atLeast"/>
+        <w:ind w:left="0"/>
+        <w:jc w:val="right"/>
+        <w:rPr>
+          <w:rFonts w:ascii="Consolas" w:hAnsi="Consolas" w:cs="Consolas"/>
+          <w:color w:val="999999"/>
+          <w:sz w:val="21"/>
+          <w:szCs w:val="21"/>
+        </w:rPr>
+      </w:pPr>
+      <w:r>
+        <w:rPr>
+          <w:rFonts w:ascii="Consolas" w:hAnsi="Consolas" w:cs="Consolas"/>
+          <w:color w:val="999999"/>
+          <w:sz w:val="21"/>
+          <w:szCs w:val="21"/>
+        </w:rPr>
+        <w:t>1</w:t>
+      </w:r>
+    </w:p>
+    <w:p>
+      <w:pPr>
+        <w:pStyle w:val="a5"/>
+        <w:shd w:val="clear" w:color="auto" w:fill="FFFFFF"/>
+        <w:wordWrap w:val="0"/>
+        <w:spacing w:before="0" w:beforeAutospacing="0" w:after="240" w:afterAutospacing="0" w:line="390" w:lineRule="atLeast"/>
+        <w:jc w:val="both"/>
+        <w:rPr>
+          <w:rFonts w:ascii="Consolas" w:hAnsi="Consolas" w:cs="Consolas"/>
+          <w:color w:val="000000"/>
+          <w:sz w:val="21"/>
+          <w:szCs w:val="21"/>
+        </w:rPr>
+      </w:pPr>
+      <w:r>
+        <w:rPr>
+          <w:rFonts w:ascii="Arial" w:hAnsi="Arial" w:cs="Arial"/>
+          <w:color w:val="4F4F4F"/>
+        </w:rPr>
+        <w:t>最后通过以下命令编译</w:t>
+      </w:r>
+      <w:r>
+        <w:rPr>
+          <w:rFonts w:ascii="Arial" w:hAnsi="Arial" w:cs="Arial"/>
+          <w:color w:val="4F4F4F"/>
+        </w:rPr>
+        <w:t>SDK</w:t>
+      </w:r>
+      <w:r>
+        <w:rPr>
+          <w:rFonts w:ascii="Arial" w:hAnsi="Arial" w:cs="Arial"/>
+          <w:color w:val="4F4F4F"/>
+        </w:rPr>
+        <w:t xml:space="preserve">  </w:t>
+      </w:r>
+      <w:r>
+        <w:rPr>
+          <w:rStyle w:val="hljs-builtin"/>
+          <w:rFonts w:ascii="Consolas" w:hAnsi="Consolas" w:cs="Consolas"/>
+          <w:color w:val="4F4F4F"/>
+          <w:sz w:val="21"/>
+          <w:szCs w:val="21"/>
+          <w:shd w:val="clear" w:color="auto" w:fill="F6F8FA"/>
+        </w:rPr>
+        <w:t>make</w:t>
+      </w:r>
+      <w:r>
+        <w:rPr>
+          <w:rStyle w:val="HTML0"/>
+          <w:rFonts w:ascii="Consolas" w:hAnsi="Consolas" w:cs="Consolas"/>
+          <w:color w:val="000000"/>
+          <w:sz w:val="21"/>
+          <w:szCs w:val="21"/>
+          <w:shd w:val="clear" w:color="auto" w:fill="F6F8FA"/>
+        </w:rPr>
+        <w:t xml:space="preserve"> sdk</w:t>
+      </w:r>
+    </w:p>
+    <w:p>
+      <w:pPr>
+        <w:rPr>
+          <w:rStyle w:val="HTML0"/>
+          <w:rFonts w:ascii="Consolas" w:hAnsi="Consolas" w:cs="Consolas"/>
+          <w:color w:val="000000"/>
+          <w:sz w:val="21"/>
+          <w:szCs w:val="21"/>
+          <w:shd w:val="clear" w:color="auto" w:fill="F6F8FA"/>
+        </w:rPr>
+      </w:pPr>
+      <w:r>
+        <w:rPr>
+          <w:rStyle w:val="HTML0"/>
+          <w:rFonts w:ascii="Consolas" w:hAnsi="Consolas" w:cs="Consolas"/>
+          <w:color w:val="000000"/>
+          <w:sz w:val="21"/>
+          <w:szCs w:val="21"/>
+          <w:shd w:val="clear" w:color="auto" w:fill="F6F8FA"/>
+        </w:rPr>
+        <w:t>source build/envsetup.sh</w:t>
+      </w:r>
+    </w:p>
+    <w:p>
+      <w:pPr>
+        <w:rPr>
+          <w:rStyle w:val="HTML0"/>
+          <w:rFonts w:ascii="Consolas" w:hAnsi="Consolas" w:cs="Consolas"/>
+          <w:color w:val="000000"/>
+          <w:sz w:val="21"/>
+          <w:szCs w:val="21"/>
+          <w:shd w:val="clear" w:color="auto" w:fill="F6F8FA"/>
+        </w:rPr>
+      </w:pPr>
+      <w:r>
+        <w:rPr>
+          <w:rStyle w:val="HTML0"/>
+          <w:rFonts w:ascii="Consolas" w:hAnsi="Consolas" w:cs="Consolas"/>
+          <w:color w:val="000000"/>
+          <w:sz w:val="21"/>
+          <w:szCs w:val="21"/>
+          <w:shd w:val="clear" w:color="auto" w:fill="F6F8FA"/>
+        </w:rPr>
+        <w:t>lunch sdk-eng</w:t>
+      </w:r>
+    </w:p>
+    <w:p>
+      <w:pPr>
+        <w:rPr>
+          <w:rStyle w:val="HTML0"/>
+          <w:rFonts w:ascii="Consolas" w:hAnsi="Consolas" w:cs="Consolas"/>
+          <w:color w:val="000000"/>
+          <w:sz w:val="21"/>
+          <w:szCs w:val="21"/>
+          <w:shd w:val="clear" w:color="auto" w:fill="F6F8FA"/>
+        </w:rPr>
+      </w:pPr>
+      <w:r>
+        <w:rPr>
+          <w:rStyle w:val="hljs-builtin"/>
+          <w:rFonts w:ascii="Consolas" w:hAnsi="Consolas" w:cs="Consolas"/>
+          <w:color w:val="4F4F4F"/>
+          <w:szCs w:val="21"/>
+          <w:shd w:val="clear" w:color="auto" w:fill="F6F8FA"/>
+        </w:rPr>
+        <w:t>make</w:t>
+      </w:r>
+    </w:p>
+    <w:p>
+      <w:pPr>
+        <w:rPr>
+          <w:rFonts w:hint="eastAsia"/>
+          <w:b/>
+        </w:rPr>
+      </w:pPr>
+    </w:p>
     <w:p>
       <w:pPr>
         <w:pStyle w:val="1"/>
@@ -17805,7 +18342,6 @@
         </w:numPr>
       </w:pPr>
       <w:r>
-        <w:lastRenderedPageBreak/>
         <w:t>Build-Shell</w:t>
       </w:r>
     </w:p>
@@ -18326,6 +18862,7 @@
                 <w:sz w:val="24"/>
                 <w:szCs w:val="24"/>
               </w:rPr>
+              <w:lastRenderedPageBreak/>
               <w:t>ggrep</w:t>
             </w:r>
           </w:p>
@@ -18889,7 +19426,7 @@
               </w:rPr>
               <w:t>的</w:t>
             </w:r>
-            <w:commentRangeStart w:id="11"/>
+            <w:commentRangeStart w:id="10"/>
             <w:r>
               <w:rPr>
                 <w:rFonts w:ascii="Arial" w:eastAsia="宋体" w:hAnsi="Arial" w:cs="Arial"/>
@@ -18900,12 +19437,12 @@
               </w:rPr>
               <w:t>selinux</w:t>
             </w:r>
-            <w:commentRangeEnd w:id="11"/>
+            <w:commentRangeEnd w:id="10"/>
             <w:r>
               <w:rPr>
                 <w:rStyle w:val="a7"/>
               </w:rPr>
-              <w:commentReference w:id="11"/>
+              <w:commentReference w:id="10"/>
             </w:r>
             <w:r>
               <w:rPr>
@@ -19078,7 +19615,7 @@
                 <w:szCs w:val="24"/>
               </w:rPr>
             </w:pPr>
-            <w:commentRangeStart w:id="12"/>
+            <w:commentRangeStart w:id="11"/>
             <w:r>
               <w:rPr>
                 <w:rFonts w:ascii="宋体" w:eastAsia="宋体" w:hAnsi="宋体" w:cs="宋体"/>
@@ -19145,12 +19682,12 @@
               </w:rPr>
               <w:t>源文件执行搜索操作</w:t>
             </w:r>
-            <w:commentRangeEnd w:id="12"/>
+            <w:commentRangeEnd w:id="11"/>
             <w:r>
               <w:rPr>
                 <w:rStyle w:val="a7"/>
               </w:rPr>
-              <w:commentReference w:id="12"/>
+              <w:commentReference w:id="11"/>
             </w:r>
           </w:p>
         </w:tc>
@@ -19201,7 +19738,6 @@
           <w:sz w:val="24"/>
           <w:szCs w:val="24"/>
         </w:rPr>
-        <w:lastRenderedPageBreak/>
         <w:t>上述指令用法最终实现方式都是基于</w:t>
       </w:r>
       <w:r>
@@ -19375,6 +19911,7 @@
         </w:numPr>
       </w:pPr>
       <w:r>
+        <w:lastRenderedPageBreak/>
         <w:t>导航指令</w:t>
       </w:r>
     </w:p>
@@ -20105,7 +20642,6 @@
               <w:rPr>
                 <w:rStyle w:val="ab"/>
               </w:rPr>
-              <w:lastRenderedPageBreak/>
               <w:t>findmakefile</w:t>
             </w:r>
           </w:p>
@@ -20235,7 +20771,7 @@
             <w:pPr>
               <w:spacing w:after="300"/>
             </w:pPr>
-            <w:commentRangeStart w:id="13"/>
+            <w:commentRangeStart w:id="12"/>
             <w:r>
               <w:t>查询</w:t>
             </w:r>
@@ -20248,12 +20784,12 @@
             <w:r>
               <w:t>product</w:t>
             </w:r>
-            <w:commentRangeEnd w:id="13"/>
+            <w:commentRangeEnd w:id="12"/>
             <w:r>
               <w:rPr>
                 <w:rStyle w:val="a7"/>
               </w:rPr>
-              <w:commentReference w:id="13"/>
+              <w:commentReference w:id="12"/>
             </w:r>
           </w:p>
         </w:tc>
@@ -20390,6 +20926,7 @@
               <w:spacing w:after="300"/>
             </w:pPr>
             <w:r>
+              <w:lastRenderedPageBreak/>
               <w:t>gettop</w:t>
             </w:r>
           </w:p>
@@ -20517,6 +21054,103 @@
         </w:tc>
       </w:tr>
     </w:tbl>
+    <w:p>
+      <w:pPr>
+        <w:pStyle w:val="1"/>
+        <w:numPr>
+          <w:ilvl w:val="0"/>
+          <w:numId w:val="1"/>
+        </w:numPr>
+        <w:rPr>
+          <w:shd w:val="clear" w:color="auto" w:fill="FFFFFF"/>
+        </w:rPr>
+      </w:pPr>
+      <w:r>
+        <w:rPr>
+          <w:rFonts w:hint="eastAsia"/>
+          <w:shd w:val="clear" w:color="auto" w:fill="FFFFFF"/>
+        </w:rPr>
+        <w:t>编译</w:t>
+      </w:r>
+      <w:r>
+        <w:rPr>
+          <w:shd w:val="clear" w:color="auto" w:fill="FFFFFF"/>
+        </w:rPr>
+        <w:t>优化</w:t>
+      </w:r>
+    </w:p>
+    <w:p>
+      <w:r>
+        <w:rPr>
+          <w:rFonts w:hint="eastAsia"/>
+        </w:rPr>
+        <w:t>新</w:t>
+      </w:r>
+      <w:r>
+        <w:t>加入一个</w:t>
+      </w:r>
+      <w:r>
+        <w:t>app</w:t>
+      </w:r>
+      <w:r>
+        <w:t>，</w:t>
+      </w:r>
+      <w:r>
+        <w:t>mmm</w:t>
+      </w:r>
+      <w:r>
+        <w:rPr>
+          <w:rFonts w:hint="eastAsia"/>
+        </w:rPr>
+        <w:t>或者</w:t>
+      </w:r>
+      <w:r>
+        <w:t>全包编译都会包异常。</w:t>
+      </w:r>
+      <w:r>
+        <w:t>R</w:t>
+      </w:r>
+      <w:r>
+        <w:rPr>
+          <w:rFonts w:hint="eastAsia"/>
+        </w:rPr>
+        <w:t>m</w:t>
+      </w:r>
+      <w:r>
+        <w:t xml:space="preserve"> –rf out </w:t>
+      </w:r>
+      <w:r>
+        <w:rPr>
+          <w:rFonts w:hint="eastAsia"/>
+        </w:rPr>
+        <w:t>再</w:t>
+      </w:r>
+      <w:r>
+        <w:t>编译一次就好</w:t>
+      </w:r>
+    </w:p>
+    <w:p>
+      <w:pPr>
+        <w:rPr>
+          <w:rFonts w:hint="eastAsia"/>
+        </w:rPr>
+      </w:pPr>
+      <w:r>
+        <w:t>W</w:t>
+      </w:r>
+      <w:r>
+        <w:rPr>
+          <w:rFonts w:hint="eastAsia"/>
+        </w:rPr>
+        <w:t>ith</w:t>
+      </w:r>
+      <w:r>
+        <w:t>_</w:t>
+      </w:r>
+      <w:bookmarkStart w:id="13" w:name="_GoBack"/>
+      <w:bookmarkEnd w:id="13"/>
+    </w:p>
+    <w:p/>
     <w:p>
       <w:pPr>
         <w:pStyle w:val="1"/>
@@ -21520,7 +22154,7 @@
       </w:r>
     </w:p>
   </w:comment>
-  <w:comment w:id="10" w:author="Key Guan" w:date="2017-09-18T22:56:00Z" w:initials="KG">
+  <w:comment w:id="9" w:author="Key Guan" w:date="2017-09-18T22:56:00Z" w:initials="KG">
     <w:p>
       <w:pPr>
         <w:pStyle w:val="a8"/>
@@ -21542,7 +22176,7 @@
       </w:r>
     </w:p>
   </w:comment>
-  <w:comment w:id="11" w:author="Key Guan" w:date="2017-12-24T17:22:00Z" w:initials="KG">
+  <w:comment w:id="10" w:author="Key Guan" w:date="2017-12-24T17:22:00Z" w:initials="KG">
     <w:p>
       <w:pPr>
         <w:pStyle w:val="a8"/>
@@ -21564,7 +22198,7 @@
       </w:r>
     </w:p>
   </w:comment>
-  <w:comment w:id="12" w:author="Key Guan" w:date="2017-12-24T17:24:00Z" w:initials="KG">
+  <w:comment w:id="11" w:author="Key Guan" w:date="2017-12-24T17:24:00Z" w:initials="KG">
     <w:p>
       <w:pPr>
         <w:pStyle w:val="a8"/>
@@ -21586,7 +22220,7 @@
       </w:r>
     </w:p>
   </w:comment>
-  <w:comment w:id="13" w:author="Key Guan" w:date="2017-12-24T17:40:00Z" w:initials="KG">
+  <w:comment w:id="12" w:author="Key Guan" w:date="2017-12-24T17:40:00Z" w:initials="KG">
     <w:p>
       <w:pPr>
         <w:pStyle w:val="a8"/>
@@ -22259,181 +22893,9 @@
     </w:lvl>
   </w:abstractNum>
   <w:abstractNum w:abstractNumId="5">
-    <w:nsid w:val="29D45DAB"/>
+    <w:nsid w:val="291677C9"/>
     <w:multiLevelType w:val="multilevel"/>
-    <w:tmpl w:val="0409001F"/>
-    <w:lvl w:ilvl="0">
-      <w:start w:val="1"/>
-      <w:numFmt w:val="decimal"/>
-      <w:lvlText w:val="%1."/>
-      <w:lvlJc w:val="left"/>
-      <w:pPr>
-        <w:ind w:left="425" w:hanging="425"/>
-      </w:pPr>
-    </w:lvl>
-    <w:lvl w:ilvl="1">
-      <w:start w:val="1"/>
-      <w:numFmt w:val="decimal"/>
-      <w:lvlText w:val="%1.%2."/>
-      <w:lvlJc w:val="left"/>
-      <w:pPr>
-        <w:ind w:left="567" w:hanging="567"/>
-      </w:pPr>
-    </w:lvl>
-    <w:lvl w:ilvl="2">
-      <w:start w:val="1"/>
-      <w:numFmt w:val="decimal"/>
-      <w:lvlText w:val="%1.%2.%3."/>
-      <w:lvlJc w:val="left"/>
-      <w:pPr>
-        <w:ind w:left="709" w:hanging="709"/>
-      </w:pPr>
-    </w:lvl>
-    <w:lvl w:ilvl="3">
-      <w:start w:val="1"/>
-      <w:numFmt w:val="decimal"/>
-      <w:lvlText w:val="%1.%2.%3.%4."/>
-      <w:lvlJc w:val="left"/>
-      <w:pPr>
-        <w:ind w:left="851" w:hanging="851"/>
-      </w:pPr>
-    </w:lvl>
-    <w:lvl w:ilvl="4">
-      <w:start w:val="1"/>
-      <w:numFmt w:val="decimal"/>
-      <w:lvlText w:val="%1.%2.%3.%4.%5."/>
-      <w:lvlJc w:val="left"/>
-      <w:pPr>
-        <w:ind w:left="992" w:hanging="992"/>
-      </w:pPr>
-    </w:lvl>
-    <w:lvl w:ilvl="5">
-      <w:start w:val="1"/>
-      <w:numFmt w:val="decimal"/>
-      <w:lvlText w:val="%1.%2.%3.%4.%5.%6."/>
-      <w:lvlJc w:val="left"/>
-      <w:pPr>
-        <w:ind w:left="1134" w:hanging="1134"/>
-      </w:pPr>
-    </w:lvl>
-    <w:lvl w:ilvl="6">
-      <w:start w:val="1"/>
-      <w:numFmt w:val="decimal"/>
-      <w:lvlText w:val="%1.%2.%3.%4.%5.%6.%7."/>
-      <w:lvlJc w:val="left"/>
-      <w:pPr>
-        <w:ind w:left="1276" w:hanging="1276"/>
-      </w:pPr>
-    </w:lvl>
-    <w:lvl w:ilvl="7">
-      <w:start w:val="1"/>
-      <w:numFmt w:val="decimal"/>
-      <w:lvlText w:val="%1.%2.%3.%4.%5.%6.%7.%8."/>
-      <w:lvlJc w:val="left"/>
-      <w:pPr>
-        <w:ind w:left="1418" w:hanging="1418"/>
-      </w:pPr>
-    </w:lvl>
-    <w:lvl w:ilvl="8">
-      <w:start w:val="1"/>
-      <w:numFmt w:val="decimal"/>
-      <w:lvlText w:val="%1.%2.%3.%4.%5.%6.%7.%8.%9."/>
-      <w:lvlJc w:val="left"/>
-      <w:pPr>
-        <w:ind w:left="1559" w:hanging="1559"/>
-      </w:pPr>
-    </w:lvl>
-  </w:abstractNum>
-  <w:abstractNum w:abstractNumId="6">
-    <w:nsid w:val="29EF62CE"/>
-    <w:multiLevelType w:val="multilevel"/>
-    <w:tmpl w:val="0409001F"/>
-    <w:lvl w:ilvl="0">
-      <w:start w:val="1"/>
-      <w:numFmt w:val="decimal"/>
-      <w:lvlText w:val="%1."/>
-      <w:lvlJc w:val="left"/>
-      <w:pPr>
-        <w:ind w:left="425" w:hanging="425"/>
-      </w:pPr>
-    </w:lvl>
-    <w:lvl w:ilvl="1">
-      <w:start w:val="1"/>
-      <w:numFmt w:val="decimal"/>
-      <w:lvlText w:val="%1.%2."/>
-      <w:lvlJc w:val="left"/>
-      <w:pPr>
-        <w:ind w:left="567" w:hanging="567"/>
-      </w:pPr>
-    </w:lvl>
-    <w:lvl w:ilvl="2">
-      <w:start w:val="1"/>
-      <w:numFmt w:val="decimal"/>
-      <w:lvlText w:val="%1.%2.%3."/>
-      <w:lvlJc w:val="left"/>
-      <w:pPr>
-        <w:ind w:left="709" w:hanging="709"/>
-      </w:pPr>
-    </w:lvl>
-    <w:lvl w:ilvl="3">
-      <w:start w:val="1"/>
-      <w:numFmt w:val="decimal"/>
-      <w:lvlText w:val="%1.%2.%3.%4."/>
-      <w:lvlJc w:val="left"/>
-      <w:pPr>
-        <w:ind w:left="851" w:hanging="851"/>
-      </w:pPr>
-    </w:lvl>
-    <w:lvl w:ilvl="4">
-      <w:start w:val="1"/>
-      <w:numFmt w:val="decimal"/>
-      <w:lvlText w:val="%1.%2.%3.%4.%5."/>
-      <w:lvlJc w:val="left"/>
-      <w:pPr>
-        <w:ind w:left="992" w:hanging="992"/>
-      </w:pPr>
-    </w:lvl>
-    <w:lvl w:ilvl="5">
-      <w:start w:val="1"/>
-      <w:numFmt w:val="decimal"/>
-      <w:lvlText w:val="%1.%2.%3.%4.%5.%6."/>
-      <w:lvlJc w:val="left"/>
-      <w:pPr>
-        <w:ind w:left="1134" w:hanging="1134"/>
-      </w:pPr>
-    </w:lvl>
-    <w:lvl w:ilvl="6">
-      <w:start w:val="1"/>
-      <w:numFmt w:val="decimal"/>
-      <w:lvlText w:val="%1.%2.%3.%4.%5.%6.%7."/>
-      <w:lvlJc w:val="left"/>
-      <w:pPr>
-        <w:ind w:left="1276" w:hanging="1276"/>
-      </w:pPr>
-    </w:lvl>
-    <w:lvl w:ilvl="7">
-      <w:start w:val="1"/>
-      <w:numFmt w:val="decimal"/>
-      <w:lvlText w:val="%1.%2.%3.%4.%5.%6.%7.%8."/>
-      <w:lvlJc w:val="left"/>
-      <w:pPr>
-        <w:ind w:left="1418" w:hanging="1418"/>
-      </w:pPr>
-    </w:lvl>
-    <w:lvl w:ilvl="8">
-      <w:start w:val="1"/>
-      <w:numFmt w:val="decimal"/>
-      <w:lvlText w:val="%1.%2.%3.%4.%5.%6.%7.%8.%9."/>
-      <w:lvlJc w:val="left"/>
-      <w:pPr>
-        <w:ind w:left="1559" w:hanging="1559"/>
-      </w:pPr>
-    </w:lvl>
-  </w:abstractNum>
-  <w:abstractNum w:abstractNumId="7">
-    <w:nsid w:val="2EC27D65"/>
-    <w:multiLevelType w:val="multilevel"/>
-    <w:tmpl w:val="B89A5E70"/>
+    <w:tmpl w:val="323814AE"/>
     <w:lvl w:ilvl="0">
       <w:start w:val="1"/>
       <w:numFmt w:val="bullet"/>
@@ -22579,10 +23041,182 @@
       </w:rPr>
     </w:lvl>
   </w:abstractNum>
+  <w:abstractNum w:abstractNumId="6">
+    <w:nsid w:val="29D45DAB"/>
+    <w:multiLevelType w:val="multilevel"/>
+    <w:tmpl w:val="0409001F"/>
+    <w:lvl w:ilvl="0">
+      <w:start w:val="1"/>
+      <w:numFmt w:val="decimal"/>
+      <w:lvlText w:val="%1."/>
+      <w:lvlJc w:val="left"/>
+      <w:pPr>
+        <w:ind w:left="425" w:hanging="425"/>
+      </w:pPr>
+    </w:lvl>
+    <w:lvl w:ilvl="1">
+      <w:start w:val="1"/>
+      <w:numFmt w:val="decimal"/>
+      <w:lvlText w:val="%1.%2."/>
+      <w:lvlJc w:val="left"/>
+      <w:pPr>
+        <w:ind w:left="567" w:hanging="567"/>
+      </w:pPr>
+    </w:lvl>
+    <w:lvl w:ilvl="2">
+      <w:start w:val="1"/>
+      <w:numFmt w:val="decimal"/>
+      <w:lvlText w:val="%1.%2.%3."/>
+      <w:lvlJc w:val="left"/>
+      <w:pPr>
+        <w:ind w:left="709" w:hanging="709"/>
+      </w:pPr>
+    </w:lvl>
+    <w:lvl w:ilvl="3">
+      <w:start w:val="1"/>
+      <w:numFmt w:val="decimal"/>
+      <w:lvlText w:val="%1.%2.%3.%4."/>
+      <w:lvlJc w:val="left"/>
+      <w:pPr>
+        <w:ind w:left="851" w:hanging="851"/>
+      </w:pPr>
+    </w:lvl>
+    <w:lvl w:ilvl="4">
+      <w:start w:val="1"/>
+      <w:numFmt w:val="decimal"/>
+      <w:lvlText w:val="%1.%2.%3.%4.%5."/>
+      <w:lvlJc w:val="left"/>
+      <w:pPr>
+        <w:ind w:left="992" w:hanging="992"/>
+      </w:pPr>
+    </w:lvl>
+    <w:lvl w:ilvl="5">
+      <w:start w:val="1"/>
+      <w:numFmt w:val="decimal"/>
+      <w:lvlText w:val="%1.%2.%3.%4.%5.%6."/>
+      <w:lvlJc w:val="left"/>
+      <w:pPr>
+        <w:ind w:left="1134" w:hanging="1134"/>
+      </w:pPr>
+    </w:lvl>
+    <w:lvl w:ilvl="6">
+      <w:start w:val="1"/>
+      <w:numFmt w:val="decimal"/>
+      <w:lvlText w:val="%1.%2.%3.%4.%5.%6.%7."/>
+      <w:lvlJc w:val="left"/>
+      <w:pPr>
+        <w:ind w:left="1276" w:hanging="1276"/>
+      </w:pPr>
+    </w:lvl>
+    <w:lvl w:ilvl="7">
+      <w:start w:val="1"/>
+      <w:numFmt w:val="decimal"/>
+      <w:lvlText w:val="%1.%2.%3.%4.%5.%6.%7.%8."/>
+      <w:lvlJc w:val="left"/>
+      <w:pPr>
+        <w:ind w:left="1418" w:hanging="1418"/>
+      </w:pPr>
+    </w:lvl>
+    <w:lvl w:ilvl="8">
+      <w:start w:val="1"/>
+      <w:numFmt w:val="decimal"/>
+      <w:lvlText w:val="%1.%2.%3.%4.%5.%6.%7.%8.%9."/>
+      <w:lvlJc w:val="left"/>
+      <w:pPr>
+        <w:ind w:left="1559" w:hanging="1559"/>
+      </w:pPr>
+    </w:lvl>
+  </w:abstractNum>
+  <w:abstractNum w:abstractNumId="7">
+    <w:nsid w:val="29EF62CE"/>
+    <w:multiLevelType w:val="multilevel"/>
+    <w:tmpl w:val="0409001F"/>
+    <w:lvl w:ilvl="0">
+      <w:start w:val="1"/>
+      <w:numFmt w:val="decimal"/>
+      <w:lvlText w:val="%1."/>
+      <w:lvlJc w:val="left"/>
+      <w:pPr>
+        <w:ind w:left="425" w:hanging="425"/>
+      </w:pPr>
+    </w:lvl>
+    <w:lvl w:ilvl="1">
+      <w:start w:val="1"/>
+      <w:numFmt w:val="decimal"/>
+      <w:lvlText w:val="%1.%2."/>
+      <w:lvlJc w:val="left"/>
+      <w:pPr>
+        <w:ind w:left="567" w:hanging="567"/>
+      </w:pPr>
+    </w:lvl>
+    <w:lvl w:ilvl="2">
+      <w:start w:val="1"/>
+      <w:numFmt w:val="decimal"/>
+      <w:lvlText w:val="%1.%2.%3."/>
+      <w:lvlJc w:val="left"/>
+      <w:pPr>
+        <w:ind w:left="709" w:hanging="709"/>
+      </w:pPr>
+    </w:lvl>
+    <w:lvl w:ilvl="3">
+      <w:start w:val="1"/>
+      <w:numFmt w:val="decimal"/>
+      <w:lvlText w:val="%1.%2.%3.%4."/>
+      <w:lvlJc w:val="left"/>
+      <w:pPr>
+        <w:ind w:left="851" w:hanging="851"/>
+      </w:pPr>
+    </w:lvl>
+    <w:lvl w:ilvl="4">
+      <w:start w:val="1"/>
+      <w:numFmt w:val="decimal"/>
+      <w:lvlText w:val="%1.%2.%3.%4.%5."/>
+      <w:lvlJc w:val="left"/>
+      <w:pPr>
+        <w:ind w:left="992" w:hanging="992"/>
+      </w:pPr>
+    </w:lvl>
+    <w:lvl w:ilvl="5">
+      <w:start w:val="1"/>
+      <w:numFmt w:val="decimal"/>
+      <w:lvlText w:val="%1.%2.%3.%4.%5.%6."/>
+      <w:lvlJc w:val="left"/>
+      <w:pPr>
+        <w:ind w:left="1134" w:hanging="1134"/>
+      </w:pPr>
+    </w:lvl>
+    <w:lvl w:ilvl="6">
+      <w:start w:val="1"/>
+      <w:numFmt w:val="decimal"/>
+      <w:lvlText w:val="%1.%2.%3.%4.%5.%6.%7."/>
+      <w:lvlJc w:val="left"/>
+      <w:pPr>
+        <w:ind w:left="1276" w:hanging="1276"/>
+      </w:pPr>
+    </w:lvl>
+    <w:lvl w:ilvl="7">
+      <w:start w:val="1"/>
+      <w:numFmt w:val="decimal"/>
+      <w:lvlText w:val="%1.%2.%3.%4.%5.%6.%7.%8."/>
+      <w:lvlJc w:val="left"/>
+      <w:pPr>
+        <w:ind w:left="1418" w:hanging="1418"/>
+      </w:pPr>
+    </w:lvl>
+    <w:lvl w:ilvl="8">
+      <w:start w:val="1"/>
+      <w:numFmt w:val="decimal"/>
+      <w:lvlText w:val="%1.%2.%3.%4.%5.%6.%7.%8.%9."/>
+      <w:lvlJc w:val="left"/>
+      <w:pPr>
+        <w:ind w:left="1559" w:hanging="1559"/>
+      </w:pPr>
+    </w:lvl>
+  </w:abstractNum>
   <w:abstractNum w:abstractNumId="8">
-    <w:nsid w:val="30E173FA"/>
+    <w:nsid w:val="2EC27D65"/>
     <w:multiLevelType w:val="multilevel"/>
-    <w:tmpl w:val="1C8C77FA"/>
+    <w:tmpl w:val="B89A5E70"/>
     <w:lvl w:ilvl="0">
       <w:start w:val="1"/>
       <w:numFmt w:val="bullet"/>
@@ -22729,9 +23363,9 @@
     </w:lvl>
   </w:abstractNum>
   <w:abstractNum w:abstractNumId="9">
-    <w:nsid w:val="422C42C3"/>
+    <w:nsid w:val="30E173FA"/>
     <w:multiLevelType w:val="multilevel"/>
-    <w:tmpl w:val="04B6FB10"/>
+    <w:tmpl w:val="1C8C77FA"/>
     <w:lvl w:ilvl="0">
       <w:start w:val="1"/>
       <w:numFmt w:val="bullet"/>
@@ -22878,9 +23512,9 @@
     </w:lvl>
   </w:abstractNum>
   <w:abstractNum w:abstractNumId="10">
-    <w:nsid w:val="460B499B"/>
+    <w:nsid w:val="422C42C3"/>
     <w:multiLevelType w:val="multilevel"/>
-    <w:tmpl w:val="0B8E98DC"/>
+    <w:tmpl w:val="04B6FB10"/>
     <w:lvl w:ilvl="0">
       <w:start w:val="1"/>
       <w:numFmt w:val="bullet"/>
@@ -23027,267 +23661,9 @@
     </w:lvl>
   </w:abstractNum>
   <w:abstractNum w:abstractNumId="11">
-    <w:nsid w:val="4BCC2741"/>
+    <w:nsid w:val="460B499B"/>
     <w:multiLevelType w:val="multilevel"/>
-    <w:tmpl w:val="0409001F"/>
-    <w:lvl w:ilvl="0">
-      <w:start w:val="1"/>
-      <w:numFmt w:val="decimal"/>
-      <w:lvlText w:val="%1."/>
-      <w:lvlJc w:val="left"/>
-      <w:pPr>
-        <w:ind w:left="425" w:hanging="425"/>
-      </w:pPr>
-    </w:lvl>
-    <w:lvl w:ilvl="1">
-      <w:start w:val="1"/>
-      <w:numFmt w:val="decimal"/>
-      <w:lvlText w:val="%1.%2."/>
-      <w:lvlJc w:val="left"/>
-      <w:pPr>
-        <w:ind w:left="567" w:hanging="567"/>
-      </w:pPr>
-    </w:lvl>
-    <w:lvl w:ilvl="2">
-      <w:start w:val="1"/>
-      <w:numFmt w:val="decimal"/>
-      <w:lvlText w:val="%1.%2.%3."/>
-      <w:lvlJc w:val="left"/>
-      <w:pPr>
-        <w:ind w:left="709" w:hanging="709"/>
-      </w:pPr>
-    </w:lvl>
-    <w:lvl w:ilvl="3">
-      <w:start w:val="1"/>
-      <w:numFmt w:val="decimal"/>
-      <w:lvlText w:val="%1.%2.%3.%4."/>
-      <w:lvlJc w:val="left"/>
-      <w:pPr>
-        <w:ind w:left="851" w:hanging="851"/>
-      </w:pPr>
-    </w:lvl>
-    <w:lvl w:ilvl="4">
-      <w:start w:val="1"/>
-      <w:numFmt w:val="decimal"/>
-      <w:lvlText w:val="%1.%2.%3.%4.%5."/>
-      <w:lvlJc w:val="left"/>
-      <w:pPr>
-        <w:ind w:left="992" w:hanging="992"/>
-      </w:pPr>
-    </w:lvl>
-    <w:lvl w:ilvl="5">
-      <w:start w:val="1"/>
-      <w:numFmt w:val="decimal"/>
-      <w:lvlText w:val="%1.%2.%3.%4.%5.%6."/>
-      <w:lvlJc w:val="left"/>
-      <w:pPr>
-        <w:ind w:left="1134" w:hanging="1134"/>
-      </w:pPr>
-    </w:lvl>
-    <w:lvl w:ilvl="6">
-      <w:start w:val="1"/>
-      <w:numFmt w:val="decimal"/>
-      <w:lvlText w:val="%1.%2.%3.%4.%5.%6.%7."/>
-      <w:lvlJc w:val="left"/>
-      <w:pPr>
-        <w:ind w:left="1276" w:hanging="1276"/>
-      </w:pPr>
-    </w:lvl>
-    <w:lvl w:ilvl="7">
-      <w:start w:val="1"/>
-      <w:numFmt w:val="decimal"/>
-      <w:lvlText w:val="%1.%2.%3.%4.%5.%6.%7.%8."/>
-      <w:lvlJc w:val="left"/>
-      <w:pPr>
-        <w:ind w:left="1418" w:hanging="1418"/>
-      </w:pPr>
-    </w:lvl>
-    <w:lvl w:ilvl="8">
-      <w:start w:val="1"/>
-      <w:numFmt w:val="decimal"/>
-      <w:lvlText w:val="%1.%2.%3.%4.%5.%6.%7.%8.%9."/>
-      <w:lvlJc w:val="left"/>
-      <w:pPr>
-        <w:ind w:left="1559" w:hanging="1559"/>
-      </w:pPr>
-    </w:lvl>
-  </w:abstractNum>
-  <w:abstractNum w:abstractNumId="12">
-    <w:nsid w:val="513A754A"/>
-    <w:multiLevelType w:val="multilevel"/>
-    <w:tmpl w:val="0409001F"/>
-    <w:lvl w:ilvl="0">
-      <w:start w:val="1"/>
-      <w:numFmt w:val="decimal"/>
-      <w:lvlText w:val="%1."/>
-      <w:lvlJc w:val="left"/>
-      <w:pPr>
-        <w:ind w:left="425" w:hanging="425"/>
-      </w:pPr>
-    </w:lvl>
-    <w:lvl w:ilvl="1">
-      <w:start w:val="1"/>
-      <w:numFmt w:val="decimal"/>
-      <w:lvlText w:val="%1.%2."/>
-      <w:lvlJc w:val="left"/>
-      <w:pPr>
-        <w:ind w:left="567" w:hanging="567"/>
-      </w:pPr>
-    </w:lvl>
-    <w:lvl w:ilvl="2">
-      <w:start w:val="1"/>
-      <w:numFmt w:val="decimal"/>
-      <w:lvlText w:val="%1.%2.%3."/>
-      <w:lvlJc w:val="left"/>
-      <w:pPr>
-        <w:ind w:left="709" w:hanging="709"/>
-      </w:pPr>
-    </w:lvl>
-    <w:lvl w:ilvl="3">
-      <w:start w:val="1"/>
-      <w:numFmt w:val="decimal"/>
-      <w:lvlText w:val="%1.%2.%3.%4."/>
-      <w:lvlJc w:val="left"/>
-      <w:pPr>
-        <w:ind w:left="851" w:hanging="851"/>
-      </w:pPr>
-    </w:lvl>
-    <w:lvl w:ilvl="4">
-      <w:start w:val="1"/>
-      <w:numFmt w:val="decimal"/>
-      <w:lvlText w:val="%1.%2.%3.%4.%5."/>
-      <w:lvlJc w:val="left"/>
-      <w:pPr>
-        <w:ind w:left="992" w:hanging="992"/>
-      </w:pPr>
-    </w:lvl>
-    <w:lvl w:ilvl="5">
-      <w:start w:val="1"/>
-      <w:numFmt w:val="decimal"/>
-      <w:lvlText w:val="%1.%2.%3.%4.%5.%6."/>
-      <w:lvlJc w:val="left"/>
-      <w:pPr>
-        <w:ind w:left="1134" w:hanging="1134"/>
-      </w:pPr>
-    </w:lvl>
-    <w:lvl w:ilvl="6">
-      <w:start w:val="1"/>
-      <w:numFmt w:val="decimal"/>
-      <w:lvlText w:val="%1.%2.%3.%4.%5.%6.%7."/>
-      <w:lvlJc w:val="left"/>
-      <w:pPr>
-        <w:ind w:left="1276" w:hanging="1276"/>
-      </w:pPr>
-    </w:lvl>
-    <w:lvl w:ilvl="7">
-      <w:start w:val="1"/>
-      <w:numFmt w:val="decimal"/>
-      <w:lvlText w:val="%1.%2.%3.%4.%5.%6.%7.%8."/>
-      <w:lvlJc w:val="left"/>
-      <w:pPr>
-        <w:ind w:left="1418" w:hanging="1418"/>
-      </w:pPr>
-    </w:lvl>
-    <w:lvl w:ilvl="8">
-      <w:start w:val="1"/>
-      <w:numFmt w:val="decimal"/>
-      <w:lvlText w:val="%1.%2.%3.%4.%5.%6.%7.%8.%9."/>
-      <w:lvlJc w:val="left"/>
-      <w:pPr>
-        <w:ind w:left="1559" w:hanging="1559"/>
-      </w:pPr>
-    </w:lvl>
-  </w:abstractNum>
-  <w:abstractNum w:abstractNumId="13">
-    <w:nsid w:val="5CD34319"/>
-    <w:multiLevelType w:val="multilevel"/>
-    <w:tmpl w:val="0409001F"/>
-    <w:lvl w:ilvl="0">
-      <w:start w:val="1"/>
-      <w:numFmt w:val="decimal"/>
-      <w:lvlText w:val="%1."/>
-      <w:lvlJc w:val="left"/>
-      <w:pPr>
-        <w:ind w:left="425" w:hanging="425"/>
-      </w:pPr>
-    </w:lvl>
-    <w:lvl w:ilvl="1">
-      <w:start w:val="1"/>
-      <w:numFmt w:val="decimal"/>
-      <w:lvlText w:val="%1.%2."/>
-      <w:lvlJc w:val="left"/>
-      <w:pPr>
-        <w:ind w:left="567" w:hanging="567"/>
-      </w:pPr>
-    </w:lvl>
-    <w:lvl w:ilvl="2">
-      <w:start w:val="1"/>
-      <w:numFmt w:val="decimal"/>
-      <w:lvlText w:val="%1.%2.%3."/>
-      <w:lvlJc w:val="left"/>
-      <w:pPr>
-        <w:ind w:left="709" w:hanging="709"/>
-      </w:pPr>
-    </w:lvl>
-    <w:lvl w:ilvl="3">
-      <w:start w:val="1"/>
-      <w:numFmt w:val="decimal"/>
-      <w:lvlText w:val="%1.%2.%3.%4."/>
-      <w:lvlJc w:val="left"/>
-      <w:pPr>
-        <w:ind w:left="851" w:hanging="851"/>
-      </w:pPr>
-    </w:lvl>
-    <w:lvl w:ilvl="4">
-      <w:start w:val="1"/>
-      <w:numFmt w:val="decimal"/>
-      <w:lvlText w:val="%1.%2.%3.%4.%5."/>
-      <w:lvlJc w:val="left"/>
-      <w:pPr>
-        <w:ind w:left="992" w:hanging="992"/>
-      </w:pPr>
-    </w:lvl>
-    <w:lvl w:ilvl="5">
-      <w:start w:val="1"/>
-      <w:numFmt w:val="decimal"/>
-      <w:lvlText w:val="%1.%2.%3.%4.%5.%6."/>
-      <w:lvlJc w:val="left"/>
-      <w:pPr>
-        <w:ind w:left="1134" w:hanging="1134"/>
-      </w:pPr>
-    </w:lvl>
-    <w:lvl w:ilvl="6">
-      <w:start w:val="1"/>
-      <w:numFmt w:val="decimal"/>
-      <w:lvlText w:val="%1.%2.%3.%4.%5.%6.%7."/>
-      <w:lvlJc w:val="left"/>
-      <w:pPr>
-        <w:ind w:left="1276" w:hanging="1276"/>
-      </w:pPr>
-    </w:lvl>
-    <w:lvl w:ilvl="7">
-      <w:start w:val="1"/>
-      <w:numFmt w:val="decimal"/>
-      <w:lvlText w:val="%1.%2.%3.%4.%5.%6.%7.%8."/>
-      <w:lvlJc w:val="left"/>
-      <w:pPr>
-        <w:ind w:left="1418" w:hanging="1418"/>
-      </w:pPr>
-    </w:lvl>
-    <w:lvl w:ilvl="8">
-      <w:start w:val="1"/>
-      <w:numFmt w:val="decimal"/>
-      <w:lvlText w:val="%1.%2.%3.%4.%5.%6.%7.%8.%9."/>
-      <w:lvlJc w:val="left"/>
-      <w:pPr>
-        <w:ind w:left="1559" w:hanging="1559"/>
-      </w:pPr>
-    </w:lvl>
-  </w:abstractNum>
-  <w:abstractNum w:abstractNumId="14">
-    <w:nsid w:val="5D0F493B"/>
-    <w:multiLevelType w:val="multilevel"/>
-    <w:tmpl w:val="477CE18A"/>
+    <w:tmpl w:val="0B8E98DC"/>
     <w:lvl w:ilvl="0">
       <w:start w:val="1"/>
       <w:numFmt w:val="bullet"/>
@@ -23433,8 +23809,8 @@
       </w:rPr>
     </w:lvl>
   </w:abstractNum>
-  <w:abstractNum w:abstractNumId="15">
-    <w:nsid w:val="5E62166B"/>
+  <w:abstractNum w:abstractNumId="12">
+    <w:nsid w:val="4BCC2741"/>
     <w:multiLevelType w:val="multilevel"/>
     <w:tmpl w:val="0409001F"/>
     <w:lvl w:ilvl="0">
@@ -23519,96 +23895,10 @@
       </w:pPr>
     </w:lvl>
   </w:abstractNum>
-  <w:abstractNum w:abstractNumId="16">
-    <w:nsid w:val="67950757"/>
+  <w:abstractNum w:abstractNumId="13">
+    <w:nsid w:val="4C6A3B62"/>
     <w:multiLevelType w:val="multilevel"/>
-    <w:tmpl w:val="0409001F"/>
-    <w:lvl w:ilvl="0">
-      <w:start w:val="1"/>
-      <w:numFmt w:val="decimal"/>
-      <w:lvlText w:val="%1."/>
-      <w:lvlJc w:val="left"/>
-      <w:pPr>
-        <w:ind w:left="425" w:hanging="425"/>
-      </w:pPr>
-    </w:lvl>
-    <w:lvl w:ilvl="1">
-      <w:start w:val="1"/>
-      <w:numFmt w:val="decimal"/>
-      <w:lvlText w:val="%1.%2."/>
-      <w:lvlJc w:val="left"/>
-      <w:pPr>
-        <w:ind w:left="567" w:hanging="567"/>
-      </w:pPr>
-    </w:lvl>
-    <w:lvl w:ilvl="2">
-      <w:start w:val="1"/>
-      <w:numFmt w:val="decimal"/>
-      <w:lvlText w:val="%1.%2.%3."/>
-      <w:lvlJc w:val="left"/>
-      <w:pPr>
-        <w:ind w:left="709" w:hanging="709"/>
-      </w:pPr>
-    </w:lvl>
-    <w:lvl w:ilvl="3">
-      <w:start w:val="1"/>
-      <w:numFmt w:val="decimal"/>
-      <w:lvlText w:val="%1.%2.%3.%4."/>
-      <w:lvlJc w:val="left"/>
-      <w:pPr>
-        <w:ind w:left="851" w:hanging="851"/>
-      </w:pPr>
-    </w:lvl>
-    <w:lvl w:ilvl="4">
-      <w:start w:val="1"/>
-      <w:numFmt w:val="decimal"/>
-      <w:lvlText w:val="%1.%2.%3.%4.%5."/>
-      <w:lvlJc w:val="left"/>
-      <w:pPr>
-        <w:ind w:left="992" w:hanging="992"/>
-      </w:pPr>
-    </w:lvl>
-    <w:lvl w:ilvl="5">
-      <w:start w:val="1"/>
-      <w:numFmt w:val="decimal"/>
-      <w:lvlText w:val="%1.%2.%3.%4.%5.%6."/>
-      <w:lvlJc w:val="left"/>
-      <w:pPr>
-        <w:ind w:left="1134" w:hanging="1134"/>
-      </w:pPr>
-    </w:lvl>
-    <w:lvl w:ilvl="6">
-      <w:start w:val="1"/>
-      <w:numFmt w:val="decimal"/>
-      <w:lvlText w:val="%1.%2.%3.%4.%5.%6.%7."/>
-      <w:lvlJc w:val="left"/>
-      <w:pPr>
-        <w:ind w:left="1276" w:hanging="1276"/>
-      </w:pPr>
-    </w:lvl>
-    <w:lvl w:ilvl="7">
-      <w:start w:val="1"/>
-      <w:numFmt w:val="decimal"/>
-      <w:lvlText w:val="%1.%2.%3.%4.%5.%6.%7.%8."/>
-      <w:lvlJc w:val="left"/>
-      <w:pPr>
-        <w:ind w:left="1418" w:hanging="1418"/>
-      </w:pPr>
-    </w:lvl>
-    <w:lvl w:ilvl="8">
-      <w:start w:val="1"/>
-      <w:numFmt w:val="decimal"/>
-      <w:lvlText w:val="%1.%2.%3.%4.%5.%6.%7.%8.%9."/>
-      <w:lvlJc w:val="left"/>
-      <w:pPr>
-        <w:ind w:left="1559" w:hanging="1559"/>
-      </w:pPr>
-    </w:lvl>
-  </w:abstractNum>
-  <w:abstractNum w:abstractNumId="17">
-    <w:nsid w:val="6BC95C6C"/>
-    <w:multiLevelType w:val="multilevel"/>
-    <w:tmpl w:val="C432674E"/>
+    <w:tmpl w:val="C79A0DBA"/>
     <w:lvl w:ilvl="0">
       <w:start w:val="1"/>
       <w:numFmt w:val="bullet"/>
@@ -23754,10 +24044,182 @@
       </w:rPr>
     </w:lvl>
   </w:abstractNum>
-  <w:abstractNum w:abstractNumId="18">
-    <w:nsid w:val="6DB76327"/>
+  <w:abstractNum w:abstractNumId="14">
+    <w:nsid w:val="513A754A"/>
     <w:multiLevelType w:val="multilevel"/>
-    <w:tmpl w:val="35DEF12E"/>
+    <w:tmpl w:val="0409001F"/>
+    <w:lvl w:ilvl="0">
+      <w:start w:val="1"/>
+      <w:numFmt w:val="decimal"/>
+      <w:lvlText w:val="%1."/>
+      <w:lvlJc w:val="left"/>
+      <w:pPr>
+        <w:ind w:left="425" w:hanging="425"/>
+      </w:pPr>
+    </w:lvl>
+    <w:lvl w:ilvl="1">
+      <w:start w:val="1"/>
+      <w:numFmt w:val="decimal"/>
+      <w:lvlText w:val="%1.%2."/>
+      <w:lvlJc w:val="left"/>
+      <w:pPr>
+        <w:ind w:left="567" w:hanging="567"/>
+      </w:pPr>
+    </w:lvl>
+    <w:lvl w:ilvl="2">
+      <w:start w:val="1"/>
+      <w:numFmt w:val="decimal"/>
+      <w:lvlText w:val="%1.%2.%3."/>
+      <w:lvlJc w:val="left"/>
+      <w:pPr>
+        <w:ind w:left="709" w:hanging="709"/>
+      </w:pPr>
+    </w:lvl>
+    <w:lvl w:ilvl="3">
+      <w:start w:val="1"/>
+      <w:numFmt w:val="decimal"/>
+      <w:lvlText w:val="%1.%2.%3.%4."/>
+      <w:lvlJc w:val="left"/>
+      <w:pPr>
+        <w:ind w:left="851" w:hanging="851"/>
+      </w:pPr>
+    </w:lvl>
+    <w:lvl w:ilvl="4">
+      <w:start w:val="1"/>
+      <w:numFmt w:val="decimal"/>
+      <w:lvlText w:val="%1.%2.%3.%4.%5."/>
+      <w:lvlJc w:val="left"/>
+      <w:pPr>
+        <w:ind w:left="992" w:hanging="992"/>
+      </w:pPr>
+    </w:lvl>
+    <w:lvl w:ilvl="5">
+      <w:start w:val="1"/>
+      <w:numFmt w:val="decimal"/>
+      <w:lvlText w:val="%1.%2.%3.%4.%5.%6."/>
+      <w:lvlJc w:val="left"/>
+      <w:pPr>
+        <w:ind w:left="1134" w:hanging="1134"/>
+      </w:pPr>
+    </w:lvl>
+    <w:lvl w:ilvl="6">
+      <w:start w:val="1"/>
+      <w:numFmt w:val="decimal"/>
+      <w:lvlText w:val="%1.%2.%3.%4.%5.%6.%7."/>
+      <w:lvlJc w:val="left"/>
+      <w:pPr>
+        <w:ind w:left="1276" w:hanging="1276"/>
+      </w:pPr>
+    </w:lvl>
+    <w:lvl w:ilvl="7">
+      <w:start w:val="1"/>
+      <w:numFmt w:val="decimal"/>
+      <w:lvlText w:val="%1.%2.%3.%4.%5.%6.%7.%8."/>
+      <w:lvlJc w:val="left"/>
+      <w:pPr>
+        <w:ind w:left="1418" w:hanging="1418"/>
+      </w:pPr>
+    </w:lvl>
+    <w:lvl w:ilvl="8">
+      <w:start w:val="1"/>
+      <w:numFmt w:val="decimal"/>
+      <w:lvlText w:val="%1.%2.%3.%4.%5.%6.%7.%8.%9."/>
+      <w:lvlJc w:val="left"/>
+      <w:pPr>
+        <w:ind w:left="1559" w:hanging="1559"/>
+      </w:pPr>
+    </w:lvl>
+  </w:abstractNum>
+  <w:abstractNum w:abstractNumId="15">
+    <w:nsid w:val="5CD34319"/>
+    <w:multiLevelType w:val="multilevel"/>
+    <w:tmpl w:val="0409001F"/>
+    <w:lvl w:ilvl="0">
+      <w:start w:val="1"/>
+      <w:numFmt w:val="decimal"/>
+      <w:lvlText w:val="%1."/>
+      <w:lvlJc w:val="left"/>
+      <w:pPr>
+        <w:ind w:left="425" w:hanging="425"/>
+      </w:pPr>
+    </w:lvl>
+    <w:lvl w:ilvl="1">
+      <w:start w:val="1"/>
+      <w:numFmt w:val="decimal"/>
+      <w:lvlText w:val="%1.%2."/>
+      <w:lvlJc w:val="left"/>
+      <w:pPr>
+        <w:ind w:left="567" w:hanging="567"/>
+      </w:pPr>
+    </w:lvl>
+    <w:lvl w:ilvl="2">
+      <w:start w:val="1"/>
+      <w:numFmt w:val="decimal"/>
+      <w:lvlText w:val="%1.%2.%3."/>
+      <w:lvlJc w:val="left"/>
+      <w:pPr>
+        <w:ind w:left="709" w:hanging="709"/>
+      </w:pPr>
+    </w:lvl>
+    <w:lvl w:ilvl="3">
+      <w:start w:val="1"/>
+      <w:numFmt w:val="decimal"/>
+      <w:lvlText w:val="%1.%2.%3.%4."/>
+      <w:lvlJc w:val="left"/>
+      <w:pPr>
+        <w:ind w:left="851" w:hanging="851"/>
+      </w:pPr>
+    </w:lvl>
+    <w:lvl w:ilvl="4">
+      <w:start w:val="1"/>
+      <w:numFmt w:val="decimal"/>
+      <w:lvlText w:val="%1.%2.%3.%4.%5."/>
+      <w:lvlJc w:val="left"/>
+      <w:pPr>
+        <w:ind w:left="992" w:hanging="992"/>
+      </w:pPr>
+    </w:lvl>
+    <w:lvl w:ilvl="5">
+      <w:start w:val="1"/>
+      <w:numFmt w:val="decimal"/>
+      <w:lvlText w:val="%1.%2.%3.%4.%5.%6."/>
+      <w:lvlJc w:val="left"/>
+      <w:pPr>
+        <w:ind w:left="1134" w:hanging="1134"/>
+      </w:pPr>
+    </w:lvl>
+    <w:lvl w:ilvl="6">
+      <w:start w:val="1"/>
+      <w:numFmt w:val="decimal"/>
+      <w:lvlText w:val="%1.%2.%3.%4.%5.%6.%7."/>
+      <w:lvlJc w:val="left"/>
+      <w:pPr>
+        <w:ind w:left="1276" w:hanging="1276"/>
+      </w:pPr>
+    </w:lvl>
+    <w:lvl w:ilvl="7">
+      <w:start w:val="1"/>
+      <w:numFmt w:val="decimal"/>
+      <w:lvlText w:val="%1.%2.%3.%4.%5.%6.%7.%8."/>
+      <w:lvlJc w:val="left"/>
+      <w:pPr>
+        <w:ind w:left="1418" w:hanging="1418"/>
+      </w:pPr>
+    </w:lvl>
+    <w:lvl w:ilvl="8">
+      <w:start w:val="1"/>
+      <w:numFmt w:val="decimal"/>
+      <w:lvlText w:val="%1.%2.%3.%4.%5.%6.%7.%8.%9."/>
+      <w:lvlJc w:val="left"/>
+      <w:pPr>
+        <w:ind w:left="1559" w:hanging="1559"/>
+      </w:pPr>
+    </w:lvl>
+  </w:abstractNum>
+  <w:abstractNum w:abstractNumId="16">
+    <w:nsid w:val="5D0F493B"/>
+    <w:multiLevelType w:val="multilevel"/>
+    <w:tmpl w:val="477CE18A"/>
     <w:lvl w:ilvl="0">
       <w:start w:val="1"/>
       <w:numFmt w:val="bullet"/>
@@ -23903,10 +24365,182 @@
       </w:rPr>
     </w:lvl>
   </w:abstractNum>
+  <w:abstractNum w:abstractNumId="17">
+    <w:nsid w:val="5E62166B"/>
+    <w:multiLevelType w:val="multilevel"/>
+    <w:tmpl w:val="0409001F"/>
+    <w:lvl w:ilvl="0">
+      <w:start w:val="1"/>
+      <w:numFmt w:val="decimal"/>
+      <w:lvlText w:val="%1."/>
+      <w:lvlJc w:val="left"/>
+      <w:pPr>
+        <w:ind w:left="425" w:hanging="425"/>
+      </w:pPr>
+    </w:lvl>
+    <w:lvl w:ilvl="1">
+      <w:start w:val="1"/>
+      <w:numFmt w:val="decimal"/>
+      <w:lvlText w:val="%1.%2."/>
+      <w:lvlJc w:val="left"/>
+      <w:pPr>
+        <w:ind w:left="567" w:hanging="567"/>
+      </w:pPr>
+    </w:lvl>
+    <w:lvl w:ilvl="2">
+      <w:start w:val="1"/>
+      <w:numFmt w:val="decimal"/>
+      <w:lvlText w:val="%1.%2.%3."/>
+      <w:lvlJc w:val="left"/>
+      <w:pPr>
+        <w:ind w:left="709" w:hanging="709"/>
+      </w:pPr>
+    </w:lvl>
+    <w:lvl w:ilvl="3">
+      <w:start w:val="1"/>
+      <w:numFmt w:val="decimal"/>
+      <w:lvlText w:val="%1.%2.%3.%4."/>
+      <w:lvlJc w:val="left"/>
+      <w:pPr>
+        <w:ind w:left="851" w:hanging="851"/>
+      </w:pPr>
+    </w:lvl>
+    <w:lvl w:ilvl="4">
+      <w:start w:val="1"/>
+      <w:numFmt w:val="decimal"/>
+      <w:lvlText w:val="%1.%2.%3.%4.%5."/>
+      <w:lvlJc w:val="left"/>
+      <w:pPr>
+        <w:ind w:left="992" w:hanging="992"/>
+      </w:pPr>
+    </w:lvl>
+    <w:lvl w:ilvl="5">
+      <w:start w:val="1"/>
+      <w:numFmt w:val="decimal"/>
+      <w:lvlText w:val="%1.%2.%3.%4.%5.%6."/>
+      <w:lvlJc w:val="left"/>
+      <w:pPr>
+        <w:ind w:left="1134" w:hanging="1134"/>
+      </w:pPr>
+    </w:lvl>
+    <w:lvl w:ilvl="6">
+      <w:start w:val="1"/>
+      <w:numFmt w:val="decimal"/>
+      <w:lvlText w:val="%1.%2.%3.%4.%5.%6.%7."/>
+      <w:lvlJc w:val="left"/>
+      <w:pPr>
+        <w:ind w:left="1276" w:hanging="1276"/>
+      </w:pPr>
+    </w:lvl>
+    <w:lvl w:ilvl="7">
+      <w:start w:val="1"/>
+      <w:numFmt w:val="decimal"/>
+      <w:lvlText w:val="%1.%2.%3.%4.%5.%6.%7.%8."/>
+      <w:lvlJc w:val="left"/>
+      <w:pPr>
+        <w:ind w:left="1418" w:hanging="1418"/>
+      </w:pPr>
+    </w:lvl>
+    <w:lvl w:ilvl="8">
+      <w:start w:val="1"/>
+      <w:numFmt w:val="decimal"/>
+      <w:lvlText w:val="%1.%2.%3.%4.%5.%6.%7.%8.%9."/>
+      <w:lvlJc w:val="left"/>
+      <w:pPr>
+        <w:ind w:left="1559" w:hanging="1559"/>
+      </w:pPr>
+    </w:lvl>
+  </w:abstractNum>
+  <w:abstractNum w:abstractNumId="18">
+    <w:nsid w:val="67950757"/>
+    <w:multiLevelType w:val="multilevel"/>
+    <w:tmpl w:val="0409001F"/>
+    <w:lvl w:ilvl="0">
+      <w:start w:val="1"/>
+      <w:numFmt w:val="decimal"/>
+      <w:lvlText w:val="%1."/>
+      <w:lvlJc w:val="left"/>
+      <w:pPr>
+        <w:ind w:left="425" w:hanging="425"/>
+      </w:pPr>
+    </w:lvl>
+    <w:lvl w:ilvl="1">
+      <w:start w:val="1"/>
+      <w:numFmt w:val="decimal"/>
+      <w:lvlText w:val="%1.%2."/>
+      <w:lvlJc w:val="left"/>
+      <w:pPr>
+        <w:ind w:left="567" w:hanging="567"/>
+      </w:pPr>
+    </w:lvl>
+    <w:lvl w:ilvl="2">
+      <w:start w:val="1"/>
+      <w:numFmt w:val="decimal"/>
+      <w:lvlText w:val="%1.%2.%3."/>
+      <w:lvlJc w:val="left"/>
+      <w:pPr>
+        <w:ind w:left="709" w:hanging="709"/>
+      </w:pPr>
+    </w:lvl>
+    <w:lvl w:ilvl="3">
+      <w:start w:val="1"/>
+      <w:numFmt w:val="decimal"/>
+      <w:lvlText w:val="%1.%2.%3.%4."/>
+      <w:lvlJc w:val="left"/>
+      <w:pPr>
+        <w:ind w:left="851" w:hanging="851"/>
+      </w:pPr>
+    </w:lvl>
+    <w:lvl w:ilvl="4">
+      <w:start w:val="1"/>
+      <w:numFmt w:val="decimal"/>
+      <w:lvlText w:val="%1.%2.%3.%4.%5."/>
+      <w:lvlJc w:val="left"/>
+      <w:pPr>
+        <w:ind w:left="992" w:hanging="992"/>
+      </w:pPr>
+    </w:lvl>
+    <w:lvl w:ilvl="5">
+      <w:start w:val="1"/>
+      <w:numFmt w:val="decimal"/>
+      <w:lvlText w:val="%1.%2.%3.%4.%5.%6."/>
+      <w:lvlJc w:val="left"/>
+      <w:pPr>
+        <w:ind w:left="1134" w:hanging="1134"/>
+      </w:pPr>
+    </w:lvl>
+    <w:lvl w:ilvl="6">
+      <w:start w:val="1"/>
+      <w:numFmt w:val="decimal"/>
+      <w:lvlText w:val="%1.%2.%3.%4.%5.%6.%7."/>
+      <w:lvlJc w:val="left"/>
+      <w:pPr>
+        <w:ind w:left="1276" w:hanging="1276"/>
+      </w:pPr>
+    </w:lvl>
+    <w:lvl w:ilvl="7">
+      <w:start w:val="1"/>
+      <w:numFmt w:val="decimal"/>
+      <w:lvlText w:val="%1.%2.%3.%4.%5.%6.%7.%8."/>
+      <w:lvlJc w:val="left"/>
+      <w:pPr>
+        <w:ind w:left="1418" w:hanging="1418"/>
+      </w:pPr>
+    </w:lvl>
+    <w:lvl w:ilvl="8">
+      <w:start w:val="1"/>
+      <w:numFmt w:val="decimal"/>
+      <w:lvlText w:val="%1.%2.%3.%4.%5.%6.%7.%8.%9."/>
+      <w:lvlJc w:val="left"/>
+      <w:pPr>
+        <w:ind w:left="1559" w:hanging="1559"/>
+      </w:pPr>
+    </w:lvl>
+  </w:abstractNum>
   <w:abstractNum w:abstractNumId="19">
-    <w:nsid w:val="7AE335D3"/>
+    <w:nsid w:val="6BC95C6C"/>
     <w:multiLevelType w:val="multilevel"/>
-    <w:tmpl w:val="3A44926C"/>
+    <w:tmpl w:val="C432674E"/>
     <w:lvl w:ilvl="0">
       <w:start w:val="1"/>
       <w:numFmt w:val="bullet"/>
@@ -24052,65 +24686,369 @@
       </w:rPr>
     </w:lvl>
   </w:abstractNum>
+  <w:abstractNum w:abstractNumId="20">
+    <w:nsid w:val="6DB76327"/>
+    <w:multiLevelType w:val="multilevel"/>
+    <w:tmpl w:val="35DEF12E"/>
+    <w:lvl w:ilvl="0">
+      <w:start w:val="1"/>
+      <w:numFmt w:val="bullet"/>
+      <w:lvlText w:val=""/>
+      <w:lvlJc w:val="left"/>
+      <w:pPr>
+        <w:tabs>
+          <w:tab w:val="num" w:pos="720"/>
+        </w:tabs>
+        <w:ind w:left="720" w:hanging="360"/>
+      </w:pPr>
+      <w:rPr>
+        <w:rFonts w:ascii="Symbol" w:hAnsi="Symbol" w:hint="default"/>
+        <w:sz w:val="20"/>
+      </w:rPr>
+    </w:lvl>
+    <w:lvl w:ilvl="1" w:tentative="1">
+      <w:start w:val="1"/>
+      <w:numFmt w:val="bullet"/>
+      <w:lvlText w:val="o"/>
+      <w:lvlJc w:val="left"/>
+      <w:pPr>
+        <w:tabs>
+          <w:tab w:val="num" w:pos="1440"/>
+        </w:tabs>
+        <w:ind w:left="1440" w:hanging="360"/>
+      </w:pPr>
+      <w:rPr>
+        <w:rFonts w:ascii="Courier New" w:hAnsi="Courier New" w:hint="default"/>
+        <w:sz w:val="20"/>
+      </w:rPr>
+    </w:lvl>
+    <w:lvl w:ilvl="2" w:tentative="1">
+      <w:start w:val="1"/>
+      <w:numFmt w:val="bullet"/>
+      <w:lvlText w:val=""/>
+      <w:lvlJc w:val="left"/>
+      <w:pPr>
+        <w:tabs>
+          <w:tab w:val="num" w:pos="2160"/>
+        </w:tabs>
+        <w:ind w:left="2160" w:hanging="360"/>
+      </w:pPr>
+      <w:rPr>
+        <w:rFonts w:ascii="Wingdings" w:hAnsi="Wingdings" w:hint="default"/>
+        <w:sz w:val="20"/>
+      </w:rPr>
+    </w:lvl>
+    <w:lvl w:ilvl="3" w:tentative="1">
+      <w:start w:val="1"/>
+      <w:numFmt w:val="bullet"/>
+      <w:lvlText w:val=""/>
+      <w:lvlJc w:val="left"/>
+      <w:pPr>
+        <w:tabs>
+          <w:tab w:val="num" w:pos="2880"/>
+        </w:tabs>
+        <w:ind w:left="2880" w:hanging="360"/>
+      </w:pPr>
+      <w:rPr>
+        <w:rFonts w:ascii="Wingdings" w:hAnsi="Wingdings" w:hint="default"/>
+        <w:sz w:val="20"/>
+      </w:rPr>
+    </w:lvl>
+    <w:lvl w:ilvl="4" w:tentative="1">
+      <w:start w:val="1"/>
+      <w:numFmt w:val="bullet"/>
+      <w:lvlText w:val=""/>
+      <w:lvlJc w:val="left"/>
+      <w:pPr>
+        <w:tabs>
+          <w:tab w:val="num" w:pos="3600"/>
+        </w:tabs>
+        <w:ind w:left="3600" w:hanging="360"/>
+      </w:pPr>
+      <w:rPr>
+        <w:rFonts w:ascii="Wingdings" w:hAnsi="Wingdings" w:hint="default"/>
+        <w:sz w:val="20"/>
+      </w:rPr>
+    </w:lvl>
+    <w:lvl w:ilvl="5" w:tentative="1">
+      <w:start w:val="1"/>
+      <w:numFmt w:val="bullet"/>
+      <w:lvlText w:val=""/>
+      <w:lvlJc w:val="left"/>
+      <w:pPr>
+        <w:tabs>
+          <w:tab w:val="num" w:pos="4320"/>
+        </w:tabs>
+        <w:ind w:left="4320" w:hanging="360"/>
+      </w:pPr>
+      <w:rPr>
+        <w:rFonts w:ascii="Wingdings" w:hAnsi="Wingdings" w:hint="default"/>
+        <w:sz w:val="20"/>
+      </w:rPr>
+    </w:lvl>
+    <w:lvl w:ilvl="6" w:tentative="1">
+      <w:start w:val="1"/>
+      <w:numFmt w:val="bullet"/>
+      <w:lvlText w:val=""/>
+      <w:lvlJc w:val="left"/>
+      <w:pPr>
+        <w:tabs>
+          <w:tab w:val="num" w:pos="5040"/>
+        </w:tabs>
+        <w:ind w:left="5040" w:hanging="360"/>
+      </w:pPr>
+      <w:rPr>
+        <w:rFonts w:ascii="Wingdings" w:hAnsi="Wingdings" w:hint="default"/>
+        <w:sz w:val="20"/>
+      </w:rPr>
+    </w:lvl>
+    <w:lvl w:ilvl="7" w:tentative="1">
+      <w:start w:val="1"/>
+      <w:numFmt w:val="bullet"/>
+      <w:lvlText w:val=""/>
+      <w:lvlJc w:val="left"/>
+      <w:pPr>
+        <w:tabs>
+          <w:tab w:val="num" w:pos="5760"/>
+        </w:tabs>
+        <w:ind w:left="5760" w:hanging="360"/>
+      </w:pPr>
+      <w:rPr>
+        <w:rFonts w:ascii="Wingdings" w:hAnsi="Wingdings" w:hint="default"/>
+        <w:sz w:val="20"/>
+      </w:rPr>
+    </w:lvl>
+    <w:lvl w:ilvl="8" w:tentative="1">
+      <w:start w:val="1"/>
+      <w:numFmt w:val="bullet"/>
+      <w:lvlText w:val=""/>
+      <w:lvlJc w:val="left"/>
+      <w:pPr>
+        <w:tabs>
+          <w:tab w:val="num" w:pos="6480"/>
+        </w:tabs>
+        <w:ind w:left="6480" w:hanging="360"/>
+      </w:pPr>
+      <w:rPr>
+        <w:rFonts w:ascii="Wingdings" w:hAnsi="Wingdings" w:hint="default"/>
+        <w:sz w:val="20"/>
+      </w:rPr>
+    </w:lvl>
+  </w:abstractNum>
+  <w:abstractNum w:abstractNumId="21">
+    <w:nsid w:val="7AE335D3"/>
+    <w:multiLevelType w:val="multilevel"/>
+    <w:tmpl w:val="3A44926C"/>
+    <w:lvl w:ilvl="0">
+      <w:start w:val="1"/>
+      <w:numFmt w:val="bullet"/>
+      <w:lvlText w:val=""/>
+      <w:lvlJc w:val="left"/>
+      <w:pPr>
+        <w:tabs>
+          <w:tab w:val="num" w:pos="720"/>
+        </w:tabs>
+        <w:ind w:left="720" w:hanging="360"/>
+      </w:pPr>
+      <w:rPr>
+        <w:rFonts w:ascii="Symbol" w:hAnsi="Symbol" w:hint="default"/>
+        <w:sz w:val="20"/>
+      </w:rPr>
+    </w:lvl>
+    <w:lvl w:ilvl="1" w:tentative="1">
+      <w:start w:val="1"/>
+      <w:numFmt w:val="bullet"/>
+      <w:lvlText w:val="o"/>
+      <w:lvlJc w:val="left"/>
+      <w:pPr>
+        <w:tabs>
+          <w:tab w:val="num" w:pos="1440"/>
+        </w:tabs>
+        <w:ind w:left="1440" w:hanging="360"/>
+      </w:pPr>
+      <w:rPr>
+        <w:rFonts w:ascii="Courier New" w:hAnsi="Courier New" w:hint="default"/>
+        <w:sz w:val="20"/>
+      </w:rPr>
+    </w:lvl>
+    <w:lvl w:ilvl="2" w:tentative="1">
+      <w:start w:val="1"/>
+      <w:numFmt w:val="bullet"/>
+      <w:lvlText w:val=""/>
+      <w:lvlJc w:val="left"/>
+      <w:pPr>
+        <w:tabs>
+          <w:tab w:val="num" w:pos="2160"/>
+        </w:tabs>
+        <w:ind w:left="2160" w:hanging="360"/>
+      </w:pPr>
+      <w:rPr>
+        <w:rFonts w:ascii="Wingdings" w:hAnsi="Wingdings" w:hint="default"/>
+        <w:sz w:val="20"/>
+      </w:rPr>
+    </w:lvl>
+    <w:lvl w:ilvl="3" w:tentative="1">
+      <w:start w:val="1"/>
+      <w:numFmt w:val="bullet"/>
+      <w:lvlText w:val=""/>
+      <w:lvlJc w:val="left"/>
+      <w:pPr>
+        <w:tabs>
+          <w:tab w:val="num" w:pos="2880"/>
+        </w:tabs>
+        <w:ind w:left="2880" w:hanging="360"/>
+      </w:pPr>
+      <w:rPr>
+        <w:rFonts w:ascii="Wingdings" w:hAnsi="Wingdings" w:hint="default"/>
+        <w:sz w:val="20"/>
+      </w:rPr>
+    </w:lvl>
+    <w:lvl w:ilvl="4" w:tentative="1">
+      <w:start w:val="1"/>
+      <w:numFmt w:val="bullet"/>
+      <w:lvlText w:val=""/>
+      <w:lvlJc w:val="left"/>
+      <w:pPr>
+        <w:tabs>
+          <w:tab w:val="num" w:pos="3600"/>
+        </w:tabs>
+        <w:ind w:left="3600" w:hanging="360"/>
+      </w:pPr>
+      <w:rPr>
+        <w:rFonts w:ascii="Wingdings" w:hAnsi="Wingdings" w:hint="default"/>
+        <w:sz w:val="20"/>
+      </w:rPr>
+    </w:lvl>
+    <w:lvl w:ilvl="5" w:tentative="1">
+      <w:start w:val="1"/>
+      <w:numFmt w:val="bullet"/>
+      <w:lvlText w:val=""/>
+      <w:lvlJc w:val="left"/>
+      <w:pPr>
+        <w:tabs>
+          <w:tab w:val="num" w:pos="4320"/>
+        </w:tabs>
+        <w:ind w:left="4320" w:hanging="360"/>
+      </w:pPr>
+      <w:rPr>
+        <w:rFonts w:ascii="Wingdings" w:hAnsi="Wingdings" w:hint="default"/>
+        <w:sz w:val="20"/>
+      </w:rPr>
+    </w:lvl>
+    <w:lvl w:ilvl="6" w:tentative="1">
+      <w:start w:val="1"/>
+      <w:numFmt w:val="bullet"/>
+      <w:lvlText w:val=""/>
+      <w:lvlJc w:val="left"/>
+      <w:pPr>
+        <w:tabs>
+          <w:tab w:val="num" w:pos="5040"/>
+        </w:tabs>
+        <w:ind w:left="5040" w:hanging="360"/>
+      </w:pPr>
+      <w:rPr>
+        <w:rFonts w:ascii="Wingdings" w:hAnsi="Wingdings" w:hint="default"/>
+        <w:sz w:val="20"/>
+      </w:rPr>
+    </w:lvl>
+    <w:lvl w:ilvl="7" w:tentative="1">
+      <w:start w:val="1"/>
+      <w:numFmt w:val="bullet"/>
+      <w:lvlText w:val=""/>
+      <w:lvlJc w:val="left"/>
+      <w:pPr>
+        <w:tabs>
+          <w:tab w:val="num" w:pos="5760"/>
+        </w:tabs>
+        <w:ind w:left="5760" w:hanging="360"/>
+      </w:pPr>
+      <w:rPr>
+        <w:rFonts w:ascii="Wingdings" w:hAnsi="Wingdings" w:hint="default"/>
+        <w:sz w:val="20"/>
+      </w:rPr>
+    </w:lvl>
+    <w:lvl w:ilvl="8" w:tentative="1">
+      <w:start w:val="1"/>
+      <w:numFmt w:val="bullet"/>
+      <w:lvlText w:val=""/>
+      <w:lvlJc w:val="left"/>
+      <w:pPr>
+        <w:tabs>
+          <w:tab w:val="num" w:pos="6480"/>
+        </w:tabs>
+        <w:ind w:left="6480" w:hanging="360"/>
+      </w:pPr>
+      <w:rPr>
+        <w:rFonts w:ascii="Wingdings" w:hAnsi="Wingdings" w:hint="default"/>
+        <w:sz w:val="20"/>
+      </w:rPr>
+    </w:lvl>
+  </w:abstractNum>
   <w:num w:numId="1">
-    <w:abstractNumId w:val="11"/>
+    <w:abstractNumId w:val="12"/>
   </w:num>
   <w:num w:numId="2">
-    <w:abstractNumId w:val="9"/>
+    <w:abstractNumId w:val="10"/>
   </w:num>
   <w:num w:numId="3">
-    <w:abstractNumId w:val="19"/>
+    <w:abstractNumId w:val="21"/>
   </w:num>
   <w:num w:numId="4">
     <w:abstractNumId w:val="3"/>
   </w:num>
   <w:num w:numId="5">
-    <w:abstractNumId w:val="14"/>
+    <w:abstractNumId w:val="16"/>
   </w:num>
   <w:num w:numId="6">
-    <w:abstractNumId w:val="17"/>
+    <w:abstractNumId w:val="19"/>
   </w:num>
   <w:num w:numId="7">
-    <w:abstractNumId w:val="13"/>
+    <w:abstractNumId w:val="15"/>
   </w:num>
   <w:num w:numId="8">
     <w:abstractNumId w:val="0"/>
   </w:num>
   <w:num w:numId="9">
-    <w:abstractNumId w:val="10"/>
+    <w:abstractNumId w:val="11"/>
   </w:num>
   <w:num w:numId="10">
-    <w:abstractNumId w:val="6"/>
+    <w:abstractNumId w:val="7"/>
   </w:num>
   <w:num w:numId="11">
     <w:abstractNumId w:val="1"/>
   </w:num>
   <w:num w:numId="12">
-    <w:abstractNumId w:val="18"/>
+    <w:abstractNumId w:val="20"/>
   </w:num>
   <w:num w:numId="13">
-    <w:abstractNumId w:val="8"/>
+    <w:abstractNumId w:val="9"/>
   </w:num>
   <w:num w:numId="14">
     <w:abstractNumId w:val="2"/>
   </w:num>
   <w:num w:numId="15">
-    <w:abstractNumId w:val="7"/>
+    <w:abstractNumId w:val="8"/>
   </w:num>
   <w:num w:numId="16">
-    <w:abstractNumId w:val="12"/>
+    <w:abstractNumId w:val="14"/>
   </w:num>
   <w:num w:numId="17">
-    <w:abstractNumId w:val="15"/>
+    <w:abstractNumId w:val="17"/>
   </w:num>
   <w:num w:numId="18">
-    <w:abstractNumId w:val="16"/>
+    <w:abstractNumId w:val="18"/>
   </w:num>
   <w:num w:numId="19">
-    <w:abstractNumId w:val="5"/>
+    <w:abstractNumId w:val="6"/>
   </w:num>
   <w:num w:numId="20">
     <w:abstractNumId w:val="4"/>
+  </w:num>
+  <w:num w:numId="21">
+    <w:abstractNumId w:val="5"/>
+  </w:num>
+  <w:num w:numId="22">
+    <w:abstractNumId w:val="13"/>
   </w:num>
 </w:numbering>
 </file>
@@ -25042,6 +25980,11 @@
       </w:tblCellMar>
     </w:tblPr>
   </w:style>
+  <w:style w:type="character" w:customStyle="1" w:styleId="hljs-builtin">
+    <w:name w:val="hljs-built_in"/>
+    <w:basedOn w:val="a0"/>
+    <w:rsid w:val="00702DE8"/>
+  </w:style>
 </w:styles>
 </file>
 
@@ -25311,7 +26254,7 @@
 </file>
 
 <file path=customXml/itemProps1.xml><?xml version="1.0" encoding="utf-8"?>
-<ds:datastoreItem xmlns:ds="http://schemas.openxmlformats.org/officeDocument/2006/customXml" ds:itemID="{B2A9A56C-D024-4A25-AC13-07D0EBA2BC8D}">
+<ds:datastoreItem xmlns:ds="http://schemas.openxmlformats.org/officeDocument/2006/customXml" ds:itemID="{AEA0AA24-A03B-444C-8FE8-19FE267774B7}">
   <ds:schemaRefs>
     <ds:schemaRef ds:uri="http://schemas.openxmlformats.org/officeDocument/2006/bibliography"/>
   </ds:schemaRefs>

</xml_diff>

<commit_message>
clean sys app dev envirment introduces
</commit_message>
<xml_diff>
--- a/asys.build.docx
+++ b/asys.build.docx
@@ -1,6 +1,6 @@
 
 <file path=word/document.xml><?xml version="1.0" encoding="utf-8"?>
-<w:document xmlns:wpc="http://schemas.microsoft.com/office/word/2010/wordprocessingCanvas" xmlns:mc="http://schemas.openxmlformats.org/markup-compatibility/2006" xmlns:o="urn:schemas-microsoft-com:office:office" xmlns:r="http://schemas.openxmlformats.org/officeDocument/2006/relationships" xmlns:m="http://schemas.openxmlformats.org/officeDocument/2006/math" xmlns:v="urn:schemas-microsoft-com:vml" xmlns:wp14="http://schemas.microsoft.com/office/word/2010/wordprocessingDrawing" xmlns:wp="http://schemas.openxmlformats.org/drawingml/2006/wordprocessingDrawing" xmlns:w10="urn:schemas-microsoft-com:office:word" xmlns:w="http://schemas.openxmlformats.org/wordprocessingml/2006/main" xmlns:w14="http://schemas.microsoft.com/office/word/2010/wordml" xmlns:w15="http://schemas.microsoft.com/office/word/2012/wordml" xmlns:wpg="http://schemas.microsoft.com/office/word/2010/wordprocessingGroup" xmlns:wpi="http://schemas.microsoft.com/office/word/2010/wordprocessingInk" xmlns:wne="http://schemas.microsoft.com/office/word/2006/wordml" xmlns:wps="http://schemas.microsoft.com/office/word/2010/wordprocessingShape" mc:Ignorable="w14 w15 wp14">
+<w:document xmlns:wpc="http://schemas.microsoft.com/office/word/2010/wordprocessingCanvas" xmlns:mc="http://schemas.openxmlformats.org/markup-compatibility/2006" xmlns:o="urn:schemas-microsoft-com:office:office" xmlns:r="http://schemas.openxmlformats.org/officeDocument/2006/relationships" xmlns:m="http://schemas.openxmlformats.org/officeDocument/2006/math" xmlns:v="urn:schemas-microsoft-com:vml" xmlns:wp14="http://schemas.microsoft.com/office/word/2010/wordprocessingDrawing" xmlns:wp="http://schemas.openxmlformats.org/drawingml/2006/wordprocessingDrawing" xmlns:w10="urn:schemas-microsoft-com:office:word" xmlns:w="http://schemas.openxmlformats.org/wordprocessingml/2006/main" xmlns:w14="http://schemas.microsoft.com/office/word/2010/wordml" xmlns:wpg="http://schemas.microsoft.com/office/word/2010/wordprocessingGroup" xmlns:wpi="http://schemas.microsoft.com/office/word/2010/wordprocessingInk" xmlns:wne="http://schemas.microsoft.com/office/word/2006/wordml" xmlns:wps="http://schemas.microsoft.com/office/word/2010/wordprocessingShape" mc:Ignorable="w14 wp14">
   <w:body>
     <w:p>
       <w:pPr>
@@ -401,7 +401,7 @@
         </w:rPr>
         <w:t>源码，</w:t>
       </w:r>
-      <w:hyperlink r:id="rId8" w:history="1">
+      <w:hyperlink r:id="rId9" w:history="1">
         <w:r>
           <w:rPr>
             <w:rStyle w:val="a6"/>
@@ -754,7 +754,7 @@
                     </pic:cNvPicPr>
                   </pic:nvPicPr>
                   <pic:blipFill>
-                    <a:blip r:embed="rId9">
+                    <a:blip r:embed="rId10">
                       <a:extLst>
                         <a:ext uri="{28A0092B-C50C-407E-A947-70E740481C1C}">
                           <a14:useLocalDpi xmlns:a14="http://schemas.microsoft.com/office/drawing/2010/main" val="0"/>
@@ -1042,7 +1042,7 @@
                     </pic:cNvPicPr>
                   </pic:nvPicPr>
                   <pic:blipFill>
-                    <a:blip r:embed="rId10">
+                    <a:blip r:embed="rId11">
                       <a:extLst>
                         <a:ext uri="{28A0092B-C50C-407E-A947-70E740481C1C}">
                           <a14:useLocalDpi xmlns:a14="http://schemas.microsoft.com/office/drawing/2010/main" val="0"/>
@@ -13439,7 +13439,6 @@
         <w:t>导入方法</w:t>
       </w:r>
     </w:p>
-    <w:p/>
     <w:p>
       <w:pPr>
         <w:widowControl/>
@@ -13906,7 +13905,6 @@
           <w:sz w:val="24"/>
           <w:szCs w:val="24"/>
         </w:rPr>
-        <w:lastRenderedPageBreak/>
         <w:t>make update-api</w:t>
       </w:r>
       <w:r>
@@ -14026,6 +14024,7 @@
           <w:sz w:val="24"/>
           <w:szCs w:val="24"/>
         </w:rPr>
+        <w:lastRenderedPageBreak/>
         <w:t xml:space="preserve">mmm + </w:t>
       </w:r>
       <w:r>
@@ -14643,7 +14642,6 @@
           <w:sz w:val="27"/>
           <w:szCs w:val="27"/>
         </w:rPr>
-        <w:lastRenderedPageBreak/>
         <w:t>和</w:t>
       </w:r>
       <w:r>
@@ -15016,7 +15014,13 @@
         <w:rPr>
           <w:rFonts w:hint="eastAsia"/>
         </w:rPr>
-        <w:t>导出系统</w:t>
+        <w:t>make</w:t>
+      </w:r>
+      <w:r>
+        <w:rPr>
+          <w:rFonts w:hint="eastAsia"/>
+        </w:rPr>
+        <w:t>系统</w:t>
       </w:r>
       <w:r>
         <w:rPr>
@@ -15024,14 +15028,65 @@
         </w:rPr>
         <w:t>jar</w:t>
       </w:r>
-      <w:r>
-        <w:rPr>
-          <w:rFonts w:hint="eastAsia"/>
+    </w:p>
+    <w:p>
+      <w:pPr>
+        <w:rPr>
+          <w:rFonts w:ascii="Consolas" w:hAnsi="Consolas" w:cs="Consolas" w:hint="eastAsia"/>
+          <w:color w:val="000000"/>
+          <w:sz w:val="18"/>
+          <w:szCs w:val="18"/>
+          <w:bdr w:val="none" w:sz="0" w:space="0" w:color="auto" w:frame="1"/>
+        </w:rPr>
+      </w:pPr>
+      <w:commentRangeStart w:id="5"/>
+      <w:r>
+        <w:rPr>
+          <w:rFonts w:ascii="Consolas" w:hAnsi="Consolas" w:cs="Consolas" w:hint="eastAsia"/>
+          <w:color w:val="000000"/>
+          <w:sz w:val="18"/>
+          <w:szCs w:val="18"/>
+          <w:bdr w:val="none" w:sz="0" w:space="0" w:color="auto" w:frame="1"/>
+        </w:rPr>
+        <w:t>系统</w:t>
+      </w:r>
+      <w:r>
+        <w:rPr>
+          <w:rFonts w:ascii="Consolas" w:hAnsi="Consolas" w:cs="Consolas"/>
+          <w:color w:val="000000"/>
+          <w:sz w:val="18"/>
+          <w:szCs w:val="18"/>
+          <w:bdr w:val="none" w:sz="0" w:space="0" w:color="auto" w:frame="1"/>
+        </w:rPr>
+        <w:t>jar</w:t>
+      </w:r>
+      <w:r>
+        <w:rPr>
+          <w:rFonts w:ascii="Consolas" w:hAnsi="Consolas" w:cs="Consolas" w:hint="eastAsia"/>
+          <w:color w:val="000000"/>
+          <w:sz w:val="18"/>
+          <w:szCs w:val="18"/>
+          <w:bdr w:val="none" w:sz="0" w:space="0" w:color="auto" w:frame="1"/>
         </w:rPr>
         <w:t>包</w:t>
       </w:r>
-    </w:p>
-    <w:p>
+      <w:commentRangeEnd w:id="5"/>
+      <w:r>
+        <w:rPr>
+          <w:rStyle w:val="a7"/>
+        </w:rPr>
+        <w:commentReference w:id="5"/>
+      </w:r>
+      <w:r>
+        <w:rPr>
+          <w:rFonts w:ascii="Consolas" w:hAnsi="Consolas" w:cs="Consolas"/>
+          <w:color w:val="000000"/>
+          <w:sz w:val="18"/>
+          <w:szCs w:val="18"/>
+          <w:bdr w:val="none" w:sz="0" w:space="0" w:color="auto" w:frame="1"/>
+        </w:rPr>
+        <w:t>主要目录：</w:t>
+      </w:r>
       <w:r>
         <w:rPr>
           <w:rFonts w:ascii="Consolas" w:hAnsi="Consolas" w:cs="Consolas" w:hint="eastAsia"/>
@@ -15040,245 +15095,234 @@
           <w:szCs w:val="18"/>
           <w:bdr w:val="none" w:sz="0" w:space="0" w:color="auto" w:frame="1"/>
         </w:rPr>
-        <w:t>系统</w:t>
-      </w:r>
-      <w:r>
-        <w:rPr>
-          <w:rFonts w:ascii="Consolas" w:hAnsi="Consolas" w:cs="Consolas"/>
-          <w:color w:val="000000"/>
-          <w:sz w:val="18"/>
-          <w:szCs w:val="18"/>
-          <w:bdr w:val="none" w:sz="0" w:space="0" w:color="auto" w:frame="1"/>
+        <w:t>/system</w:t>
+      </w:r>
+      <w:r>
+        <w:rPr>
+          <w:rFonts w:ascii="Consolas" w:hAnsi="Consolas" w:cs="Consolas"/>
+          <w:color w:val="000000"/>
+          <w:sz w:val="18"/>
+          <w:szCs w:val="18"/>
+          <w:bdr w:val="none" w:sz="0" w:space="0" w:color="auto" w:frame="1"/>
+        </w:rPr>
+        <w:t>/framework</w:t>
+      </w:r>
+      <w:r>
+        <w:rPr>
+          <w:rFonts w:ascii="Consolas" w:hAnsi="Consolas" w:cs="Consolas" w:hint="eastAsia"/>
+          <w:color w:val="000000"/>
+          <w:sz w:val="18"/>
+          <w:szCs w:val="18"/>
+          <w:bdr w:val="none" w:sz="0" w:space="0" w:color="auto" w:frame="1"/>
+        </w:rPr>
+        <w:t>，</w:t>
+      </w:r>
+      <w:r>
+        <w:rPr>
+          <w:rFonts w:ascii="Consolas" w:hAnsi="Consolas" w:cs="Consolas"/>
+          <w:color w:val="000000"/>
+          <w:sz w:val="18"/>
+          <w:szCs w:val="18"/>
+          <w:bdr w:val="none" w:sz="0" w:space="0" w:color="auto" w:frame="1"/>
+        </w:rPr>
+        <w:t>以</w:t>
+      </w:r>
+      <w:r>
+        <w:rPr>
+          <w:rFonts w:ascii="Consolas" w:hAnsi="Consolas" w:cs="Consolas"/>
+          <w:color w:val="000000"/>
+          <w:sz w:val="18"/>
+          <w:szCs w:val="18"/>
+          <w:bdr w:val="none" w:sz="0" w:space="0" w:color="auto" w:frame="1"/>
+        </w:rPr>
+        <w:t>framework</w:t>
+      </w:r>
+      <w:r>
+        <w:rPr>
+          <w:rFonts w:ascii="Consolas" w:hAnsi="Consolas" w:cs="Consolas" w:hint="eastAsia"/>
+          <w:color w:val="000000"/>
+          <w:sz w:val="18"/>
+          <w:szCs w:val="18"/>
+          <w:bdr w:val="none" w:sz="0" w:space="0" w:color="auto" w:frame="1"/>
+        </w:rPr>
+        <w:t>.jar</w:t>
+      </w:r>
+      <w:r>
+        <w:rPr>
+          <w:rFonts w:ascii="Consolas" w:hAnsi="Consolas" w:cs="Consolas" w:hint="eastAsia"/>
+          <w:color w:val="000000"/>
+          <w:sz w:val="18"/>
+          <w:szCs w:val="18"/>
+          <w:bdr w:val="none" w:sz="0" w:space="0" w:color="auto" w:frame="1"/>
+        </w:rPr>
+        <w:t>为例。</w:t>
+      </w:r>
+    </w:p>
+    <w:p>
+      <w:r>
+        <w:rPr>
+          <w:rFonts w:ascii="Consolas" w:hAnsi="Consolas" w:cs="Consolas" w:hint="eastAsia"/>
+          <w:color w:val="000000"/>
+          <w:sz w:val="18"/>
+          <w:szCs w:val="18"/>
+          <w:bdr w:val="none" w:sz="0" w:space="0" w:color="auto" w:frame="1"/>
+        </w:rPr>
+        <w:t>注：</w:t>
+      </w:r>
+      <w:r>
+        <w:rPr>
+          <w:rFonts w:hint="eastAsia"/>
+        </w:rPr>
+        <w:t>309k</w:t>
+      </w:r>
+      <w:r>
+        <w:rPr>
+          <w:rFonts w:hint="eastAsia"/>
+        </w:rPr>
+        <w:t>的</w:t>
+      </w:r>
+      <w:r>
+        <w:rPr>
+          <w:rFonts w:hint="eastAsia"/>
         </w:rPr>
         <w:t>jar</w:t>
       </w:r>
       <w:r>
         <w:rPr>
-          <w:rFonts w:ascii="Consolas" w:hAnsi="Consolas" w:cs="Consolas" w:hint="eastAsia"/>
-          <w:color w:val="000000"/>
-          <w:sz w:val="18"/>
-          <w:szCs w:val="18"/>
-          <w:bdr w:val="none" w:sz="0" w:space="0" w:color="auto" w:frame="1"/>
-        </w:rPr>
-        <w:t>包</w:t>
-      </w:r>
-      <w:r>
-        <w:rPr>
-          <w:rFonts w:ascii="Consolas" w:hAnsi="Consolas" w:cs="Consolas"/>
-          <w:color w:val="000000"/>
-          <w:sz w:val="18"/>
-          <w:szCs w:val="18"/>
-          <w:bdr w:val="none" w:sz="0" w:space="0" w:color="auto" w:frame="1"/>
-        </w:rPr>
-        <w:t>主要目录：</w:t>
-      </w:r>
-      <w:r>
-        <w:rPr>
-          <w:rFonts w:ascii="Consolas" w:hAnsi="Consolas" w:cs="Consolas" w:hint="eastAsia"/>
-          <w:color w:val="000000"/>
-          <w:sz w:val="18"/>
-          <w:szCs w:val="18"/>
-          <w:bdr w:val="none" w:sz="0" w:space="0" w:color="auto" w:frame="1"/>
-        </w:rPr>
-        <w:t>/system</w:t>
-      </w:r>
-      <w:r>
-        <w:rPr>
-          <w:rFonts w:ascii="Consolas" w:hAnsi="Consolas" w:cs="Consolas"/>
-          <w:color w:val="000000"/>
-          <w:sz w:val="18"/>
-          <w:szCs w:val="18"/>
-          <w:bdr w:val="none" w:sz="0" w:space="0" w:color="auto" w:frame="1"/>
-        </w:rPr>
-        <w:t>/framework</w:t>
-      </w:r>
-      <w:r>
-        <w:rPr>
-          <w:rFonts w:ascii="Consolas" w:hAnsi="Consolas" w:cs="Consolas" w:hint="eastAsia"/>
-          <w:color w:val="000000"/>
-          <w:sz w:val="18"/>
-          <w:szCs w:val="18"/>
-          <w:bdr w:val="none" w:sz="0" w:space="0" w:color="auto" w:frame="1"/>
+          <w:rFonts w:hint="eastAsia"/>
+        </w:rPr>
+        <w:t>包，</w:t>
+      </w:r>
+      <w:r>
+        <w:rPr>
+          <w:rFonts w:hint="eastAsia"/>
+        </w:rPr>
+        <w:t>直接从系统</w:t>
+      </w:r>
+      <w:r>
+        <w:rPr>
+          <w:rFonts w:hint="eastAsia"/>
+        </w:rPr>
+        <w:t>pull</w:t>
+      </w:r>
+      <w:r>
+        <w:rPr>
+          <w:rFonts w:hint="eastAsia"/>
+        </w:rPr>
+        <w:t>出来，发现都是</w:t>
+      </w:r>
+      <w:r>
+        <w:rPr>
+          <w:rFonts w:hint="eastAsia"/>
+        </w:rPr>
+        <w:t>309k</w:t>
+      </w:r>
+      <w:r>
+        <w:rPr>
+          <w:rFonts w:hint="eastAsia"/>
+        </w:rPr>
+        <w:t>的一个</w:t>
+      </w:r>
+      <w:r>
+        <w:rPr>
+          <w:rFonts w:hint="eastAsia"/>
+        </w:rPr>
+        <w:t>jar</w:t>
+      </w:r>
+      <w:r>
+        <w:rPr>
+          <w:rFonts w:hint="eastAsia"/>
+        </w:rPr>
+        <w:t>，只有摘要并没有</w:t>
+      </w:r>
+      <w:r>
+        <w:rPr>
+          <w:rFonts w:hint="eastAsia"/>
+        </w:rPr>
+        <w:t>class</w:t>
+      </w:r>
+      <w:r>
+        <w:rPr>
+          <w:rFonts w:hint="eastAsia"/>
+        </w:rPr>
+        <w:t>，不能满足系统应用的</w:t>
+      </w:r>
+      <w:r>
+        <w:rPr>
+          <w:rFonts w:hint="eastAsia"/>
+        </w:rPr>
+        <w:t>jar</w:t>
+      </w:r>
+      <w:r>
+        <w:rPr>
+          <w:rFonts w:hint="eastAsia"/>
+        </w:rPr>
+        <w:t>依赖</w:t>
+      </w:r>
+      <w:r>
+        <w:rPr>
+          <w:rFonts w:hint="eastAsia"/>
+        </w:rPr>
+        <w:t>。</w:t>
+      </w:r>
+    </w:p>
+    <w:p>
+      <w:r>
+        <w:rPr>
+          <w:rFonts w:hint="eastAsia"/>
+        </w:rPr>
+        <w:t>309k</w:t>
+      </w:r>
+      <w:r>
+        <w:rPr>
+          <w:rFonts w:hint="eastAsia"/>
+        </w:rPr>
+        <w:t>的</w:t>
+      </w:r>
+      <w:r>
+        <w:rPr>
+          <w:rFonts w:hint="eastAsia"/>
+        </w:rPr>
+        <w:t>jar</w:t>
+      </w:r>
+      <w:r>
+        <w:rPr>
+          <w:rFonts w:hint="eastAsia"/>
+        </w:rPr>
+        <w:t>：</w:t>
+      </w:r>
+      <w:r>
+        <w:rPr>
+          <w:rFonts w:hint="eastAsia"/>
+        </w:rPr>
+        <w:t>309k</w:t>
+      </w:r>
+      <w:r>
+        <w:rPr>
+          <w:rFonts w:hint="eastAsia"/>
+        </w:rPr>
+        <w:t>的</w:t>
+      </w:r>
+      <w:r>
+        <w:rPr>
+          <w:rFonts w:hint="eastAsia"/>
+        </w:rPr>
+        <w:t>jar</w:t>
+      </w:r>
+      <w:r>
+        <w:rPr>
+          <w:rFonts w:hint="eastAsia"/>
+        </w:rPr>
+        <w:t>是一个经过编译优化的包</w:t>
+      </w:r>
+      <w:r>
+        <w:rPr>
+          <w:rFonts w:hint="eastAsia"/>
         </w:rPr>
         <w:t>，</w:t>
       </w:r>
       <w:r>
         <w:rPr>
-          <w:rFonts w:ascii="Consolas" w:hAnsi="Consolas" w:cs="Consolas"/>
-          <w:color w:val="000000"/>
-          <w:sz w:val="18"/>
-          <w:szCs w:val="18"/>
-          <w:bdr w:val="none" w:sz="0" w:space="0" w:color="auto" w:frame="1"/>
-        </w:rPr>
-        <w:t>以</w:t>
-      </w:r>
-      <w:r>
-        <w:rPr>
-          <w:rFonts w:ascii="Consolas" w:hAnsi="Consolas" w:cs="Consolas"/>
-          <w:color w:val="000000"/>
-          <w:sz w:val="18"/>
-          <w:szCs w:val="18"/>
-          <w:bdr w:val="none" w:sz="0" w:space="0" w:color="auto" w:frame="1"/>
-        </w:rPr>
-        <w:t>framework</w:t>
-      </w:r>
-      <w:r>
-        <w:rPr>
-          <w:rFonts w:ascii="Consolas" w:hAnsi="Consolas" w:cs="Consolas" w:hint="eastAsia"/>
-          <w:color w:val="000000"/>
-          <w:sz w:val="18"/>
-          <w:szCs w:val="18"/>
-          <w:bdr w:val="none" w:sz="0" w:space="0" w:color="auto" w:frame="1"/>
-        </w:rPr>
-        <w:t>.jar</w:t>
-      </w:r>
-      <w:r>
-        <w:rPr>
-          <w:rFonts w:ascii="Consolas" w:hAnsi="Consolas" w:cs="Consolas" w:hint="eastAsia"/>
-          <w:color w:val="000000"/>
-          <w:sz w:val="18"/>
-          <w:szCs w:val="18"/>
-          <w:bdr w:val="none" w:sz="0" w:space="0" w:color="auto" w:frame="1"/>
-        </w:rPr>
-        <w:t>为例，</w:t>
-      </w:r>
-    </w:p>
-    <w:p>
-      <w:pPr>
-        <w:pStyle w:val="3"/>
-      </w:pPr>
-      <w:r>
-        <w:rPr>
-          <w:rFonts w:hint="eastAsia"/>
-        </w:rPr>
-        <w:t>不</w:t>
-      </w:r>
-      <w:r>
-        <w:rPr>
-          <w:rFonts w:hint="eastAsia"/>
-        </w:rPr>
-        <w:t>需要</w:t>
-      </w:r>
-      <w:r>
-        <w:rPr>
-          <w:rFonts w:hint="eastAsia"/>
-        </w:rPr>
-        <w:t>hide api</w:t>
-      </w:r>
-    </w:p>
-    <w:p>
-      <w:r>
-        <w:rPr>
-          <w:rFonts w:hint="eastAsia"/>
-        </w:rPr>
-        <w:t>直接从系统</w:t>
-      </w:r>
-      <w:r>
-        <w:rPr>
-          <w:rFonts w:hint="eastAsia"/>
-        </w:rPr>
-        <w:t>pull</w:t>
-      </w:r>
-      <w:r>
-        <w:rPr>
-          <w:rFonts w:hint="eastAsia"/>
-        </w:rPr>
-        <w:t>出来，发现都是</w:t>
-      </w:r>
-      <w:r>
-        <w:rPr>
-          <w:rFonts w:hint="eastAsia"/>
-        </w:rPr>
-        <w:t>309k</w:t>
-      </w:r>
-      <w:r>
-        <w:rPr>
-          <w:rFonts w:hint="eastAsia"/>
-        </w:rPr>
-        <w:t>的一个</w:t>
-      </w:r>
-      <w:r>
-        <w:rPr>
-          <w:rFonts w:hint="eastAsia"/>
-        </w:rPr>
-        <w:t>jar</w:t>
-      </w:r>
-      <w:r>
-        <w:rPr>
-          <w:rFonts w:hint="eastAsia"/>
-        </w:rPr>
-        <w:t>，只有摘要并没有</w:t>
-      </w:r>
-      <w:r>
-        <w:rPr>
-          <w:rFonts w:hint="eastAsia"/>
-        </w:rPr>
-        <w:t>class</w:t>
-      </w:r>
-      <w:r>
-        <w:rPr>
-          <w:rFonts w:hint="eastAsia"/>
-        </w:rPr>
-        <w:t>，不能满足系统应用的</w:t>
-      </w:r>
-      <w:r>
-        <w:rPr>
-          <w:rFonts w:hint="eastAsia"/>
-        </w:rPr>
-        <w:t>jar</w:t>
-      </w:r>
-      <w:r>
-        <w:rPr>
-          <w:rFonts w:hint="eastAsia"/>
-        </w:rPr>
-        <w:t>依赖</w:t>
-      </w:r>
-    </w:p>
-    <w:p>
-      <w:r>
-        <w:rPr>
-          <w:rFonts w:hint="eastAsia"/>
-        </w:rPr>
-        <w:t>首先</w:t>
-      </w:r>
-      <w:r>
-        <w:rPr>
-          <w:rFonts w:hint="eastAsia"/>
-        </w:rPr>
-        <w:t>309k</w:t>
-      </w:r>
-      <w:r>
-        <w:rPr>
-          <w:rFonts w:hint="eastAsia"/>
-        </w:rPr>
-        <w:t>的</w:t>
-      </w:r>
-      <w:r>
-        <w:rPr>
-          <w:rFonts w:hint="eastAsia"/>
-        </w:rPr>
-        <w:t>jar</w:t>
-      </w:r>
-      <w:r>
-        <w:rPr>
-          <w:rFonts w:hint="eastAsia"/>
-        </w:rPr>
-        <w:t>是一个经过编译优化的包，</w:t>
-      </w:r>
-    </w:p>
-    <w:p>
-      <w:pPr>
-        <w:pStyle w:val="af"/>
-        <w:ind w:left="360" w:firstLineChars="0" w:firstLine="0"/>
-      </w:pPr>
-      <w:r>
-        <w:rPr>
-          <w:rFonts w:hint="eastAsia"/>
-        </w:rPr>
-        <w:t>直接</w:t>
-      </w:r>
-      <w:r>
-        <w:rPr>
           <w:rFonts w:hint="eastAsia"/>
         </w:rPr>
         <w:t>with_</w:t>
@@ -15299,7 +15343,6 @@
         <w:t>模块就好</w:t>
       </w:r>
     </w:p>
-    <w:p/>
     <w:p>
       <w:pPr>
         <w:pStyle w:val="3"/>
@@ -15312,259 +15355,201 @@
         <w:rPr>
           <w:rFonts w:hint="eastAsia"/>
         </w:rPr>
+        <w:t>不</w:t>
+      </w:r>
+      <w:r>
+        <w:rPr>
+          <w:rFonts w:hint="eastAsia"/>
+        </w:rPr>
         <w:t>需要</w:t>
       </w:r>
       <w:r>
         <w:rPr>
           <w:rFonts w:hint="eastAsia"/>
         </w:rPr>
+        <w:t>hide api</w:t>
+      </w:r>
+    </w:p>
+    <w:p>
+      <w:r>
+        <w:rPr>
+          <w:rFonts w:hint="eastAsia"/>
+        </w:rPr>
+        <w:t>直接用系统未经过编译优化的原始</w:t>
+      </w:r>
+      <w:r>
+        <w:rPr>
+          <w:rFonts w:hint="eastAsia"/>
+        </w:rPr>
+        <w:t>jar</w:t>
+      </w:r>
+      <w:r>
+        <w:rPr>
+          <w:rFonts w:hint="eastAsia"/>
+        </w:rPr>
+        <w:t>包就好了。从网上对应版本下载都可以的</w:t>
+      </w:r>
+    </w:p>
+    <w:p>
+      <w:pPr>
+        <w:pStyle w:val="3"/>
+        <w:numPr>
+          <w:ilvl w:val="2"/>
+          <w:numId w:val="1"/>
+        </w:numPr>
+      </w:pPr>
+      <w:r>
+        <w:rPr>
+          <w:rFonts w:hint="eastAsia"/>
+        </w:rPr>
+        <w:t>需要</w:t>
+      </w:r>
+      <w:r>
+        <w:rPr>
+          <w:rFonts w:hint="eastAsia"/>
+        </w:rPr>
         <w:t>hide api:</w:t>
       </w:r>
     </w:p>
     <w:p>
       <w:pPr>
-        <w:pStyle w:val="af"/>
-        <w:pBdr>
-          <w:bottom w:val="single" w:sz="6" w:space="1" w:color="auto"/>
-        </w:pBdr>
-        <w:ind w:left="425" w:firstLineChars="0" w:firstLine="0"/>
-        <w:rPr>
-          <w:rFonts w:ascii="Consolas" w:hAnsi="Consolas" w:cs="Consolas"/>
-          <w:color w:val="000000"/>
-          <w:sz w:val="18"/>
-          <w:szCs w:val="18"/>
-          <w:bdr w:val="none" w:sz="0" w:space="0" w:color="auto" w:frame="1"/>
-        </w:rPr>
-      </w:pPr>
-      <w:r>
-        <w:rPr>
-          <w:rFonts w:ascii="Consolas" w:hAnsi="Consolas" w:cs="Consolas" w:hint="eastAsia"/>
-          <w:color w:val="000000"/>
-          <w:sz w:val="18"/>
-          <w:szCs w:val="18"/>
-          <w:bdr w:val="none" w:sz="0" w:space="0" w:color="auto" w:frame="1"/>
-        </w:rPr>
-        <w:t>优化</w:t>
-      </w:r>
-      <w:r>
-        <w:rPr>
-          <w:rFonts w:ascii="Consolas" w:hAnsi="Consolas" w:cs="Consolas"/>
-          <w:color w:val="000000"/>
-          <w:sz w:val="18"/>
-          <w:szCs w:val="18"/>
-          <w:bdr w:val="none" w:sz="0" w:space="0" w:color="auto" w:frame="1"/>
-        </w:rPr>
-        <w:t>后的文件</w:t>
-      </w:r>
-      <w:commentRangeStart w:id="5"/>
-      <w:r>
-        <w:rPr>
-          <w:rFonts w:ascii="Consolas" w:hAnsi="Consolas" w:cs="Consolas"/>
-          <w:color w:val="000000"/>
-          <w:sz w:val="18"/>
-          <w:szCs w:val="18"/>
-          <w:bdr w:val="none" w:sz="0" w:space="0" w:color="auto" w:frame="1"/>
-        </w:rPr>
-        <w:t>在</w:t>
-      </w:r>
-      <w:commentRangeEnd w:id="5"/>
+        <w:rPr>
+          <w:rFonts w:hint="eastAsia"/>
+        </w:rPr>
+      </w:pPr>
+      <w:r>
+        <w:rPr>
+          <w:rFonts w:hint="eastAsia"/>
+        </w:rPr>
+        <w:t>需要调用</w:t>
+      </w:r>
+      <w:r>
+        <w:rPr>
+          <w:rFonts w:hint="eastAsia"/>
+        </w:rPr>
+        <w:t xml:space="preserve">hide </w:t>
+      </w:r>
+      <w:r>
+        <w:rPr>
+          <w:rFonts w:hint="eastAsia"/>
+        </w:rPr>
+        <w:t>的</w:t>
+      </w:r>
+      <w:r>
+        <w:rPr>
+          <w:rFonts w:hint="eastAsia"/>
+        </w:rPr>
+        <w:t>api</w:t>
+      </w:r>
+      <w:r>
+        <w:rPr>
+          <w:rFonts w:hint="eastAsia"/>
+        </w:rPr>
+        <w:t>的话，</w:t>
+      </w:r>
+      <w:r>
+        <w:rPr>
+          <w:rFonts w:hint="eastAsia"/>
+        </w:rPr>
+        <w:t>mmm</w:t>
+      </w:r>
+      <w:r>
+        <w:rPr>
+          <w:rFonts w:hint="eastAsia"/>
+        </w:rPr>
+        <w:t>编译的文件会生成在</w:t>
+      </w:r>
+      <w:r>
+        <w:rPr>
+          <w:rFonts w:hint="eastAsia"/>
+        </w:rPr>
+        <w:t xml:space="preserve"> </w:t>
+      </w:r>
+      <w:r>
+        <w:rPr>
+          <w:rFonts w:hint="eastAsia"/>
+        </w:rPr>
+        <w:t>优化后的文件在</w:t>
+      </w:r>
+    </w:p>
+    <w:p>
+      <w:pPr>
+        <w:rPr>
+          <w:rFonts w:hint="eastAsia"/>
+        </w:rPr>
+      </w:pPr>
+      <w:r>
+        <w:rPr>
+          <w:rFonts w:hint="eastAsia"/>
+        </w:rPr>
+        <w:t>目录</w:t>
+      </w:r>
+      <w:r>
+        <w:rPr>
+          <w:rFonts w:hint="eastAsia"/>
+        </w:rPr>
+        <w:t xml:space="preserve">out/target/common/obj/JAVA_LIBRARIES/ </w:t>
+      </w:r>
+    </w:p>
+    <w:p>
+      <w:pPr>
+        <w:rPr>
+          <w:rFonts w:hint="eastAsia"/>
+        </w:rPr>
+      </w:pPr>
+      <w:r>
+        <w:rPr>
+          <w:rFonts w:hint="eastAsia"/>
+        </w:rPr>
+        <w:t>比如</w:t>
+      </w:r>
+      <w:r>
+        <w:rPr>
+          <w:rFonts w:hint="eastAsia"/>
+        </w:rPr>
+        <w:t>framework.jar</w:t>
+      </w:r>
+      <w:r>
+        <w:rPr>
+          <w:rFonts w:hint="eastAsia"/>
+        </w:rPr>
+        <w:t>对应的是</w:t>
+      </w:r>
+      <w:commentRangeStart w:id="6"/>
+      <w:r>
+        <w:rPr>
+          <w:rFonts w:hint="eastAsia"/>
+        </w:rPr>
+        <w:t>framework_intermediates/classes.jar</w:t>
+      </w:r>
+      <w:commentRangeEnd w:id="6"/>
       <w:r>
         <w:rPr>
           <w:rStyle w:val="a7"/>
         </w:rPr>
-        <w:commentReference w:id="5"/>
-      </w:r>
-    </w:p>
-    <w:p>
-      <w:pPr>
-        <w:pStyle w:val="af"/>
-        <w:pBdr>
-          <w:bottom w:val="single" w:sz="6" w:space="1" w:color="auto"/>
-        </w:pBdr>
-        <w:ind w:left="425" w:firstLineChars="0" w:firstLine="0"/>
-        <w:rPr>
-          <w:rFonts w:ascii="Consolas" w:hAnsi="Consolas" w:cs="Consolas"/>
-          <w:color w:val="000000"/>
-          <w:sz w:val="18"/>
-          <w:szCs w:val="18"/>
-          <w:bdr w:val="none" w:sz="0" w:space="0" w:color="auto" w:frame="1"/>
-        </w:rPr>
-      </w:pPr>
-      <w:r>
-        <w:rPr>
-          <w:rFonts w:ascii="Consolas" w:hAnsi="Consolas" w:cs="Consolas"/>
-          <w:color w:val="000000"/>
-          <w:sz w:val="18"/>
-          <w:szCs w:val="18"/>
-          <w:bdr w:val="none" w:sz="0" w:space="0" w:color="auto" w:frame="1"/>
-        </w:rPr>
-        <w:t>/</w:t>
-      </w:r>
-      <w:r>
-        <w:rPr>
-          <w:rFonts w:ascii="Consolas" w:hAnsi="Consolas" w:cs="Consolas" w:hint="eastAsia"/>
-          <w:color w:val="000000"/>
-          <w:sz w:val="18"/>
-          <w:szCs w:val="18"/>
-          <w:bdr w:val="none" w:sz="0" w:space="0" w:color="auto" w:frame="1"/>
-        </w:rPr>
-        <w:t>编译暴露</w:t>
-      </w:r>
-      <w:r>
-        <w:rPr>
-          <w:rFonts w:ascii="Consolas" w:hAnsi="Consolas" w:cs="Consolas" w:hint="eastAsia"/>
-          <w:color w:val="000000"/>
-          <w:sz w:val="18"/>
-          <w:szCs w:val="18"/>
-          <w:bdr w:val="none" w:sz="0" w:space="0" w:color="auto" w:frame="1"/>
-        </w:rPr>
-        <w:t>@</w:t>
-      </w:r>
-      <w:r>
-        <w:rPr>
-          <w:rFonts w:ascii="Consolas" w:hAnsi="Consolas" w:cs="Consolas"/>
-          <w:color w:val="000000"/>
-          <w:sz w:val="18"/>
-          <w:szCs w:val="18"/>
-          <w:bdr w:val="none" w:sz="0" w:space="0" w:color="auto" w:frame="1"/>
-        </w:rPr>
-        <w:t>hide</w:t>
-      </w:r>
-      <w:r>
-        <w:rPr>
-          <w:rFonts w:ascii="Consolas" w:hAnsi="Consolas" w:cs="Consolas" w:hint="eastAsia"/>
-          <w:color w:val="000000"/>
-          <w:sz w:val="18"/>
-          <w:szCs w:val="18"/>
-          <w:bdr w:val="none" w:sz="0" w:space="0" w:color="auto" w:frame="1"/>
-        </w:rPr>
-        <w:t>的</w:t>
-      </w:r>
-      <w:r>
-        <w:rPr>
-          <w:rFonts w:ascii="Consolas" w:hAnsi="Consolas" w:cs="Consolas"/>
-          <w:color w:val="000000"/>
-          <w:sz w:val="18"/>
-          <w:szCs w:val="18"/>
-          <w:bdr w:val="none" w:sz="0" w:space="0" w:color="auto" w:frame="1"/>
-        </w:rPr>
-        <w:t>接口</w:t>
-      </w:r>
-    </w:p>
-    <w:p>
-      <w:pPr>
-        <w:pStyle w:val="af"/>
-        <w:pBdr>
-          <w:bottom w:val="single" w:sz="6" w:space="1" w:color="auto"/>
-        </w:pBdr>
-        <w:ind w:left="425" w:firstLineChars="0" w:firstLine="0"/>
-        <w:rPr>
-          <w:rFonts w:ascii="Arial" w:hAnsi="Arial" w:cs="Arial"/>
-          <w:color w:val="333333"/>
-          <w:szCs w:val="21"/>
-          <w:shd w:val="clear" w:color="auto" w:fill="FFFFFF"/>
-        </w:rPr>
-      </w:pPr>
-      <w:r>
-        <w:rPr>
-          <w:rFonts w:ascii="Consolas" w:hAnsi="Consolas" w:cs="Consolas" w:hint="eastAsia"/>
-          <w:color w:val="000000"/>
-          <w:sz w:val="18"/>
-          <w:szCs w:val="18"/>
-          <w:bdr w:val="none" w:sz="0" w:space="0" w:color="auto" w:frame="1"/>
-        </w:rPr>
-        <w:t>在</w:t>
-      </w:r>
-      <w:r>
-        <w:rPr>
-          <w:rFonts w:ascii="Arial" w:hAnsi="Arial" w:cs="Arial"/>
-          <w:color w:val="333333"/>
-          <w:szCs w:val="21"/>
-          <w:shd w:val="clear" w:color="auto" w:fill="FFFFFF"/>
-        </w:rPr>
-        <w:t>out/target/common/obj/JAVA_LIBRARIES/</w:t>
-      </w:r>
-      <w:r>
-        <w:rPr>
-          <w:rFonts w:ascii="Arial" w:hAnsi="Arial" w:cs="Arial" w:hint="eastAsia"/>
-          <w:color w:val="333333"/>
-          <w:szCs w:val="21"/>
-          <w:shd w:val="clear" w:color="auto" w:fill="FFFFFF"/>
-        </w:rPr>
-        <w:t>找</w:t>
-      </w:r>
-      <w:r>
-        <w:rPr>
-          <w:rFonts w:ascii="Arial" w:hAnsi="Arial" w:cs="Arial"/>
-          <w:color w:val="333333"/>
-          <w:szCs w:val="21"/>
-          <w:shd w:val="clear" w:color="auto" w:fill="FFFFFF"/>
-        </w:rPr>
-        <w:t>相关文件</w:t>
-      </w:r>
-    </w:p>
-    <w:p>
-      <w:pPr>
-        <w:pStyle w:val="af"/>
-        <w:pBdr>
-          <w:bottom w:val="single" w:sz="6" w:space="1" w:color="auto"/>
-        </w:pBdr>
-        <w:ind w:left="425" w:firstLineChars="0" w:firstLine="0"/>
-        <w:rPr>
-          <w:rFonts w:ascii="Consolas" w:hAnsi="Consolas" w:cs="Consolas"/>
-          <w:color w:val="000000"/>
-          <w:sz w:val="18"/>
-          <w:szCs w:val="18"/>
-          <w:bdr w:val="none" w:sz="0" w:space="0" w:color="auto" w:frame="1"/>
-        </w:rPr>
-      </w:pPr>
-      <w:r>
-        <w:rPr>
-          <w:rFonts w:ascii="Arial" w:eastAsia="宋体" w:hAnsi="Arial" w:cs="Arial"/>
-          <w:color w:val="4F4F4F"/>
-          <w:kern w:val="0"/>
-          <w:sz w:val="24"/>
-          <w:szCs w:val="24"/>
-        </w:rPr>
-        <w:t>framework_intermediates/classes.jar</w:t>
-      </w:r>
-      <w:r>
-        <w:rPr>
-          <w:rFonts w:ascii="Arial" w:eastAsia="宋体" w:hAnsi="Arial" w:cs="Arial"/>
-          <w:color w:val="4F4F4F"/>
-          <w:kern w:val="0"/>
-          <w:sz w:val="24"/>
-          <w:szCs w:val="24"/>
-        </w:rPr>
-        <w:t>修改名字即可</w:t>
-      </w:r>
-    </w:p>
-    <w:p>
-      <w:pPr>
-        <w:pStyle w:val="af"/>
-        <w:pBdr>
-          <w:bottom w:val="single" w:sz="6" w:space="1" w:color="auto"/>
-        </w:pBdr>
-        <w:ind w:left="425" w:firstLineChars="0" w:firstLine="0"/>
-        <w:rPr>
-          <w:rFonts w:ascii="Consolas" w:hAnsi="Consolas" w:cs="Consolas"/>
-          <w:color w:val="000000"/>
-          <w:sz w:val="18"/>
-          <w:szCs w:val="18"/>
-          <w:bdr w:val="none" w:sz="0" w:space="0" w:color="auto" w:frame="1"/>
-        </w:rPr>
-      </w:pPr>
-      <w:r>
-        <w:rPr>
-          <w:rFonts w:ascii="Arial" w:hAnsi="Arial" w:cs="Arial"/>
-          <w:color w:val="333333"/>
-          <w:szCs w:val="21"/>
-          <w:shd w:val="clear" w:color="auto" w:fill="FFFFFF"/>
+        <w:commentReference w:id="6"/>
+      </w:r>
+    </w:p>
+    <w:p>
+      <w:r>
+        <w:rPr>
+          <w:rFonts w:hint="eastAsia"/>
+        </w:rPr>
+        <w:t>core-libart.jar</w:t>
+      </w:r>
+      <w:r>
+        <w:rPr>
+          <w:rFonts w:hint="eastAsia"/>
+        </w:rPr>
+        <w:t>对应的是</w:t>
+      </w:r>
+      <w:r>
+        <w:rPr>
+          <w:rFonts w:hint="eastAsia"/>
         </w:rPr>
         <w:t>core-libart_intermediates/classes.jar</w:t>
       </w:r>
     </w:p>
-    <w:p/>
     <w:p>
       <w:pPr>
         <w:pStyle w:val="2"/>
@@ -15577,7 +15562,6 @@
         <w:rPr>
           <w:rFonts w:hint="eastAsia"/>
         </w:rPr>
-        <w:lastRenderedPageBreak/>
         <w:t>常见</w:t>
       </w:r>
       <w:r>
@@ -15700,6 +15684,7 @@
           <w:szCs w:val="18"/>
           <w:shd w:val="clear" w:color="auto" w:fill="FFFFFF"/>
         </w:rPr>
+        <w:lastRenderedPageBreak/>
         <w:t>解决</w:t>
       </w:r>
       <w:r>
@@ -16429,7 +16414,6 @@
         <w:rPr>
           <w:rFonts w:hint="eastAsia"/>
         </w:rPr>
-        <w:lastRenderedPageBreak/>
         <w:t>添加</w:t>
       </w:r>
       <w:r>
@@ -16648,6 +16632,7 @@
           <w:sz w:val="24"/>
           <w:szCs w:val="24"/>
         </w:rPr>
+        <w:lastRenderedPageBreak/>
         <w:t>需要注意的是：在</w:t>
       </w:r>
       <w:r>
@@ -17255,7 +17240,7 @@
           <w:szCs w:val="24"/>
         </w:rPr>
       </w:pPr>
-      <w:commentRangeStart w:id="6"/>
+      <w:commentRangeStart w:id="7"/>
       <w:r>
         <w:rPr>
           <w:rFonts w:ascii="Arial" w:eastAsia="宋体" w:hAnsi="Arial" w:cs="Arial"/>
@@ -17316,12 +17301,12 @@
         </w:rPr>
         <w:t>语言需要的头文件的路径。</w:t>
       </w:r>
-      <w:commentRangeEnd w:id="6"/>
+      <w:commentRangeEnd w:id="7"/>
       <w:r>
         <w:rPr>
           <w:rStyle w:val="a7"/>
         </w:rPr>
-        <w:commentReference w:id="6"/>
+        <w:commentReference w:id="7"/>
       </w:r>
     </w:p>
     <w:p>
@@ -17363,7 +17348,7 @@
         </w:rPr>
         <w:t>：当前模块在</w:t>
       </w:r>
-      <w:commentRangeStart w:id="7"/>
+      <w:commentRangeStart w:id="8"/>
       <w:r>
         <w:rPr>
           <w:rFonts w:ascii="Arial" w:eastAsia="宋体" w:hAnsi="Arial" w:cs="Arial"/>
@@ -17374,12 +17359,12 @@
         </w:rPr>
         <w:t>静态链接</w:t>
       </w:r>
-      <w:commentRangeEnd w:id="7"/>
+      <w:commentRangeEnd w:id="8"/>
       <w:r>
         <w:rPr>
           <w:rStyle w:val="a7"/>
         </w:rPr>
-        <w:commentReference w:id="7"/>
+        <w:commentReference w:id="8"/>
       </w:r>
       <w:r>
         <w:rPr>
@@ -17411,7 +17396,7 @@
           <w:szCs w:val="24"/>
         </w:rPr>
       </w:pPr>
-      <w:commentRangeStart w:id="8"/>
+      <w:commentRangeStart w:id="9"/>
       <w:r>
         <w:rPr>
           <w:rFonts w:ascii="Arial" w:eastAsia="宋体" w:hAnsi="Arial" w:cs="Arial"/>
@@ -17432,12 +17417,12 @@
         </w:rPr>
         <w:t>：当前模块在运行时依赖的动态库的名称。</w:t>
       </w:r>
-      <w:commentRangeEnd w:id="8"/>
+      <w:commentRangeEnd w:id="9"/>
       <w:r>
         <w:rPr>
           <w:rStyle w:val="a7"/>
         </w:rPr>
-        <w:commentReference w:id="8"/>
+        <w:commentReference w:id="9"/>
       </w:r>
     </w:p>
     <w:p>
@@ -17459,7 +17444,7 @@
           <w:szCs w:val="24"/>
         </w:rPr>
       </w:pPr>
-      <w:commentRangeStart w:id="9"/>
+      <w:commentRangeStart w:id="10"/>
       <w:r>
         <w:rPr>
           <w:rFonts w:ascii="Arial" w:eastAsia="宋体" w:hAnsi="Arial" w:cs="Arial"/>
@@ -17480,12 +17465,12 @@
         </w:rPr>
         <w:t>：</w:t>
       </w:r>
-      <w:commentRangeEnd w:id="9"/>
+      <w:commentRangeEnd w:id="10"/>
       <w:r>
         <w:rPr>
           <w:rStyle w:val="a7"/>
         </w:rPr>
-        <w:commentReference w:id="9"/>
+        <w:commentReference w:id="10"/>
       </w:r>
       <w:r>
         <w:rPr>
@@ -17757,7 +17742,7 @@
           <w:szCs w:val="24"/>
         </w:rPr>
       </w:pPr>
-      <w:commentRangeStart w:id="10"/>
+      <w:commentRangeStart w:id="11"/>
       <w:r>
         <w:rPr>
           <w:rFonts w:ascii="Arial" w:eastAsia="宋体" w:hAnsi="Arial" w:cs="Arial"/>
@@ -17768,12 +17753,12 @@
         </w:rPr>
         <w:t>LOCAL_MODULE_TAGS</w:t>
       </w:r>
-      <w:commentRangeEnd w:id="10"/>
+      <w:commentRangeEnd w:id="11"/>
       <w:r>
         <w:rPr>
           <w:rStyle w:val="a7"/>
         </w:rPr>
-        <w:commentReference w:id="10"/>
+        <w:commentReference w:id="11"/>
       </w:r>
       <w:r>
         <w:rPr>
@@ -18005,7 +17990,6 @@
                 <w:rStyle w:val="ab"/>
                 <w:bdr w:val="none" w:sz="0" w:space="0" w:color="auto" w:frame="1"/>
               </w:rPr>
-              <w:lastRenderedPageBreak/>
               <w:t>eng</w:t>
             </w:r>
           </w:p>
@@ -18178,6 +18162,7 @@
                 <w:rStyle w:val="ab"/>
                 <w:bdr w:val="none" w:sz="0" w:space="0" w:color="auto" w:frame="1"/>
               </w:rPr>
+              <w:lastRenderedPageBreak/>
               <w:t>user</w:t>
             </w:r>
           </w:p>
@@ -19093,7 +19078,6 @@
           <w:bdr w:val="none" w:sz="0" w:space="0" w:color="auto" w:frame="1"/>
           <w:shd w:val="clear" w:color="auto" w:fill="F7F7F9"/>
         </w:rPr>
-        <w:lastRenderedPageBreak/>
         <w:t>命令说明</w:t>
       </w:r>
     </w:p>
@@ -19258,6 +19242,7 @@
         <w:rPr>
           <w:bdr w:val="none" w:sz="0" w:space="0" w:color="auto" w:frame="1"/>
         </w:rPr>
+        <w:lastRenderedPageBreak/>
         <w:t>include $(CLEAR_VARS) </w:t>
       </w:r>
     </w:p>
@@ -19783,7 +19768,6 @@
         <w:rPr>
           <w:bdr w:val="none" w:sz="0" w:space="0" w:color="auto" w:frame="1"/>
         </w:rPr>
-        <w:lastRenderedPageBreak/>
         <w:t>LOCAL_RESOURCE_DIR </w:t>
       </w:r>
     </w:p>
@@ -19891,6 +19875,7 @@
           <w:szCs w:val="18"/>
           <w:bdr w:val="none" w:sz="0" w:space="0" w:color="auto" w:frame="1"/>
         </w:rPr>
+        <w:lastRenderedPageBreak/>
         <w:t># </w:t>
       </w:r>
       <w:r>
@@ -19999,12 +19984,6 @@
       </w:r>
     </w:p>
     <w:p>
-      <w:pPr>
-        <w:rPr>
-          <w:rFonts w:hint="eastAsia"/>
-        </w:rPr>
-      </w:pPr>
-      <w:bookmarkStart w:id="11" w:name="_GoBack"/>
       <w:r>
         <w:rPr>
           <w:shd w:val="clear" w:color="auto" w:fill="FFFFFF"/>
@@ -20019,7 +19998,6 @@
         <w:t>:= privison</w:t>
       </w:r>
     </w:p>
-    <w:bookmarkEnd w:id="11"/>
     <w:p>
       <w:pPr>
         <w:pStyle w:val="3"/>
@@ -20498,7 +20476,6 @@
           <w:szCs w:val="18"/>
           <w:bdr w:val="none" w:sz="0" w:space="0" w:color="auto" w:frame="1"/>
         </w:rPr>
-        <w:lastRenderedPageBreak/>
         <w:t># </w:t>
       </w:r>
       <w:r>
@@ -21431,6 +21408,7 @@
           <w:szCs w:val="18"/>
           <w:bdr w:val="none" w:sz="0" w:space="0" w:color="auto" w:frame="1"/>
         </w:rPr>
+        <w:lastRenderedPageBreak/>
         <w:t># </w:t>
       </w:r>
       <w:r>
@@ -22310,7 +22288,6 @@
         <w:rPr>
           <w:bdr w:val="none" w:sz="0" w:space="0" w:color="auto" w:frame="1"/>
         </w:rPr>
-        <w:lastRenderedPageBreak/>
         <w:t>LOCAL_MANIFEST_FILE := $(LOCAL_PATH)/AndroidManifest.xml    </w:t>
       </w:r>
     </w:p>
@@ -22567,6 +22544,7 @@
           <w:szCs w:val="18"/>
           <w:bdr w:val="none" w:sz="0" w:space="0" w:color="auto" w:frame="1"/>
         </w:rPr>
+        <w:lastRenderedPageBreak/>
         <w:t>include $(BUILD_MULTI_PREBUILT)  </w:t>
       </w:r>
     </w:p>
@@ -23152,7 +23130,6 @@
           <w:szCs w:val="21"/>
           <w:bdr w:val="none" w:sz="0" w:space="0" w:color="auto" w:frame="1"/>
         </w:rPr>
-        <w:lastRenderedPageBreak/>
         <w:t>endif</w:t>
       </w:r>
     </w:p>
@@ -23516,6 +23493,7 @@
           <w:szCs w:val="18"/>
           <w:bdr w:val="none" w:sz="0" w:space="0" w:color="auto" w:frame="1"/>
         </w:rPr>
+        <w:lastRenderedPageBreak/>
         <w:t>  </w:t>
       </w:r>
     </w:p>
@@ -25010,7 +24988,6 @@
           <w:szCs w:val="18"/>
           <w:bdr w:val="none" w:sz="0" w:space="0" w:color="auto" w:frame="1"/>
         </w:rPr>
-        <w:lastRenderedPageBreak/>
         <w:t>include $(CLEAR_VARS)     </w:t>
       </w:r>
     </w:p>
@@ -25686,6 +25663,7 @@
           <w:szCs w:val="18"/>
           <w:bdr w:val="none" w:sz="0" w:space="0" w:color="auto" w:frame="1"/>
         </w:rPr>
+        <w:lastRenderedPageBreak/>
         <w:t>  </w:t>
       </w:r>
     </w:p>
@@ -26920,6 +26898,7 @@
           <w:szCs w:val="21"/>
           <w:bdr w:val="none" w:sz="0" w:space="0" w:color="auto" w:frame="1"/>
         </w:rPr>
+        <w:lastRenderedPageBreak/>
         <w:t>LO</w:t>
       </w:r>
       <w:r>
@@ -27696,6 +27675,12 @@
       </w:r>
     </w:p>
     <w:p>
+      <w:pPr>
+        <w:rPr>
+          <w:rStyle w:val="a6"/>
+          <w:rFonts w:hint="eastAsia"/>
+        </w:rPr>
+      </w:pPr>
       <w:hyperlink r:id="rId33" w:history="1">
         <w:r>
           <w:rPr>
@@ -27705,7 +27690,14 @@
         </w:r>
       </w:hyperlink>
     </w:p>
-    <w:p/>
+    <w:p>
+      <w:pPr>
+        <w:rPr>
+          <w:rStyle w:val="a6"/>
+          <w:rFonts w:hint="eastAsia"/>
+        </w:rPr>
+      </w:pPr>
+    </w:p>
     <w:p>
       <w:pPr>
         <w:pStyle w:val="3"/>
@@ -27713,14 +27705,424 @@
           <w:ilvl w:val="2"/>
           <w:numId w:val="1"/>
         </w:numPr>
-      </w:pPr>
-      <w:r>
+        <w:rPr>
+          <w:rStyle w:val="a6"/>
+          <w:rFonts w:hint="eastAsia"/>
+        </w:rPr>
+      </w:pPr>
+      <w:r>
+        <w:rPr>
+          <w:rStyle w:val="a6"/>
+          <w:rFonts w:hint="eastAsia"/>
+        </w:rPr>
+        <w:t xml:space="preserve">make </w:t>
+      </w:r>
+      <w:r>
+        <w:rPr>
+          <w:rFonts w:hint="eastAsia"/>
+        </w:rPr>
+        <w:t>logtags</w:t>
+      </w:r>
+    </w:p>
+    <w:p>
+      <w:r>
+        <w:rPr>
+          <w:rFonts w:hint="eastAsia"/>
+        </w:rPr>
+        <w:t>在指定子目录下查找所有</w:t>
+      </w:r>
+      <w:r>
+        <w:rPr>
+          <w:rFonts w:hint="eastAsia"/>
+        </w:rPr>
+        <w:t>.</w:t>
+      </w:r>
+      <w:r>
+        <w:rPr>
+          <w:rFonts w:hint="eastAsia"/>
+        </w:rPr>
+        <w:t>logtags</w:t>
+      </w:r>
+      <w:r>
+        <w:rPr>
+          <w:rFonts w:hint="eastAsia"/>
+        </w:rPr>
+        <w:t>文件</w:t>
+      </w:r>
+    </w:p>
+    <w:p>
+      <w:r>
+        <w:t>SRC_FILES := $(call all-logtags-files-under,src)</w:t>
+      </w:r>
+    </w:p>
+    <w:p>
+      <w:pPr>
+        <w:rPr>
+          <w:rFonts w:ascii="Consolas" w:hAnsi="Consolas" w:cs="Consolas" w:hint="eastAsia"/>
+          <w:color w:val="000000"/>
+          <w:szCs w:val="21"/>
+          <w:shd w:val="clear" w:color="auto" w:fill="F6F8FA"/>
+        </w:rPr>
+      </w:pPr>
+      <w:r>
+        <w:rPr>
+          <w:rFonts w:hint="eastAsia"/>
+        </w:rPr>
+        <w:t>$1:</w:t>
+      </w:r>
+      <w:r>
+        <w:rPr>
+          <w:rFonts w:hint="eastAsia"/>
+        </w:rPr>
+        <w:t>指定子目录名称</w:t>
+      </w:r>
+      <w:r>
+        <w:rPr>
+          <w:rFonts w:ascii="Consolas" w:hAnsi="Consolas" w:cs="Consolas"/>
+          <w:color w:val="000000"/>
+          <w:szCs w:val="21"/>
+          <w:shd w:val="clear" w:color="auto" w:fill="F6F8FA"/>
+        </w:rPr>
+        <w:t>src/com/android/settings/EventLogTags</w:t>
+      </w:r>
+      <w:r>
+        <w:rPr>
+          <w:rStyle w:val="hljs-builtin"/>
+          <w:rFonts w:ascii="Consolas" w:hAnsi="Consolas" w:cs="Consolas"/>
+          <w:color w:val="4F4F4F"/>
+          <w:szCs w:val="21"/>
+        </w:rPr>
+        <w:t>.</w:t>
+      </w:r>
+      <w:r>
+        <w:rPr>
+          <w:rFonts w:ascii="Consolas" w:hAnsi="Consolas" w:cs="Consolas"/>
+          <w:color w:val="000000"/>
+          <w:szCs w:val="21"/>
+          <w:shd w:val="clear" w:color="auto" w:fill="F6F8FA"/>
+        </w:rPr>
+        <w:t>logtags</w:t>
+      </w:r>
+    </w:p>
+    <w:p>
+      <w:pPr>
+        <w:rPr>
+          <w:rFonts w:ascii="Consolas" w:hAnsi="Consolas" w:cs="Consolas"/>
+          <w:color w:val="000000"/>
+          <w:szCs w:val="21"/>
+          <w:shd w:val="clear" w:color="auto" w:fill="F6F8FA"/>
+        </w:rPr>
+      </w:pPr>
+      <w:bookmarkStart w:id="13" w:name="_GoBack"/>
+      <w:bookmarkEnd w:id="13"/>
+    </w:p>
+    <w:p>
+      <w:pPr>
+        <w:widowControl/>
+        <w:numPr>
+          <w:ilvl w:val="0"/>
+          <w:numId w:val="39"/>
+        </w:numPr>
+        <w:pBdr>
+          <w:left w:val="single" w:sz="18" w:space="0" w:color="6CE26C"/>
+        </w:pBdr>
+        <w:shd w:val="clear" w:color="auto" w:fill="FFFFFF"/>
+        <w:wordWrap w:val="0"/>
+        <w:spacing w:afterAutospacing="1" w:line="270" w:lineRule="atLeast"/>
+        <w:ind w:left="600"/>
+        <w:jc w:val="left"/>
+        <w:rPr>
+          <w:rFonts w:ascii="Consolas" w:hAnsi="Consolas" w:cs="Consolas"/>
+          <w:color w:val="5C5C5C"/>
+          <w:sz w:val="18"/>
+          <w:szCs w:val="18"/>
+        </w:rPr>
+      </w:pPr>
+      <w:r>
+        <w:rPr>
+          <w:rFonts w:ascii="Consolas" w:hAnsi="Consolas" w:cs="Consolas"/>
+          <w:color w:val="000000"/>
+          <w:sz w:val="18"/>
+          <w:szCs w:val="18"/>
+          <w:bdr w:val="none" w:sz="0" w:space="0" w:color="auto" w:frame="1"/>
+        </w:rPr>
+        <w:t>LOCAL_PATH:= $(call my-dir)  </w:t>
+      </w:r>
+    </w:p>
+    <w:p>
+      <w:pPr>
+        <w:widowControl/>
+        <w:numPr>
+          <w:ilvl w:val="0"/>
+          <w:numId w:val="39"/>
+        </w:numPr>
+        <w:pBdr>
+          <w:left w:val="single" w:sz="18" w:space="0" w:color="6CE26C"/>
+        </w:pBdr>
+        <w:shd w:val="clear" w:color="auto" w:fill="F8F8F8"/>
+        <w:wordWrap w:val="0"/>
+        <w:spacing w:afterAutospacing="1" w:line="270" w:lineRule="atLeast"/>
+        <w:ind w:left="600"/>
+        <w:jc w:val="left"/>
+        <w:rPr>
+          <w:rFonts w:ascii="Consolas" w:hAnsi="Consolas" w:cs="Consolas"/>
+          <w:color w:val="5C5C5C"/>
+          <w:sz w:val="18"/>
+          <w:szCs w:val="18"/>
+        </w:rPr>
+      </w:pPr>
+      <w:r>
+        <w:rPr>
+          <w:rFonts w:ascii="Consolas" w:hAnsi="Consolas" w:cs="Consolas"/>
+          <w:color w:val="000000"/>
+          <w:sz w:val="18"/>
+          <w:szCs w:val="18"/>
+          <w:bdr w:val="none" w:sz="0" w:space="0" w:color="auto" w:frame="1"/>
+        </w:rPr>
+        <w:t>include $(CLEAR_VARS)  </w:t>
+      </w:r>
+    </w:p>
+    <w:p>
+      <w:pPr>
+        <w:widowControl/>
+        <w:numPr>
+          <w:ilvl w:val="0"/>
+          <w:numId w:val="39"/>
+        </w:numPr>
+        <w:pBdr>
+          <w:left w:val="single" w:sz="18" w:space="0" w:color="6CE26C"/>
+        </w:pBdr>
+        <w:shd w:val="clear" w:color="auto" w:fill="FFFFFF"/>
+        <w:wordWrap w:val="0"/>
+        <w:spacing w:afterAutospacing="1" w:line="270" w:lineRule="atLeast"/>
+        <w:ind w:left="600"/>
+        <w:jc w:val="left"/>
+        <w:rPr>
+          <w:rFonts w:ascii="Consolas" w:hAnsi="Consolas" w:cs="Consolas"/>
+          <w:color w:val="5C5C5C"/>
+          <w:sz w:val="18"/>
+          <w:szCs w:val="18"/>
+        </w:rPr>
+      </w:pPr>
+      <w:r>
+        <w:rPr>
+          <w:rFonts w:ascii="Consolas" w:hAnsi="Consolas" w:cs="Consolas"/>
+          <w:color w:val="000000"/>
+          <w:sz w:val="18"/>
+          <w:szCs w:val="18"/>
+          <w:bdr w:val="none" w:sz="0" w:space="0" w:color="auto" w:frame="1"/>
+        </w:rPr>
+        <w:t>  </w:t>
+      </w:r>
+    </w:p>
+    <w:p>
+      <w:pPr>
+        <w:widowControl/>
+        <w:numPr>
+          <w:ilvl w:val="0"/>
+          <w:numId w:val="39"/>
+        </w:numPr>
+        <w:pBdr>
+          <w:left w:val="single" w:sz="18" w:space="0" w:color="6CE26C"/>
+        </w:pBdr>
+        <w:shd w:val="clear" w:color="auto" w:fill="F8F8F8"/>
+        <w:wordWrap w:val="0"/>
+        <w:spacing w:afterAutospacing="1" w:line="270" w:lineRule="atLeast"/>
+        <w:ind w:left="600"/>
+        <w:jc w:val="left"/>
+        <w:rPr>
+          <w:rFonts w:ascii="Consolas" w:hAnsi="Consolas" w:cs="Consolas"/>
+          <w:color w:val="5C5C5C"/>
+          <w:sz w:val="18"/>
+          <w:szCs w:val="18"/>
+        </w:rPr>
+      </w:pPr>
+      <w:r>
+        <w:rPr>
+          <w:rFonts w:ascii="Consolas" w:hAnsi="Consolas" w:cs="Consolas"/>
+          <w:color w:val="000000"/>
+          <w:sz w:val="18"/>
+          <w:szCs w:val="18"/>
+          <w:bdr w:val="none" w:sz="0" w:space="0" w:color="auto" w:frame="1"/>
+        </w:rPr>
+        <w:t>LOCAL_SRC_FILES := \  </w:t>
+      </w:r>
+    </w:p>
+    <w:p>
+      <w:pPr>
+        <w:widowControl/>
+        <w:numPr>
+          <w:ilvl w:val="0"/>
+          <w:numId w:val="39"/>
+        </w:numPr>
+        <w:pBdr>
+          <w:left w:val="single" w:sz="18" w:space="0" w:color="6CE26C"/>
+        </w:pBdr>
+        <w:shd w:val="clear" w:color="auto" w:fill="FFFFFF"/>
+        <w:wordWrap w:val="0"/>
+        <w:spacing w:afterAutospacing="1" w:line="270" w:lineRule="atLeast"/>
+        <w:ind w:left="600"/>
+        <w:jc w:val="left"/>
+        <w:rPr>
+          <w:rFonts w:ascii="Consolas" w:hAnsi="Consolas" w:cs="Consolas"/>
+          <w:color w:val="5C5C5C"/>
+          <w:sz w:val="18"/>
+          <w:szCs w:val="18"/>
+        </w:rPr>
+      </w:pPr>
+      <w:r>
+        <w:rPr>
+          <w:rFonts w:ascii="Consolas" w:hAnsi="Consolas" w:cs="Consolas"/>
+          <w:color w:val="000000"/>
+          <w:sz w:val="18"/>
+          <w:szCs w:val="18"/>
+          <w:bdr w:val="none" w:sz="0" w:space="0" w:color="auto" w:frame="1"/>
+        </w:rPr>
+        <w:t>        $(call all-logtags-files-under, src)  </w:t>
+      </w:r>
+    </w:p>
+    <w:p>
+      <w:pPr>
+        <w:widowControl/>
+        <w:numPr>
+          <w:ilvl w:val="0"/>
+          <w:numId w:val="39"/>
+        </w:numPr>
+        <w:pBdr>
+          <w:left w:val="single" w:sz="18" w:space="0" w:color="6CE26C"/>
+        </w:pBdr>
+        <w:shd w:val="clear" w:color="auto" w:fill="F8F8F8"/>
+        <w:wordWrap w:val="0"/>
+        <w:spacing w:afterAutospacing="1" w:line="270" w:lineRule="atLeast"/>
+        <w:ind w:left="600"/>
+        <w:jc w:val="left"/>
+        <w:rPr>
+          <w:rFonts w:ascii="Consolas" w:hAnsi="Consolas" w:cs="Consolas"/>
+          <w:color w:val="5C5C5C"/>
+          <w:sz w:val="18"/>
+          <w:szCs w:val="18"/>
+        </w:rPr>
+      </w:pPr>
+      <w:r>
+        <w:rPr>
+          <w:rFonts w:ascii="Consolas" w:hAnsi="Consolas" w:cs="Consolas"/>
+          <w:color w:val="000000"/>
+          <w:sz w:val="18"/>
+          <w:szCs w:val="18"/>
+          <w:bdr w:val="none" w:sz="0" w:space="0" w:color="auto" w:frame="1"/>
+        </w:rPr>
+        <w:t>  </w:t>
+      </w:r>
+    </w:p>
+    <w:p>
+      <w:pPr>
+        <w:widowControl/>
+        <w:numPr>
+          <w:ilvl w:val="0"/>
+          <w:numId w:val="39"/>
+        </w:numPr>
+        <w:pBdr>
+          <w:left w:val="single" w:sz="18" w:space="0" w:color="6CE26C"/>
+        </w:pBdr>
+        <w:shd w:val="clear" w:color="auto" w:fill="FFFFFF"/>
+        <w:wordWrap w:val="0"/>
+        <w:spacing w:afterAutospacing="1" w:line="270" w:lineRule="atLeast"/>
+        <w:ind w:left="600"/>
+        <w:jc w:val="left"/>
+        <w:rPr>
+          <w:rFonts w:ascii="Consolas" w:hAnsi="Consolas" w:cs="Consolas"/>
+          <w:color w:val="5C5C5C"/>
+          <w:sz w:val="18"/>
+          <w:szCs w:val="18"/>
+        </w:rPr>
+      </w:pPr>
+      <w:r>
+        <w:rPr>
+          <w:rFonts w:ascii="Consolas" w:hAnsi="Consolas" w:cs="Consolas"/>
+          <w:color w:val="000000"/>
+          <w:sz w:val="18"/>
+          <w:szCs w:val="18"/>
+          <w:bdr w:val="none" w:sz="0" w:space="0" w:color="auto" w:frame="1"/>
+        </w:rPr>
+        <w:t>LOCAL_MODULE := settings-logtags  </w:t>
+      </w:r>
+    </w:p>
+    <w:p>
+      <w:pPr>
+        <w:widowControl/>
+        <w:numPr>
+          <w:ilvl w:val="0"/>
+          <w:numId w:val="39"/>
+        </w:numPr>
+        <w:pBdr>
+          <w:left w:val="single" w:sz="18" w:space="0" w:color="6CE26C"/>
+        </w:pBdr>
+        <w:shd w:val="clear" w:color="auto" w:fill="F8F8F8"/>
+        <w:wordWrap w:val="0"/>
+        <w:spacing w:afterAutospacing="1" w:line="270" w:lineRule="atLeast"/>
+        <w:ind w:left="600"/>
+        <w:jc w:val="left"/>
+        <w:rPr>
+          <w:rFonts w:ascii="Consolas" w:hAnsi="Consolas" w:cs="Consolas"/>
+          <w:color w:val="5C5C5C"/>
+          <w:sz w:val="18"/>
+          <w:szCs w:val="18"/>
+        </w:rPr>
+      </w:pPr>
+      <w:r>
+        <w:rPr>
+          <w:rFonts w:ascii="Consolas" w:hAnsi="Consolas" w:cs="Consolas"/>
+          <w:color w:val="000000"/>
+          <w:sz w:val="18"/>
+          <w:szCs w:val="18"/>
+          <w:bdr w:val="none" w:sz="0" w:space="0" w:color="auto" w:frame="1"/>
+        </w:rPr>
         <w:lastRenderedPageBreak/>
-        <w:t>清单</w:t>
-      </w:r>
-      <w:r>
-        <w:t xml:space="preserve"> 2. </w:t>
-      </w:r>
+        <w:t>  </w:t>
+      </w:r>
+    </w:p>
+    <w:p>
+      <w:pPr>
+        <w:widowControl/>
+        <w:numPr>
+          <w:ilvl w:val="0"/>
+          <w:numId w:val="39"/>
+        </w:numPr>
+        <w:pBdr>
+          <w:left w:val="single" w:sz="18" w:space="0" w:color="6CE26C"/>
+        </w:pBdr>
+        <w:shd w:val="clear" w:color="auto" w:fill="FFFFFF"/>
+        <w:wordWrap w:val="0"/>
+        <w:spacing w:afterAutospacing="1" w:line="270" w:lineRule="atLeast"/>
+        <w:ind w:left="600"/>
+        <w:jc w:val="left"/>
+        <w:rPr>
+          <w:rFonts w:ascii="Consolas" w:hAnsi="Consolas" w:cs="Consolas"/>
+          <w:color w:val="5C5C5C"/>
+          <w:sz w:val="18"/>
+          <w:szCs w:val="18"/>
+        </w:rPr>
+      </w:pPr>
+      <w:r>
+        <w:rPr>
+          <w:rFonts w:ascii="Consolas" w:hAnsi="Consolas" w:cs="Consolas"/>
+          <w:color w:val="000000"/>
+          <w:sz w:val="18"/>
+          <w:szCs w:val="18"/>
+          <w:bdr w:val="none" w:sz="0" w:space="0" w:color="auto" w:frame="1"/>
+        </w:rPr>
+        <w:t>include $(BUILD_STATIC_JAVA_LIBRARY)  </w:t>
+      </w:r>
+    </w:p>
+    <w:p/>
+    <w:p>
+      <w:pPr>
+        <w:pStyle w:val="3"/>
+        <w:numPr>
+          <w:ilvl w:val="2"/>
+          <w:numId w:val="1"/>
+        </w:numPr>
+      </w:pPr>
       <w:r>
         <w:t>编译一个</w:t>
       </w:r>
@@ -28110,12 +28512,6 @@
         </w:numPr>
       </w:pPr>
       <w:r>
-        <w:t>清单</w:t>
-      </w:r>
-      <w:r>
-        <w:t xml:space="preserve"> 3. </w:t>
-      </w:r>
-      <w:r>
         <w:t>编译一个</w:t>
       </w:r>
       <w:r>
@@ -28640,6 +29036,7 @@
         <w:rPr>
           <w:rFonts w:hint="eastAsia"/>
         </w:rPr>
+        <w:lastRenderedPageBreak/>
         <w:t>引用系统的库</w:t>
       </w:r>
       <w:r>
@@ -28731,7 +29128,6 @@
           <w:szCs w:val="21"/>
           <w:bdr w:val="none" w:sz="0" w:space="0" w:color="auto" w:frame="1"/>
         </w:rPr>
-        <w:lastRenderedPageBreak/>
         <w:t xml:space="preserve"># </w:t>
       </w:r>
       <w:r>
@@ -29595,22 +29991,6 @@
         </w:rPr>
         <w:t>等</w:t>
       </w:r>
-    </w:p>
-    <w:p>
-      <w:pPr>
-        <w:pStyle w:val="HTML"/>
-        <w:shd w:val="clear" w:color="auto" w:fill="F6F8FA"/>
-        <w:wordWrap w:val="0"/>
-        <w:spacing w:after="360" w:line="330" w:lineRule="atLeast"/>
-        <w:rPr>
-          <w:rStyle w:val="HTML0"/>
-          <w:rFonts w:ascii="Consolas" w:hAnsi="Consolas" w:cs="Consolas"/>
-          <w:color w:val="000000"/>
-          <w:sz w:val="21"/>
-          <w:szCs w:val="21"/>
-          <w:shd w:val="clear" w:color="auto" w:fill="F6F8FA"/>
-        </w:rPr>
-      </w:pPr>
     </w:p>
     <w:p>
       <w:pPr>
@@ -31379,7 +31759,7 @@
               </w:rPr>
               <w:t>的</w:t>
             </w:r>
-            <w:commentRangeStart w:id="13"/>
+            <w:commentRangeStart w:id="14"/>
             <w:r>
               <w:rPr>
                 <w:rFonts w:ascii="Arial" w:eastAsia="宋体" w:hAnsi="Arial" w:cs="Arial"/>
@@ -31390,12 +31770,12 @@
               </w:rPr>
               <w:t>selinux</w:t>
             </w:r>
-            <w:commentRangeEnd w:id="13"/>
+            <w:commentRangeEnd w:id="14"/>
             <w:r>
               <w:rPr>
                 <w:rStyle w:val="a7"/>
               </w:rPr>
-              <w:commentReference w:id="13"/>
+              <w:commentReference w:id="14"/>
             </w:r>
             <w:r>
               <w:rPr>
@@ -31569,7 +31949,7 @@
                 <w:szCs w:val="24"/>
               </w:rPr>
             </w:pPr>
-            <w:commentRangeStart w:id="14"/>
+            <w:commentRangeStart w:id="15"/>
             <w:r>
               <w:rPr>
                 <w:rFonts w:ascii="宋体" w:eastAsia="宋体" w:hAnsi="宋体" w:cs="宋体"/>
@@ -31636,12 +32016,12 @@
               </w:rPr>
               <w:t>源文件执行搜索操作</w:t>
             </w:r>
-            <w:commentRangeEnd w:id="14"/>
+            <w:commentRangeEnd w:id="15"/>
             <w:r>
               <w:rPr>
                 <w:rStyle w:val="a7"/>
               </w:rPr>
-              <w:commentReference w:id="14"/>
+              <w:commentReference w:id="15"/>
             </w:r>
           </w:p>
         </w:tc>
@@ -32725,7 +33105,7 @@
             <w:pPr>
               <w:spacing w:after="300"/>
             </w:pPr>
-            <w:commentRangeStart w:id="15"/>
+            <w:commentRangeStart w:id="16"/>
             <w:r>
               <w:t>查询</w:t>
             </w:r>
@@ -32738,12 +33118,12 @@
             <w:r>
               <w:t>product</w:t>
             </w:r>
-            <w:commentRangeEnd w:id="15"/>
+            <w:commentRangeEnd w:id="16"/>
             <w:r>
               <w:rPr>
                 <w:rStyle w:val="a7"/>
               </w:rPr>
-              <w:commentReference w:id="15"/>
+              <w:commentReference w:id="16"/>
             </w:r>
           </w:p>
         </w:tc>
@@ -33749,7 +34129,7 @@
 </file>
 
 <file path=word/comments.xml><?xml version="1.0" encoding="utf-8"?>
-<w:comments xmlns:wpc="http://schemas.microsoft.com/office/word/2010/wordprocessingCanvas" xmlns:mc="http://schemas.openxmlformats.org/markup-compatibility/2006" xmlns:o="urn:schemas-microsoft-com:office:office" xmlns:r="http://schemas.openxmlformats.org/officeDocument/2006/relationships" xmlns:m="http://schemas.openxmlformats.org/officeDocument/2006/math" xmlns:v="urn:schemas-microsoft-com:vml" xmlns:wp14="http://schemas.microsoft.com/office/word/2010/wordprocessingDrawing" xmlns:wp="http://schemas.openxmlformats.org/drawingml/2006/wordprocessingDrawing" xmlns:w10="urn:schemas-microsoft-com:office:word" xmlns:w="http://schemas.openxmlformats.org/wordprocessingml/2006/main" xmlns:w14="http://schemas.microsoft.com/office/word/2010/wordml" xmlns:w15="http://schemas.microsoft.com/office/word/2012/wordml" xmlns:wpg="http://schemas.microsoft.com/office/word/2010/wordprocessingGroup" xmlns:wpi="http://schemas.microsoft.com/office/word/2010/wordprocessingInk" xmlns:wne="http://schemas.microsoft.com/office/word/2006/wordml" xmlns:wps="http://schemas.microsoft.com/office/word/2010/wordprocessingShape" mc:Ignorable="w14 w15 wp14">
+<w:comments xmlns:wpc="http://schemas.microsoft.com/office/word/2010/wordprocessingCanvas" xmlns:mc="http://schemas.openxmlformats.org/markup-compatibility/2006" xmlns:o="urn:schemas-microsoft-com:office:office" xmlns:r="http://schemas.openxmlformats.org/officeDocument/2006/relationships" xmlns:m="http://schemas.openxmlformats.org/officeDocument/2006/math" xmlns:v="urn:schemas-microsoft-com:vml" xmlns:wp14="http://schemas.microsoft.com/office/word/2010/wordprocessingDrawing" xmlns:wp="http://schemas.openxmlformats.org/drawingml/2006/wordprocessingDrawing" xmlns:w10="urn:schemas-microsoft-com:office:word" xmlns:w="http://schemas.openxmlformats.org/wordprocessingml/2006/main" xmlns:w14="http://schemas.microsoft.com/office/word/2010/wordml" xmlns:wpg="http://schemas.microsoft.com/office/word/2010/wordprocessingGroup" xmlns:wpi="http://schemas.microsoft.com/office/word/2010/wordprocessingInk" xmlns:wne="http://schemas.microsoft.com/office/word/2006/wordml" xmlns:wps="http://schemas.microsoft.com/office/word/2010/wordprocessingShape" mc:Ignorable="w14 wp14">
   <w:comment w:id="0" w:author="Key Guan" w:date="2017-12-24T18:25:00Z" w:initials="KG">
     <w:p>
       <w:pPr>
@@ -33897,7 +34277,7 @@
       </w:r>
     </w:p>
   </w:comment>
-  <w:comment w:id="5" w:author="Key Guan" w:date="2018-05-12T01:19:00Z" w:initials="KG">
+  <w:comment w:id="5" w:author="key" w:date="2018-05-23T23:21:00Z" w:initials="k">
     <w:p>
       <w:pPr>
         <w:pStyle w:val="a8"/>
@@ -33912,23 +34292,11 @@
         <w:rPr>
           <w:rFonts w:hint="eastAsia"/>
         </w:rPr>
-        <w:t>还是</w:t>
-      </w:r>
-      <w:r>
-        <w:t>要研究</w:t>
-      </w:r>
-      <w:r>
-        <w:rPr>
-          <w:rFonts w:hint="eastAsia"/>
-        </w:rPr>
-        <w:t>一下</w:t>
-      </w:r>
-      <w:r>
-        <w:t>优化过程</w:t>
+        <w:t>系统有哪些包？</w:t>
       </w:r>
     </w:p>
   </w:comment>
-  <w:comment w:id="6" w:author="Key Guan" w:date="2017-12-24T20:58:00Z" w:initials="KG">
+  <w:comment w:id="6" w:author="key" w:date="2018-05-23T23:27:00Z" w:initials="k">
     <w:p>
       <w:pPr>
         <w:pStyle w:val="a8"/>
@@ -33940,6 +34308,25 @@
         <w:annotationRef/>
       </w:r>
       <w:r>
+        <w:rPr>
+          <w:rFonts w:hint="eastAsia"/>
+        </w:rPr>
+        <w:t>研究一下这些文件生成的原理？</w:t>
+      </w:r>
+    </w:p>
+  </w:comment>
+  <w:comment w:id="7" w:author="Key Guan" w:date="2017-12-24T20:58:00Z" w:initials="KG">
+    <w:p>
+      <w:pPr>
+        <w:pStyle w:val="a8"/>
+      </w:pPr>
+      <w:r>
+        <w:rPr>
+          <w:rStyle w:val="a7"/>
+        </w:rPr>
+        <w:annotationRef/>
+      </w:r>
+      <w:r>
         <w:t>A</w:t>
       </w:r>
       <w:r>
@@ -33965,7 +34352,7 @@
       </w:r>
     </w:p>
   </w:comment>
-  <w:comment w:id="7" w:author="Key Guan" w:date="2017-12-24T21:00:00Z" w:initials="KG">
+  <w:comment w:id="8" w:author="Key Guan" w:date="2017-12-24T21:00:00Z" w:initials="KG">
     <w:p>
       <w:pPr>
         <w:pStyle w:val="a8"/>
@@ -33987,7 +34374,7 @@
       </w:r>
     </w:p>
   </w:comment>
-  <w:comment w:id="8" w:author="Key Guan" w:date="2017-12-24T20:59:00Z" w:initials="KG">
+  <w:comment w:id="9" w:author="Key Guan" w:date="2017-12-24T20:59:00Z" w:initials="KG">
     <w:p>
       <w:pPr>
         <w:pStyle w:val="a8"/>
@@ -34012,7 +34399,7 @@
       </w:r>
     </w:p>
   </w:comment>
-  <w:comment w:id="9" w:author="Key Guan" w:date="2017-12-24T21:01:00Z" w:initials="KG">
+  <w:comment w:id="10" w:author="Key Guan" w:date="2017-12-24T21:01:00Z" w:initials="KG">
     <w:p>
       <w:pPr>
         <w:pStyle w:val="a8"/>
@@ -34122,7 +34509,7 @@
       </w:r>
     </w:p>
   </w:comment>
-  <w:comment w:id="10" w:author="Key Guan" w:date="2017-12-24T20:54:00Z" w:initials="KG">
+  <w:comment w:id="11" w:author="Key Guan" w:date="2017-12-24T20:54:00Z" w:initials="KG">
     <w:p>
       <w:pPr>
         <w:pStyle w:val="a8"/>
@@ -34176,7 +34563,7 @@
       </w:r>
     </w:p>
   </w:comment>
-  <w:comment w:id="13" w:author="Key Guan" w:date="2017-12-24T17:22:00Z" w:initials="KG">
+  <w:comment w:id="14" w:author="Key Guan" w:date="2017-12-24T17:22:00Z" w:initials="KG">
     <w:p>
       <w:pPr>
         <w:pStyle w:val="a8"/>
@@ -34198,7 +34585,7 @@
       </w:r>
     </w:p>
   </w:comment>
-  <w:comment w:id="14" w:author="Key Guan" w:date="2017-12-24T17:24:00Z" w:initials="KG">
+  <w:comment w:id="15" w:author="Key Guan" w:date="2017-12-24T17:24:00Z" w:initials="KG">
     <w:p>
       <w:pPr>
         <w:pStyle w:val="a8"/>
@@ -34220,7 +34607,7 @@
       </w:r>
     </w:p>
   </w:comment>
-  <w:comment w:id="15" w:author="Key Guan" w:date="2017-12-24T17:40:00Z" w:initials="KG">
+  <w:comment w:id="16" w:author="Key Guan" w:date="2017-12-24T17:40:00Z" w:initials="KG">
     <w:p>
       <w:pPr>
         <w:pStyle w:val="a8"/>
@@ -34272,7 +34659,7 @@
 </file>
 
 <file path=word/endnotes.xml><?xml version="1.0" encoding="utf-8"?>
-<w:endnotes xmlns:wpc="http://schemas.microsoft.com/office/word/2010/wordprocessingCanvas" xmlns:mc="http://schemas.openxmlformats.org/markup-compatibility/2006" xmlns:o="urn:schemas-microsoft-com:office:office" xmlns:r="http://schemas.openxmlformats.org/officeDocument/2006/relationships" xmlns:m="http://schemas.openxmlformats.org/officeDocument/2006/math" xmlns:v="urn:schemas-microsoft-com:vml" xmlns:wp14="http://schemas.microsoft.com/office/word/2010/wordprocessingDrawing" xmlns:wp="http://schemas.openxmlformats.org/drawingml/2006/wordprocessingDrawing" xmlns:w10="urn:schemas-microsoft-com:office:word" xmlns:w="http://schemas.openxmlformats.org/wordprocessingml/2006/main" xmlns:w14="http://schemas.microsoft.com/office/word/2010/wordml" xmlns:w15="http://schemas.microsoft.com/office/word/2012/wordml" xmlns:wpg="http://schemas.microsoft.com/office/word/2010/wordprocessingGroup" xmlns:wpi="http://schemas.microsoft.com/office/word/2010/wordprocessingInk" xmlns:wne="http://schemas.microsoft.com/office/word/2006/wordml" xmlns:wps="http://schemas.microsoft.com/office/word/2010/wordprocessingShape" mc:Ignorable="w14 w15 wp14">
+<w:endnotes xmlns:wpc="http://schemas.microsoft.com/office/word/2010/wordprocessingCanvas" xmlns:mc="http://schemas.openxmlformats.org/markup-compatibility/2006" xmlns:o="urn:schemas-microsoft-com:office:office" xmlns:r="http://schemas.openxmlformats.org/officeDocument/2006/relationships" xmlns:m="http://schemas.openxmlformats.org/officeDocument/2006/math" xmlns:v="urn:schemas-microsoft-com:vml" xmlns:wp14="http://schemas.microsoft.com/office/word/2010/wordprocessingDrawing" xmlns:wp="http://schemas.openxmlformats.org/drawingml/2006/wordprocessingDrawing" xmlns:w10="urn:schemas-microsoft-com:office:word" xmlns:w="http://schemas.openxmlformats.org/wordprocessingml/2006/main" xmlns:w14="http://schemas.microsoft.com/office/word/2010/wordml" xmlns:wpg="http://schemas.microsoft.com/office/word/2010/wordprocessingGroup" xmlns:wpi="http://schemas.microsoft.com/office/word/2010/wordprocessingInk" xmlns:wne="http://schemas.microsoft.com/office/word/2006/wordml" xmlns:wps="http://schemas.microsoft.com/office/word/2010/wordprocessingShape" mc:Ignorable="w14 wp14">
   <w:endnote w:type="separator" w:id="-1">
     <w:p>
       <w:r>
@@ -34291,7 +34678,7 @@
 </file>
 
 <file path=word/footnotes.xml><?xml version="1.0" encoding="utf-8"?>
-<w:footnotes xmlns:wpc="http://schemas.microsoft.com/office/word/2010/wordprocessingCanvas" xmlns:mc="http://schemas.openxmlformats.org/markup-compatibility/2006" xmlns:o="urn:schemas-microsoft-com:office:office" xmlns:r="http://schemas.openxmlformats.org/officeDocument/2006/relationships" xmlns:m="http://schemas.openxmlformats.org/officeDocument/2006/math" xmlns:v="urn:schemas-microsoft-com:vml" xmlns:wp14="http://schemas.microsoft.com/office/word/2010/wordprocessingDrawing" xmlns:wp="http://schemas.openxmlformats.org/drawingml/2006/wordprocessingDrawing" xmlns:w10="urn:schemas-microsoft-com:office:word" xmlns:w="http://schemas.openxmlformats.org/wordprocessingml/2006/main" xmlns:w14="http://schemas.microsoft.com/office/word/2010/wordml" xmlns:w15="http://schemas.microsoft.com/office/word/2012/wordml" xmlns:wpg="http://schemas.microsoft.com/office/word/2010/wordprocessingGroup" xmlns:wpi="http://schemas.microsoft.com/office/word/2010/wordprocessingInk" xmlns:wne="http://schemas.microsoft.com/office/word/2006/wordml" xmlns:wps="http://schemas.microsoft.com/office/word/2010/wordprocessingShape" mc:Ignorable="w14 w15 wp14">
+<w:footnotes xmlns:wpc="http://schemas.microsoft.com/office/word/2010/wordprocessingCanvas" xmlns:mc="http://schemas.openxmlformats.org/markup-compatibility/2006" xmlns:o="urn:schemas-microsoft-com:office:office" xmlns:r="http://schemas.openxmlformats.org/officeDocument/2006/relationships" xmlns:m="http://schemas.openxmlformats.org/officeDocument/2006/math" xmlns:v="urn:schemas-microsoft-com:vml" xmlns:wp14="http://schemas.microsoft.com/office/word/2010/wordprocessingDrawing" xmlns:wp="http://schemas.openxmlformats.org/drawingml/2006/wordprocessingDrawing" xmlns:w10="urn:schemas-microsoft-com:office:word" xmlns:w="http://schemas.openxmlformats.org/wordprocessingml/2006/main" xmlns:w14="http://schemas.microsoft.com/office/word/2010/wordml" xmlns:wpg="http://schemas.microsoft.com/office/word/2010/wordprocessingGroup" xmlns:wpi="http://schemas.microsoft.com/office/word/2010/wordprocessingInk" xmlns:wne="http://schemas.microsoft.com/office/word/2006/wordml" xmlns:wps="http://schemas.microsoft.com/office/word/2010/wordprocessingShape" mc:Ignorable="w14 wp14">
   <w:footnote w:type="separator" w:id="-1">
     <w:p>
       <w:r>
@@ -34310,7 +34697,7 @@
 </file>
 
 <file path=word/numbering.xml><?xml version="1.0" encoding="utf-8"?>
-<w:numbering xmlns:wpc="http://schemas.microsoft.com/office/word/2010/wordprocessingCanvas" xmlns:mc="http://schemas.openxmlformats.org/markup-compatibility/2006" xmlns:o="urn:schemas-microsoft-com:office:office" xmlns:r="http://schemas.openxmlformats.org/officeDocument/2006/relationships" xmlns:m="http://schemas.openxmlformats.org/officeDocument/2006/math" xmlns:v="urn:schemas-microsoft-com:vml" xmlns:wp14="http://schemas.microsoft.com/office/word/2010/wordprocessingDrawing" xmlns:wp="http://schemas.openxmlformats.org/drawingml/2006/wordprocessingDrawing" xmlns:w10="urn:schemas-microsoft-com:office:word" xmlns:w="http://schemas.openxmlformats.org/wordprocessingml/2006/main" xmlns:w14="http://schemas.microsoft.com/office/word/2010/wordml" xmlns:w15="http://schemas.microsoft.com/office/word/2012/wordml" xmlns:wpg="http://schemas.microsoft.com/office/word/2010/wordprocessingGroup" xmlns:wpi="http://schemas.microsoft.com/office/word/2010/wordprocessingInk" xmlns:wne="http://schemas.microsoft.com/office/word/2006/wordml" xmlns:wps="http://schemas.microsoft.com/office/word/2010/wordprocessingShape" mc:Ignorable="w14 w15 wp14">
+<w:numbering xmlns:wpc="http://schemas.microsoft.com/office/word/2010/wordprocessingCanvas" xmlns:mc="http://schemas.openxmlformats.org/markup-compatibility/2006" xmlns:o="urn:schemas-microsoft-com:office:office" xmlns:r="http://schemas.openxmlformats.org/officeDocument/2006/relationships" xmlns:m="http://schemas.openxmlformats.org/officeDocument/2006/math" xmlns:v="urn:schemas-microsoft-com:vml" xmlns:wp14="http://schemas.microsoft.com/office/word/2010/wordprocessingDrawing" xmlns:wp="http://schemas.openxmlformats.org/drawingml/2006/wordprocessingDrawing" xmlns:w10="urn:schemas-microsoft-com:office:word" xmlns:w="http://schemas.openxmlformats.org/wordprocessingml/2006/main" xmlns:w14="http://schemas.microsoft.com/office/word/2010/wordml" xmlns:wpg="http://schemas.microsoft.com/office/word/2010/wordprocessingGroup" xmlns:wpi="http://schemas.microsoft.com/office/word/2010/wordprocessingInk" xmlns:wne="http://schemas.microsoft.com/office/word/2006/wordml" xmlns:wps="http://schemas.microsoft.com/office/word/2010/wordprocessingShape" mc:Ignorable="w14 wp14">
   <w:abstractNum w:abstractNumId="0">
     <w:nsid w:val="011D708A"/>
     <w:multiLevelType w:val="multilevel"/>
@@ -34574,6 +34961,92 @@
     </w:lvl>
   </w:abstractNum>
   <w:abstractNum w:abstractNumId="2">
+    <w:nsid w:val="04851468"/>
+    <w:multiLevelType w:val="multilevel"/>
+    <w:tmpl w:val="0409001F"/>
+    <w:lvl w:ilvl="0">
+      <w:start w:val="1"/>
+      <w:numFmt w:val="decimal"/>
+      <w:lvlText w:val="%1."/>
+      <w:lvlJc w:val="left"/>
+      <w:pPr>
+        <w:ind w:left="425" w:hanging="425"/>
+      </w:pPr>
+    </w:lvl>
+    <w:lvl w:ilvl="1">
+      <w:start w:val="1"/>
+      <w:numFmt w:val="decimal"/>
+      <w:lvlText w:val="%1.%2."/>
+      <w:lvlJc w:val="left"/>
+      <w:pPr>
+        <w:ind w:left="567" w:hanging="567"/>
+      </w:pPr>
+    </w:lvl>
+    <w:lvl w:ilvl="2">
+      <w:start w:val="1"/>
+      <w:numFmt w:val="decimal"/>
+      <w:lvlText w:val="%1.%2.%3."/>
+      <w:lvlJc w:val="left"/>
+      <w:pPr>
+        <w:ind w:left="709" w:hanging="709"/>
+      </w:pPr>
+    </w:lvl>
+    <w:lvl w:ilvl="3">
+      <w:start w:val="1"/>
+      <w:numFmt w:val="decimal"/>
+      <w:lvlText w:val="%1.%2.%3.%4."/>
+      <w:lvlJc w:val="left"/>
+      <w:pPr>
+        <w:ind w:left="851" w:hanging="851"/>
+      </w:pPr>
+    </w:lvl>
+    <w:lvl w:ilvl="4">
+      <w:start w:val="1"/>
+      <w:numFmt w:val="decimal"/>
+      <w:lvlText w:val="%1.%2.%3.%4.%5."/>
+      <w:lvlJc w:val="left"/>
+      <w:pPr>
+        <w:ind w:left="992" w:hanging="992"/>
+      </w:pPr>
+    </w:lvl>
+    <w:lvl w:ilvl="5">
+      <w:start w:val="1"/>
+      <w:numFmt w:val="decimal"/>
+      <w:lvlText w:val="%1.%2.%3.%4.%5.%6."/>
+      <w:lvlJc w:val="left"/>
+      <w:pPr>
+        <w:ind w:left="1134" w:hanging="1134"/>
+      </w:pPr>
+    </w:lvl>
+    <w:lvl w:ilvl="6">
+      <w:start w:val="1"/>
+      <w:numFmt w:val="decimal"/>
+      <w:lvlText w:val="%1.%2.%3.%4.%5.%6.%7."/>
+      <w:lvlJc w:val="left"/>
+      <w:pPr>
+        <w:ind w:left="1276" w:hanging="1276"/>
+      </w:pPr>
+    </w:lvl>
+    <w:lvl w:ilvl="7">
+      <w:start w:val="1"/>
+      <w:numFmt w:val="decimal"/>
+      <w:lvlText w:val="%1.%2.%3.%4.%5.%6.%7.%8."/>
+      <w:lvlJc w:val="left"/>
+      <w:pPr>
+        <w:ind w:left="1418" w:hanging="1418"/>
+      </w:pPr>
+    </w:lvl>
+    <w:lvl w:ilvl="8">
+      <w:start w:val="1"/>
+      <w:numFmt w:val="decimal"/>
+      <w:lvlText w:val="%1.%2.%3.%4.%5.%6.%7.%8.%9."/>
+      <w:lvlJc w:val="left"/>
+      <w:pPr>
+        <w:ind w:left="1559" w:hanging="1559"/>
+      </w:pPr>
+    </w:lvl>
+  </w:abstractNum>
+  <w:abstractNum w:abstractNumId="3">
     <w:nsid w:val="051829A3"/>
     <w:multiLevelType w:val="multilevel"/>
     <w:tmpl w:val="B5DEB2E8"/>
@@ -34686,7 +35159,7 @@
       </w:pPr>
     </w:lvl>
   </w:abstractNum>
-  <w:abstractNum w:abstractNumId="3">
+  <w:abstractNum w:abstractNumId="4">
     <w:nsid w:val="0DAC439C"/>
     <w:multiLevelType w:val="multilevel"/>
     <w:tmpl w:val="B5DEB2E8"/>
@@ -34799,7 +35272,7 @@
       </w:pPr>
     </w:lvl>
   </w:abstractNum>
-  <w:abstractNum w:abstractNumId="4">
+  <w:abstractNum w:abstractNumId="5">
     <w:nsid w:val="13E605FF"/>
     <w:multiLevelType w:val="multilevel"/>
     <w:tmpl w:val="0409001F"/>
@@ -34885,7 +35358,7 @@
       </w:pPr>
     </w:lvl>
   </w:abstractNum>
-  <w:abstractNum w:abstractNumId="5">
+  <w:abstractNum w:abstractNumId="6">
     <w:nsid w:val="176126B4"/>
     <w:multiLevelType w:val="multilevel"/>
     <w:tmpl w:val="E0E2BC54"/>
@@ -35034,7 +35507,120 @@
       </w:rPr>
     </w:lvl>
   </w:abstractNum>
-  <w:abstractNum w:abstractNumId="6">
+  <w:abstractNum w:abstractNumId="7">
+    <w:nsid w:val="22FA006E"/>
+    <w:multiLevelType w:val="multilevel"/>
+    <w:tmpl w:val="46CA1AC4"/>
+    <w:lvl w:ilvl="0">
+      <w:start w:val="1"/>
+      <w:numFmt w:val="decimal"/>
+      <w:lvlText w:val="%1."/>
+      <w:lvlJc w:val="left"/>
+      <w:pPr>
+        <w:tabs>
+          <w:tab w:val="num" w:pos="720"/>
+        </w:tabs>
+        <w:ind w:left="720" w:hanging="360"/>
+      </w:pPr>
+    </w:lvl>
+    <w:lvl w:ilvl="1" w:tentative="1">
+      <w:start w:val="1"/>
+      <w:numFmt w:val="decimal"/>
+      <w:lvlText w:val="%2."/>
+      <w:lvlJc w:val="left"/>
+      <w:pPr>
+        <w:tabs>
+          <w:tab w:val="num" w:pos="1440"/>
+        </w:tabs>
+        <w:ind w:left="1440" w:hanging="360"/>
+      </w:pPr>
+    </w:lvl>
+    <w:lvl w:ilvl="2" w:tentative="1">
+      <w:start w:val="1"/>
+      <w:numFmt w:val="decimal"/>
+      <w:lvlText w:val="%3."/>
+      <w:lvlJc w:val="left"/>
+      <w:pPr>
+        <w:tabs>
+          <w:tab w:val="num" w:pos="2160"/>
+        </w:tabs>
+        <w:ind w:left="2160" w:hanging="360"/>
+      </w:pPr>
+    </w:lvl>
+    <w:lvl w:ilvl="3" w:tentative="1">
+      <w:start w:val="1"/>
+      <w:numFmt w:val="decimal"/>
+      <w:lvlText w:val="%4."/>
+      <w:lvlJc w:val="left"/>
+      <w:pPr>
+        <w:tabs>
+          <w:tab w:val="num" w:pos="2880"/>
+        </w:tabs>
+        <w:ind w:left="2880" w:hanging="360"/>
+      </w:pPr>
+    </w:lvl>
+    <w:lvl w:ilvl="4" w:tentative="1">
+      <w:start w:val="1"/>
+      <w:numFmt w:val="decimal"/>
+      <w:lvlText w:val="%5."/>
+      <w:lvlJc w:val="left"/>
+      <w:pPr>
+        <w:tabs>
+          <w:tab w:val="num" w:pos="3600"/>
+        </w:tabs>
+        <w:ind w:left="3600" w:hanging="360"/>
+      </w:pPr>
+    </w:lvl>
+    <w:lvl w:ilvl="5" w:tentative="1">
+      <w:start w:val="1"/>
+      <w:numFmt w:val="decimal"/>
+      <w:lvlText w:val="%6."/>
+      <w:lvlJc w:val="left"/>
+      <w:pPr>
+        <w:tabs>
+          <w:tab w:val="num" w:pos="4320"/>
+        </w:tabs>
+        <w:ind w:left="4320" w:hanging="360"/>
+      </w:pPr>
+    </w:lvl>
+    <w:lvl w:ilvl="6" w:tentative="1">
+      <w:start w:val="1"/>
+      <w:numFmt w:val="decimal"/>
+      <w:lvlText w:val="%7."/>
+      <w:lvlJc w:val="left"/>
+      <w:pPr>
+        <w:tabs>
+          <w:tab w:val="num" w:pos="5040"/>
+        </w:tabs>
+        <w:ind w:left="5040" w:hanging="360"/>
+      </w:pPr>
+    </w:lvl>
+    <w:lvl w:ilvl="7" w:tentative="1">
+      <w:start w:val="1"/>
+      <w:numFmt w:val="decimal"/>
+      <w:lvlText w:val="%8."/>
+      <w:lvlJc w:val="left"/>
+      <w:pPr>
+        <w:tabs>
+          <w:tab w:val="num" w:pos="5760"/>
+        </w:tabs>
+        <w:ind w:left="5760" w:hanging="360"/>
+      </w:pPr>
+    </w:lvl>
+    <w:lvl w:ilvl="8" w:tentative="1">
+      <w:start w:val="1"/>
+      <w:numFmt w:val="decimal"/>
+      <w:lvlText w:val="%9."/>
+      <w:lvlJc w:val="left"/>
+      <w:pPr>
+        <w:tabs>
+          <w:tab w:val="num" w:pos="6480"/>
+        </w:tabs>
+        <w:ind w:left="6480" w:hanging="360"/>
+      </w:pPr>
+    </w:lvl>
+  </w:abstractNum>
+  <w:abstractNum w:abstractNumId="8">
     <w:nsid w:val="25F44501"/>
     <w:multiLevelType w:val="multilevel"/>
     <w:tmpl w:val="0409001F"/>
@@ -35120,7 +35706,7 @@
       </w:pPr>
     </w:lvl>
   </w:abstractNum>
-  <w:abstractNum w:abstractNumId="7">
+  <w:abstractNum w:abstractNumId="9">
     <w:nsid w:val="26860AF9"/>
     <w:multiLevelType w:val="multilevel"/>
     <w:tmpl w:val="B5DEB2E8"/>
@@ -35233,7 +35819,7 @@
       </w:pPr>
     </w:lvl>
   </w:abstractNum>
-  <w:abstractNum w:abstractNumId="8">
+  <w:abstractNum w:abstractNumId="10">
     <w:nsid w:val="277B416C"/>
     <w:multiLevelType w:val="multilevel"/>
     <w:tmpl w:val="0409001F"/>
@@ -35319,7 +35905,7 @@
       </w:pPr>
     </w:lvl>
   </w:abstractNum>
-  <w:abstractNum w:abstractNumId="9">
+  <w:abstractNum w:abstractNumId="11">
     <w:nsid w:val="291677C9"/>
     <w:multiLevelType w:val="multilevel"/>
     <w:tmpl w:val="323814AE"/>
@@ -35468,7 +36054,7 @@
       </w:rPr>
     </w:lvl>
   </w:abstractNum>
-  <w:abstractNum w:abstractNumId="10">
+  <w:abstractNum w:abstractNumId="12">
     <w:nsid w:val="296C54E9"/>
     <w:multiLevelType w:val="multilevel"/>
     <w:tmpl w:val="7DE08B0A"/>
@@ -35581,7 +36167,7 @@
       </w:pPr>
     </w:lvl>
   </w:abstractNum>
-  <w:abstractNum w:abstractNumId="11">
+  <w:abstractNum w:abstractNumId="13">
     <w:nsid w:val="29D45DAB"/>
     <w:multiLevelType w:val="multilevel"/>
     <w:tmpl w:val="0409001F"/>
@@ -35667,7 +36253,7 @@
       </w:pPr>
     </w:lvl>
   </w:abstractNum>
-  <w:abstractNum w:abstractNumId="12">
+  <w:abstractNum w:abstractNumId="14">
     <w:nsid w:val="29EF62CE"/>
     <w:multiLevelType w:val="multilevel"/>
     <w:tmpl w:val="0409001F"/>
@@ -35753,7 +36339,7 @@
       </w:pPr>
     </w:lvl>
   </w:abstractNum>
-  <w:abstractNum w:abstractNumId="13">
+  <w:abstractNum w:abstractNumId="15">
     <w:nsid w:val="2E437609"/>
     <w:multiLevelType w:val="multilevel"/>
     <w:tmpl w:val="27D8FAD0"/>
@@ -35902,7 +36488,7 @@
       </w:rPr>
     </w:lvl>
   </w:abstractNum>
-  <w:abstractNum w:abstractNumId="14">
+  <w:abstractNum w:abstractNumId="16">
     <w:nsid w:val="2EC27D65"/>
     <w:multiLevelType w:val="multilevel"/>
     <w:tmpl w:val="B89A5E70"/>
@@ -36051,7 +36637,7 @@
       </w:rPr>
     </w:lvl>
   </w:abstractNum>
-  <w:abstractNum w:abstractNumId="15">
+  <w:abstractNum w:abstractNumId="17">
     <w:nsid w:val="2F3F3C25"/>
     <w:multiLevelType w:val="multilevel"/>
     <w:tmpl w:val="539E6904"/>
@@ -36200,7 +36786,7 @@
       </w:rPr>
     </w:lvl>
   </w:abstractNum>
-  <w:abstractNum w:abstractNumId="16">
+  <w:abstractNum w:abstractNumId="18">
     <w:nsid w:val="30E173FA"/>
     <w:multiLevelType w:val="multilevel"/>
     <w:tmpl w:val="1C8C77FA"/>
@@ -36349,7 +36935,7 @@
       </w:rPr>
     </w:lvl>
   </w:abstractNum>
-  <w:abstractNum w:abstractNumId="17">
+  <w:abstractNum w:abstractNumId="19">
     <w:nsid w:val="33546503"/>
     <w:multiLevelType w:val="hybridMultilevel"/>
     <w:tmpl w:val="E62830DC"/>
@@ -36438,7 +37024,7 @@
       </w:pPr>
     </w:lvl>
   </w:abstractNum>
-  <w:abstractNum w:abstractNumId="18">
+  <w:abstractNum w:abstractNumId="20">
     <w:nsid w:val="3837621B"/>
     <w:multiLevelType w:val="multilevel"/>
     <w:tmpl w:val="B5DEB2E8"/>
@@ -36551,7 +37137,7 @@
       </w:pPr>
     </w:lvl>
   </w:abstractNum>
-  <w:abstractNum w:abstractNumId="19">
+  <w:abstractNum w:abstractNumId="21">
     <w:nsid w:val="422C42C3"/>
     <w:multiLevelType w:val="multilevel"/>
     <w:tmpl w:val="04B6FB10"/>
@@ -36700,7 +37286,7 @@
       </w:rPr>
     </w:lvl>
   </w:abstractNum>
-  <w:abstractNum w:abstractNumId="20">
+  <w:abstractNum w:abstractNumId="22">
     <w:nsid w:val="43177EE4"/>
     <w:multiLevelType w:val="multilevel"/>
     <w:tmpl w:val="0409001F"/>
@@ -36786,7 +37372,7 @@
       </w:pPr>
     </w:lvl>
   </w:abstractNum>
-  <w:abstractNum w:abstractNumId="21">
+  <w:abstractNum w:abstractNumId="23">
     <w:nsid w:val="460B499B"/>
     <w:multiLevelType w:val="multilevel"/>
     <w:tmpl w:val="0B8E98DC"/>
@@ -36935,7 +37521,7 @@
       </w:rPr>
     </w:lvl>
   </w:abstractNum>
-  <w:abstractNum w:abstractNumId="22">
+  <w:abstractNum w:abstractNumId="24">
     <w:nsid w:val="462B21AA"/>
     <w:multiLevelType w:val="hybridMultilevel"/>
     <w:tmpl w:val="3CA6F522"/>
@@ -37024,7 +37610,7 @@
       </w:pPr>
     </w:lvl>
   </w:abstractNum>
-  <w:abstractNum w:abstractNumId="23">
+  <w:abstractNum w:abstractNumId="25">
     <w:nsid w:val="4BCC2741"/>
     <w:multiLevelType w:val="multilevel"/>
     <w:tmpl w:val="0409001F"/>
@@ -37110,7 +37696,7 @@
       </w:pPr>
     </w:lvl>
   </w:abstractNum>
-  <w:abstractNum w:abstractNumId="24">
+  <w:abstractNum w:abstractNumId="26">
     <w:nsid w:val="4C6A3B62"/>
     <w:multiLevelType w:val="multilevel"/>
     <w:tmpl w:val="C79A0DBA"/>
@@ -37259,7 +37845,7 @@
       </w:rPr>
     </w:lvl>
   </w:abstractNum>
-  <w:abstractNum w:abstractNumId="25">
+  <w:abstractNum w:abstractNumId="27">
     <w:nsid w:val="4FF77A2B"/>
     <w:multiLevelType w:val="multilevel"/>
     <w:tmpl w:val="0409001F"/>
@@ -37345,7 +37931,7 @@
       </w:pPr>
     </w:lvl>
   </w:abstractNum>
-  <w:abstractNum w:abstractNumId="26">
+  <w:abstractNum w:abstractNumId="28">
     <w:nsid w:val="513A754A"/>
     <w:multiLevelType w:val="multilevel"/>
     <w:tmpl w:val="0409001F"/>
@@ -37431,7 +38017,7 @@
       </w:pPr>
     </w:lvl>
   </w:abstractNum>
-  <w:abstractNum w:abstractNumId="27">
+  <w:abstractNum w:abstractNumId="29">
     <w:nsid w:val="55A97C3F"/>
     <w:multiLevelType w:val="multilevel"/>
     <w:tmpl w:val="B5DEB2E8"/>
@@ -37544,7 +38130,7 @@
       </w:pPr>
     </w:lvl>
   </w:abstractNum>
-  <w:abstractNum w:abstractNumId="28">
+  <w:abstractNum w:abstractNumId="30">
     <w:nsid w:val="5CD34319"/>
     <w:multiLevelType w:val="multilevel"/>
     <w:tmpl w:val="0409001F"/>
@@ -37630,7 +38216,7 @@
       </w:pPr>
     </w:lvl>
   </w:abstractNum>
-  <w:abstractNum w:abstractNumId="29">
+  <w:abstractNum w:abstractNumId="31">
     <w:nsid w:val="5D0F493B"/>
     <w:multiLevelType w:val="multilevel"/>
     <w:tmpl w:val="477CE18A"/>
@@ -37779,7 +38365,7 @@
       </w:rPr>
     </w:lvl>
   </w:abstractNum>
-  <w:abstractNum w:abstractNumId="30">
+  <w:abstractNum w:abstractNumId="32">
     <w:nsid w:val="5E62166B"/>
     <w:multiLevelType w:val="multilevel"/>
     <w:tmpl w:val="0409001F"/>
@@ -37865,7 +38451,7 @@
       </w:pPr>
     </w:lvl>
   </w:abstractNum>
-  <w:abstractNum w:abstractNumId="31">
+  <w:abstractNum w:abstractNumId="33">
     <w:nsid w:val="67950757"/>
     <w:multiLevelType w:val="multilevel"/>
     <w:tmpl w:val="0409001F"/>
@@ -37951,7 +38537,7 @@
       </w:pPr>
     </w:lvl>
   </w:abstractNum>
-  <w:abstractNum w:abstractNumId="32">
+  <w:abstractNum w:abstractNumId="34">
     <w:nsid w:val="6BC95C6C"/>
     <w:multiLevelType w:val="multilevel"/>
     <w:tmpl w:val="C432674E"/>
@@ -38100,7 +38686,7 @@
       </w:rPr>
     </w:lvl>
   </w:abstractNum>
-  <w:abstractNum w:abstractNumId="33">
+  <w:abstractNum w:abstractNumId="35">
     <w:nsid w:val="6DB76327"/>
     <w:multiLevelType w:val="multilevel"/>
     <w:tmpl w:val="35DEF12E"/>
@@ -38249,7 +38835,7 @@
       </w:rPr>
     </w:lvl>
   </w:abstractNum>
-  <w:abstractNum w:abstractNumId="34">
+  <w:abstractNum w:abstractNumId="36">
     <w:nsid w:val="7842417E"/>
     <w:multiLevelType w:val="multilevel"/>
     <w:tmpl w:val="B5DEB2E8"/>
@@ -38362,7 +38948,7 @@
       </w:pPr>
     </w:lvl>
   </w:abstractNum>
-  <w:abstractNum w:abstractNumId="35">
+  <w:abstractNum w:abstractNumId="37">
     <w:nsid w:val="79DB0DF3"/>
     <w:multiLevelType w:val="multilevel"/>
     <w:tmpl w:val="B5DEB2E8"/>
@@ -38475,7 +39061,7 @@
       </w:pPr>
     </w:lvl>
   </w:abstractNum>
-  <w:abstractNum w:abstractNumId="36">
+  <w:abstractNum w:abstractNumId="38">
     <w:nsid w:val="7AE335D3"/>
     <w:multiLevelType w:val="multilevel"/>
     <w:tmpl w:val="3A44926C"/>
@@ -38625,115 +39211,121 @@
     </w:lvl>
   </w:abstractNum>
   <w:num w:numId="1">
-    <w:abstractNumId w:val="23"/>
+    <w:abstractNumId w:val="25"/>
   </w:num>
   <w:num w:numId="2">
-    <w:abstractNumId w:val="19"/>
+    <w:abstractNumId w:val="21"/>
   </w:num>
   <w:num w:numId="3">
-    <w:abstractNumId w:val="36"/>
+    <w:abstractNumId w:val="38"/>
   </w:num>
   <w:num w:numId="4">
-    <w:abstractNumId w:val="6"/>
+    <w:abstractNumId w:val="8"/>
   </w:num>
   <w:num w:numId="5">
-    <w:abstractNumId w:val="29"/>
+    <w:abstractNumId w:val="31"/>
   </w:num>
   <w:num w:numId="6">
-    <w:abstractNumId w:val="32"/>
+    <w:abstractNumId w:val="34"/>
   </w:num>
   <w:num w:numId="7">
-    <w:abstractNumId w:val="28"/>
+    <w:abstractNumId w:val="30"/>
   </w:num>
   <w:num w:numId="8">
     <w:abstractNumId w:val="0"/>
   </w:num>
   <w:num w:numId="9">
-    <w:abstractNumId w:val="21"/>
+    <w:abstractNumId w:val="23"/>
   </w:num>
   <w:num w:numId="10">
-    <w:abstractNumId w:val="12"/>
+    <w:abstractNumId w:val="14"/>
   </w:num>
   <w:num w:numId="11">
     <w:abstractNumId w:val="1"/>
   </w:num>
   <w:num w:numId="12">
+    <w:abstractNumId w:val="35"/>
+  </w:num>
+  <w:num w:numId="13">
+    <w:abstractNumId w:val="18"/>
+  </w:num>
+  <w:num w:numId="14">
+    <w:abstractNumId w:val="6"/>
+  </w:num>
+  <w:num w:numId="15">
+    <w:abstractNumId w:val="16"/>
+  </w:num>
+  <w:num w:numId="16">
+    <w:abstractNumId w:val="28"/>
+  </w:num>
+  <w:num w:numId="17">
+    <w:abstractNumId w:val="32"/>
+  </w:num>
+  <w:num w:numId="18">
     <w:abstractNumId w:val="33"/>
   </w:num>
-  <w:num w:numId="13">
-    <w:abstractNumId w:val="16"/>
+  <w:num w:numId="19">
+    <w:abstractNumId w:val="13"/>
   </w:num>
-  <w:num w:numId="14">
+  <w:num w:numId="20">
+    <w:abstractNumId w:val="10"/>
+  </w:num>
+  <w:num w:numId="21">
+    <w:abstractNumId w:val="11"/>
+  </w:num>
+  <w:num w:numId="22">
+    <w:abstractNumId w:val="26"/>
+  </w:num>
+  <w:num w:numId="23">
+    <w:abstractNumId w:val="24"/>
+  </w:num>
+  <w:num w:numId="24">
     <w:abstractNumId w:val="5"/>
   </w:num>
-  <w:num w:numId="15">
-    <w:abstractNumId w:val="14"/>
+  <w:num w:numId="25">
+    <w:abstractNumId w:val="37"/>
   </w:num>
-  <w:num w:numId="16">
-    <w:abstractNumId w:val="26"/>
+  <w:num w:numId="26">
+    <w:abstractNumId w:val="27"/>
   </w:num>
-  <w:num w:numId="17">
-    <w:abstractNumId w:val="30"/>
+  <w:num w:numId="27">
+    <w:abstractNumId w:val="20"/>
   </w:num>
-  <w:num w:numId="18">
-    <w:abstractNumId w:val="31"/>
-  </w:num>
-  <w:num w:numId="19">
-    <w:abstractNumId w:val="11"/>
-  </w:num>
-  <w:num w:numId="20">
-    <w:abstractNumId w:val="8"/>
-  </w:num>
-  <w:num w:numId="21">
+  <w:num w:numId="28">
     <w:abstractNumId w:val="9"/>
   </w:num>
-  <w:num w:numId="22">
-    <w:abstractNumId w:val="24"/>
+  <w:num w:numId="29">
+    <w:abstractNumId w:val="3"/>
   </w:num>
-  <w:num w:numId="23">
+  <w:num w:numId="30">
+    <w:abstractNumId w:val="4"/>
+  </w:num>
+  <w:num w:numId="31">
+    <w:abstractNumId w:val="19"/>
+  </w:num>
+  <w:num w:numId="32">
+    <w:abstractNumId w:val="29"/>
+  </w:num>
+  <w:num w:numId="33">
+    <w:abstractNumId w:val="36"/>
+  </w:num>
+  <w:num w:numId="34">
     <w:abstractNumId w:val="22"/>
   </w:num>
-  <w:num w:numId="24">
-    <w:abstractNumId w:val="4"/>
+  <w:num w:numId="35">
+    <w:abstractNumId w:val="12"/>
   </w:num>
-  <w:num w:numId="25">
-    <w:abstractNumId w:val="35"/>
+  <w:num w:numId="36">
+    <w:abstractNumId w:val="17"/>
   </w:num>
-  <w:num w:numId="26">
-    <w:abstractNumId w:val="25"/>
+  <w:num w:numId="37">
+    <w:abstractNumId w:val="15"/>
   </w:num>
-  <w:num w:numId="27">
-    <w:abstractNumId w:val="18"/>
-  </w:num>
-  <w:num w:numId="28">
-    <w:abstractNumId w:val="7"/>
-  </w:num>
-  <w:num w:numId="29">
+  <w:num w:numId="38">
     <w:abstractNumId w:val="2"/>
   </w:num>
-  <w:num w:numId="30">
-    <w:abstractNumId w:val="3"/>
-  </w:num>
-  <w:num w:numId="31">
-    <w:abstractNumId w:val="17"/>
-  </w:num>
-  <w:num w:numId="32">
-    <w:abstractNumId w:val="27"/>
-  </w:num>
-  <w:num w:numId="33">
-    <w:abstractNumId w:val="34"/>
-  </w:num>
-  <w:num w:numId="34">
-    <w:abstractNumId w:val="20"/>
-  </w:num>
-  <w:num w:numId="35">
-    <w:abstractNumId w:val="10"/>
-  </w:num>
-  <w:num w:numId="36">
-    <w:abstractNumId w:val="15"/>
-  </w:num>
-  <w:num w:numId="37">
-    <w:abstractNumId w:val="13"/>
+  <w:num w:numId="39">
+    <w:abstractNumId w:val="7"/>
   </w:num>
 </w:numbering>
 </file>
@@ -38747,7 +39339,7 @@
 </file>
 
 <file path=word/styles.xml><?xml version="1.0" encoding="utf-8"?>
-<w:styles xmlns:mc="http://schemas.openxmlformats.org/markup-compatibility/2006" xmlns:r="http://schemas.openxmlformats.org/officeDocument/2006/relationships" xmlns:w="http://schemas.openxmlformats.org/wordprocessingml/2006/main" xmlns:w14="http://schemas.microsoft.com/office/word/2010/wordml" xmlns:w15="http://schemas.microsoft.com/office/word/2012/wordml" mc:Ignorable="w14 w15">
+<w:styles xmlns:mc="http://schemas.openxmlformats.org/markup-compatibility/2006" xmlns:r="http://schemas.openxmlformats.org/officeDocument/2006/relationships" xmlns:w="http://schemas.openxmlformats.org/wordprocessingml/2006/main" xmlns:w14="http://schemas.microsoft.com/office/word/2010/wordml" mc:Ignorable="w14">
   <w:docDefaults>
     <w:rPrDefault>
       <w:rPr>
@@ -38760,378 +39352,144 @@
     </w:rPrDefault>
     <w:pPrDefault/>
   </w:docDefaults>
-  <w:latentStyles w:defLockedState="0" w:defUIPriority="99" w:defSemiHidden="0" w:defUnhideWhenUsed="0" w:defQFormat="0" w:count="371">
-    <w:lsdException w:name="Normal" w:uiPriority="0" w:qFormat="1"/>
-    <w:lsdException w:name="heading 1" w:uiPriority="9" w:qFormat="1"/>
-    <w:lsdException w:name="heading 2" w:semiHidden="1" w:uiPriority="9" w:unhideWhenUsed="1" w:qFormat="1"/>
-    <w:lsdException w:name="heading 3" w:semiHidden="1" w:uiPriority="9" w:unhideWhenUsed="1" w:qFormat="1"/>
-    <w:lsdException w:name="heading 4" w:semiHidden="1" w:uiPriority="9" w:unhideWhenUsed="1" w:qFormat="1"/>
-    <w:lsdException w:name="heading 5" w:semiHidden="1" w:uiPriority="9" w:unhideWhenUsed="1" w:qFormat="1"/>
-    <w:lsdException w:name="heading 6" w:semiHidden="1" w:uiPriority="9" w:unhideWhenUsed="1" w:qFormat="1"/>
-    <w:lsdException w:name="heading 7" w:semiHidden="1" w:uiPriority="9" w:unhideWhenUsed="1" w:qFormat="1"/>
-    <w:lsdException w:name="heading 8" w:semiHidden="1" w:uiPriority="9" w:unhideWhenUsed="1" w:qFormat="1"/>
-    <w:lsdException w:name="heading 9" w:semiHidden="1" w:uiPriority="9" w:unhideWhenUsed="1" w:qFormat="1"/>
-    <w:lsdException w:name="index 1" w:semiHidden="1" w:unhideWhenUsed="1"/>
-    <w:lsdException w:name="index 2" w:semiHidden="1" w:unhideWhenUsed="1"/>
-    <w:lsdException w:name="index 3" w:semiHidden="1" w:unhideWhenUsed="1"/>
-    <w:lsdException w:name="index 4" w:semiHidden="1" w:unhideWhenUsed="1"/>
-    <w:lsdException w:name="index 5" w:semiHidden="1" w:unhideWhenUsed="1"/>
-    <w:lsdException w:name="index 6" w:semiHidden="1" w:unhideWhenUsed="1"/>
-    <w:lsdException w:name="index 7" w:semiHidden="1" w:unhideWhenUsed="1"/>
-    <w:lsdException w:name="index 8" w:semiHidden="1" w:unhideWhenUsed="1"/>
-    <w:lsdException w:name="index 9" w:semiHidden="1" w:unhideWhenUsed="1"/>
-    <w:lsdException w:name="toc 1" w:semiHidden="1" w:uiPriority="39" w:unhideWhenUsed="1"/>
-    <w:lsdException w:name="toc 2" w:semiHidden="1" w:uiPriority="39" w:unhideWhenUsed="1"/>
-    <w:lsdException w:name="toc 3" w:semiHidden="1" w:uiPriority="39" w:unhideWhenUsed="1"/>
-    <w:lsdException w:name="toc 4" w:semiHidden="1" w:uiPriority="39" w:unhideWhenUsed="1"/>
-    <w:lsdException w:name="toc 5" w:semiHidden="1" w:uiPriority="39" w:unhideWhenUsed="1"/>
-    <w:lsdException w:name="toc 6" w:semiHidden="1" w:uiPriority="39" w:unhideWhenUsed="1"/>
-    <w:lsdException w:name="toc 7" w:semiHidden="1" w:uiPriority="39" w:unhideWhenUsed="1"/>
-    <w:lsdException w:name="toc 8" w:semiHidden="1" w:uiPriority="39" w:unhideWhenUsed="1"/>
-    <w:lsdException w:name="toc 9" w:semiHidden="1" w:uiPriority="39" w:unhideWhenUsed="1"/>
-    <w:lsdException w:name="Normal Indent" w:semiHidden="1" w:unhideWhenUsed="1"/>
-    <w:lsdException w:name="footnote text" w:semiHidden="1" w:unhideWhenUsed="1"/>
-    <w:lsdException w:name="annotation text" w:semiHidden="1" w:unhideWhenUsed="1"/>
-    <w:lsdException w:name="header" w:semiHidden="1" w:unhideWhenUsed="1"/>
-    <w:lsdException w:name="footer" w:semiHidden="1" w:unhideWhenUsed="1"/>
-    <w:lsdException w:name="index heading" w:semiHidden="1" w:unhideWhenUsed="1"/>
-    <w:lsdException w:name="caption" w:semiHidden="1" w:uiPriority="35" w:unhideWhenUsed="1" w:qFormat="1"/>
-    <w:lsdException w:name="table of figures" w:semiHidden="1" w:unhideWhenUsed="1"/>
-    <w:lsdException w:name="envelope address" w:semiHidden="1" w:unhideWhenUsed="1"/>
-    <w:lsdException w:name="envelope return" w:semiHidden="1" w:unhideWhenUsed="1"/>
-    <w:lsdException w:name="footnote reference" w:semiHidden="1" w:unhideWhenUsed="1"/>
-    <w:lsdException w:name="annotation reference" w:semiHidden="1" w:unhideWhenUsed="1"/>
-    <w:lsdException w:name="line number" w:semiHidden="1" w:unhideWhenUsed="1"/>
-    <w:lsdException w:name="page number" w:semiHidden="1" w:unhideWhenUsed="1"/>
-    <w:lsdException w:name="endnote reference" w:semiHidden="1" w:unhideWhenUsed="1"/>
-    <w:lsdException w:name="endnote text" w:semiHidden="1" w:unhideWhenUsed="1"/>
-    <w:lsdException w:name="table of authorities" w:semiHidden="1" w:unhideWhenUsed="1"/>
-    <w:lsdException w:name="macro" w:semiHidden="1" w:unhideWhenUsed="1"/>
-    <w:lsdException w:name="toa heading" w:semiHidden="1" w:unhideWhenUsed="1"/>
-    <w:lsdException w:name="List" w:semiHidden="1" w:unhideWhenUsed="1"/>
-    <w:lsdException w:name="List Bullet" w:semiHidden="1" w:unhideWhenUsed="1"/>
-    <w:lsdException w:name="List Number" w:semiHidden="1" w:unhideWhenUsed="1"/>
-    <w:lsdException w:name="List 2" w:semiHidden="1" w:unhideWhenUsed="1"/>
-    <w:lsdException w:name="List 3" w:semiHidden="1" w:unhideWhenUsed="1"/>
-    <w:lsdException w:name="List 4" w:semiHidden="1" w:unhideWhenUsed="1"/>
-    <w:lsdException w:name="List 5" w:semiHidden="1" w:unhideWhenUsed="1"/>
-    <w:lsdException w:name="List Bullet 2" w:semiHidden="1" w:unhideWhenUsed="1"/>
-    <w:lsdException w:name="List Bullet 3" w:semiHidden="1" w:unhideWhenUsed="1"/>
-    <w:lsdException w:name="List Bullet 4" w:semiHidden="1" w:unhideWhenUsed="1"/>
-    <w:lsdException w:name="List Bullet 5" w:semiHidden="1" w:unhideWhenUsed="1"/>
-    <w:lsdException w:name="List Number 2" w:semiHidden="1" w:unhideWhenUsed="1"/>
-    <w:lsdException w:name="List Number 3" w:semiHidden="1" w:unhideWhenUsed="1"/>
-    <w:lsdException w:name="List Number 4" w:semiHidden="1" w:unhideWhenUsed="1"/>
-    <w:lsdException w:name="List Number 5" w:semiHidden="1" w:unhideWhenUsed="1"/>
-    <w:lsdException w:name="Title" w:uiPriority="10" w:qFormat="1"/>
-    <w:lsdException w:name="Closing" w:semiHidden="1" w:unhideWhenUsed="1"/>
-    <w:lsdException w:name="Signature" w:semiHidden="1" w:unhideWhenUsed="1"/>
-    <w:lsdException w:name="Default Paragraph Font" w:semiHidden="1" w:uiPriority="1" w:unhideWhenUsed="1"/>
-    <w:lsdException w:name="Body Text" w:semiHidden="1" w:unhideWhenUsed="1"/>
-    <w:lsdException w:name="Body Text Indent" w:semiHidden="1" w:unhideWhenUsed="1"/>
-    <w:lsdException w:name="List Continue" w:semiHidden="1" w:unhideWhenUsed="1"/>
-    <w:lsdException w:name="List Continue 2" w:semiHidden="1" w:unhideWhenUsed="1"/>
-    <w:lsdException w:name="List Continue 3" w:semiHidden="1" w:unhideWhenUsed="1"/>
-    <w:lsdException w:name="List Continue 4" w:semiHidden="1" w:unhideWhenUsed="1"/>
-    <w:lsdException w:name="List Continue 5" w:semiHidden="1" w:unhideWhenUsed="1"/>
-    <w:lsdException w:name="Message Header" w:semiHidden="1" w:unhideWhenUsed="1"/>
-    <w:lsdException w:name="Subtitle" w:uiPriority="11" w:qFormat="1"/>
-    <w:lsdException w:name="Salutation" w:semiHidden="1" w:unhideWhenUsed="1"/>
-    <w:lsdException w:name="Date" w:semiHidden="1" w:unhideWhenUsed="1"/>
-    <w:lsdException w:name="Body Text First Indent" w:semiHidden="1" w:unhideWhenUsed="1"/>
-    <w:lsdException w:name="Body Text First Indent 2" w:semiHidden="1" w:unhideWhenUsed="1"/>
-    <w:lsdException w:name="Note Heading" w:semiHidden="1" w:unhideWhenUsed="1"/>
-    <w:lsdException w:name="Body Text 2" w:semiHidden="1" w:unhideWhenUsed="1"/>
-    <w:lsdException w:name="Body Text 3" w:semiHidden="1" w:unhideWhenUsed="1"/>
-    <w:lsdException w:name="Body Text Indent 2" w:semiHidden="1" w:unhideWhenUsed="1"/>
-    <w:lsdException w:name="Body Text Indent 3" w:semiHidden="1" w:unhideWhenUsed="1"/>
-    <w:lsdException w:name="Block Text" w:semiHidden="1" w:unhideWhenUsed="1"/>
-    <w:lsdException w:name="Hyperlink" w:semiHidden="1" w:unhideWhenUsed="1"/>
-    <w:lsdException w:name="FollowedHyperlink" w:semiHidden="1" w:unhideWhenUsed="1"/>
-    <w:lsdException w:name="Strong" w:uiPriority="22" w:qFormat="1"/>
-    <w:lsdException w:name="Emphasis" w:uiPriority="20" w:qFormat="1"/>
-    <w:lsdException w:name="Document Map" w:semiHidden="1" w:unhideWhenUsed="1"/>
-    <w:lsdException w:name="Plain Text" w:semiHidden="1" w:unhideWhenUsed="1"/>
-    <w:lsdException w:name="E-mail Signature" w:semiHidden="1" w:unhideWhenUsed="1"/>
-    <w:lsdException w:name="HTML Top of Form" w:semiHidden="1" w:unhideWhenUsed="1"/>
-    <w:lsdException w:name="HTML Bottom of Form" w:semiHidden="1" w:unhideWhenUsed="1"/>
-    <w:lsdException w:name="Normal (Web)" w:semiHidden="1" w:unhideWhenUsed="1"/>
-    <w:lsdException w:name="HTML Acronym" w:semiHidden="1" w:unhideWhenUsed="1"/>
-    <w:lsdException w:name="HTML Address" w:semiHidden="1" w:unhideWhenUsed="1"/>
-    <w:lsdException w:name="HTML Cite" w:semiHidden="1" w:unhideWhenUsed="1"/>
-    <w:lsdException w:name="HTML Code" w:semiHidden="1" w:unhideWhenUsed="1"/>
-    <w:lsdException w:name="HTML Definition" w:semiHidden="1" w:unhideWhenUsed="1"/>
-    <w:lsdException w:name="HTML Keyboard" w:semiHidden="1" w:unhideWhenUsed="1"/>
-    <w:lsdException w:name="HTML Preformatted" w:semiHidden="1" w:unhideWhenUsed="1"/>
-    <w:lsdException w:name="HTML Sample" w:semiHidden="1" w:unhideWhenUsed="1"/>
-    <w:lsdException w:name="HTML Typewriter" w:semiHidden="1" w:unhideWhenUsed="1"/>
-    <w:lsdException w:name="HTML Variable" w:semiHidden="1" w:unhideWhenUsed="1"/>
-    <w:lsdException w:name="Normal Table" w:semiHidden="1" w:unhideWhenUsed="1"/>
-    <w:lsdException w:name="annotation subject" w:semiHidden="1" w:unhideWhenUsed="1"/>
-    <w:lsdException w:name="No List" w:semiHidden="1" w:unhideWhenUsed="1"/>
-    <w:lsdException w:name="Outline List 1" w:semiHidden="1" w:unhideWhenUsed="1"/>
-    <w:lsdException w:name="Outline List 2" w:semiHidden="1" w:unhideWhenUsed="1"/>
-    <w:lsdException w:name="Outline List 3" w:semiHidden="1" w:unhideWhenUsed="1"/>
-    <w:lsdException w:name="Table Simple 1" w:semiHidden="1" w:unhideWhenUsed="1"/>
-    <w:lsdException w:name="Table Simple 2" w:semiHidden="1" w:unhideWhenUsed="1"/>
-    <w:lsdException w:name="Table Simple 3" w:semiHidden="1" w:unhideWhenUsed="1"/>
-    <w:lsdException w:name="Table Classic 1" w:semiHidden="1" w:unhideWhenUsed="1"/>
-    <w:lsdException w:name="Table Classic 2" w:semiHidden="1" w:unhideWhenUsed="1"/>
-    <w:lsdException w:name="Table Classic 3" w:semiHidden="1" w:unhideWhenUsed="1"/>
-    <w:lsdException w:name="Table Classic 4" w:semiHidden="1" w:unhideWhenUsed="1"/>
-    <w:lsdException w:name="Table Colorful 1" w:semiHidden="1" w:unhideWhenUsed="1"/>
-    <w:lsdException w:name="Table Colorful 2" w:semiHidden="1" w:unhideWhenUsed="1"/>
-    <w:lsdException w:name="Table Colorful 3" w:semiHidden="1" w:unhideWhenUsed="1"/>
-    <w:lsdException w:name="Table Columns 1" w:semiHidden="1" w:unhideWhenUsed="1"/>
-    <w:lsdException w:name="Table Columns 2" w:semiHidden="1" w:unhideWhenUsed="1"/>
-    <w:lsdException w:name="Table Columns 3" w:semiHidden="1" w:unhideWhenUsed="1"/>
-    <w:lsdException w:name="Table Columns 4" w:semiHidden="1" w:unhideWhenUsed="1"/>
-    <w:lsdException w:name="Table Columns 5" w:semiHidden="1" w:unhideWhenUsed="1"/>
-    <w:lsdException w:name="Table Grid 1" w:semiHidden="1" w:unhideWhenUsed="1"/>
-    <w:lsdException w:name="Table Grid 2" w:semiHidden="1" w:unhideWhenUsed="1"/>
-    <w:lsdException w:name="Table Grid 3" w:semiHidden="1" w:unhideWhenUsed="1"/>
-    <w:lsdException w:name="Table Grid 4" w:semiHidden="1" w:unhideWhenUsed="1"/>
-    <w:lsdException w:name="Table Grid 5" w:semiHidden="1" w:unhideWhenUsed="1"/>
-    <w:lsdException w:name="Table Grid 6" w:semiHidden="1" w:unhideWhenUsed="1"/>
-    <w:lsdException w:name="Table Grid 7" w:semiHidden="1" w:unhideWhenUsed="1"/>
-    <w:lsdException w:name="Table Grid 8" w:semiHidden="1" w:unhideWhenUsed="1"/>
-    <w:lsdException w:name="Table List 1" w:semiHidden="1" w:unhideWhenUsed="1"/>
-    <w:lsdException w:name="Table List 2" w:semiHidden="1" w:unhideWhenUsed="1"/>
-    <w:lsdException w:name="Table List 3" w:semiHidden="1" w:unhideWhenUsed="1"/>
-    <w:lsdException w:name="Table List 4" w:semiHidden="1" w:unhideWhenUsed="1"/>
-    <w:lsdException w:name="Table List 5" w:semiHidden="1" w:unhideWhenUsed="1"/>
-    <w:lsdException w:name="Table List 6" w:semiHidden="1" w:unhideWhenUsed="1"/>
-    <w:lsdException w:name="Table List 7" w:semiHidden="1" w:unhideWhenUsed="1"/>
-    <w:lsdException w:name="Table List 8" w:semiHidden="1" w:unhideWhenUsed="1"/>
-    <w:lsdException w:name="Table 3D effects 1" w:semiHidden="1" w:unhideWhenUsed="1"/>
-    <w:lsdException w:name="Table 3D effects 2" w:semiHidden="1" w:unhideWhenUsed="1"/>
-    <w:lsdException w:name="Table 3D effects 3" w:semiHidden="1" w:unhideWhenUsed="1"/>
-    <w:lsdException w:name="Table Contemporary" w:semiHidden="1" w:unhideWhenUsed="1"/>
-    <w:lsdException w:name="Table Elegant" w:semiHidden="1" w:unhideWhenUsed="1"/>
-    <w:lsdException w:name="Table Professional" w:semiHidden="1" w:unhideWhenUsed="1"/>
-    <w:lsdException w:name="Table Subtle 1" w:semiHidden="1" w:unhideWhenUsed="1"/>
-    <w:lsdException w:name="Table Subtle 2" w:semiHidden="1" w:unhideWhenUsed="1"/>
-    <w:lsdException w:name="Table Web 1" w:semiHidden="1" w:unhideWhenUsed="1"/>
-    <w:lsdException w:name="Table Web 2" w:semiHidden="1" w:unhideWhenUsed="1"/>
-    <w:lsdException w:name="Table Web 3" w:semiHidden="1" w:unhideWhenUsed="1"/>
-    <w:lsdException w:name="Balloon Text" w:semiHidden="1" w:unhideWhenUsed="1"/>
-    <w:lsdException w:name="Table Grid" w:uiPriority="39"/>
-    <w:lsdException w:name="Table Theme" w:semiHidden="1" w:unhideWhenUsed="1"/>
-    <w:lsdException w:name="Placeholder Text" w:semiHidden="1"/>
-    <w:lsdException w:name="No Spacing" w:uiPriority="1" w:qFormat="1"/>
-    <w:lsdException w:name="Light Shading" w:uiPriority="60"/>
-    <w:lsdException w:name="Light List" w:uiPriority="61"/>
-    <w:lsdException w:name="Light Grid" w:uiPriority="62"/>
-    <w:lsdException w:name="Medium Shading 1" w:uiPriority="63"/>
-    <w:lsdException w:name="Medium Shading 2" w:uiPriority="64"/>
-    <w:lsdException w:name="Medium List 1" w:uiPriority="65"/>
-    <w:lsdException w:name="Medium List 2" w:uiPriority="66"/>
-    <w:lsdException w:name="Medium Grid 1" w:uiPriority="67"/>
-    <w:lsdException w:name="Medium Grid 2" w:uiPriority="68"/>
-    <w:lsdException w:name="Medium Grid 3" w:uiPriority="69"/>
-    <w:lsdException w:name="Dark List" w:uiPriority="70"/>
-    <w:lsdException w:name="Colorful Shading" w:uiPriority="71"/>
-    <w:lsdException w:name="Colorful List" w:uiPriority="72"/>
-    <w:lsdException w:name="Colorful Grid" w:uiPriority="73"/>
-    <w:lsdException w:name="Light Shading Accent 1" w:uiPriority="60"/>
-    <w:lsdException w:name="Light List Accent 1" w:uiPriority="61"/>
-    <w:lsdException w:name="Light Grid Accent 1" w:uiPriority="62"/>
-    <w:lsdException w:name="Medium Shading 1 Accent 1" w:uiPriority="63"/>
-    <w:lsdException w:name="Medium Shading 2 Accent 1" w:uiPriority="64"/>
-    <w:lsdException w:name="Medium List 1 Accent 1" w:uiPriority="65"/>
-    <w:lsdException w:name="Revision" w:semiHidden="1"/>
-    <w:lsdException w:name="List Paragraph" w:uiPriority="34" w:qFormat="1"/>
-    <w:lsdException w:name="Quote" w:uiPriority="29" w:qFormat="1"/>
-    <w:lsdException w:name="Intense Quote" w:uiPriority="30" w:qFormat="1"/>
-    <w:lsdException w:name="Medium List 2 Accent 1" w:uiPriority="66"/>
-    <w:lsdException w:name="Medium Grid 1 Accent 1" w:uiPriority="67"/>
-    <w:lsdException w:name="Medium Grid 2 Accent 1" w:uiPriority="68"/>
-    <w:lsdException w:name="Medium Grid 3 Accent 1" w:uiPriority="69"/>
-    <w:lsdException w:name="Dark List Accent 1" w:uiPriority="70"/>
-    <w:lsdException w:name="Colorful Shading Accent 1" w:uiPriority="71"/>
-    <w:lsdException w:name="Colorful List Accent 1" w:uiPriority="72"/>
-    <w:lsdException w:name="Colorful Grid Accent 1" w:uiPriority="73"/>
-    <w:lsdException w:name="Light Shading Accent 2" w:uiPriority="60"/>
-    <w:lsdException w:name="Light List Accent 2" w:uiPriority="61"/>
-    <w:lsdException w:name="Light Grid Accent 2" w:uiPriority="62"/>
-    <w:lsdException w:name="Medium Shading 1 Accent 2" w:uiPriority="63"/>
-    <w:lsdException w:name="Medium Shading 2 Accent 2" w:uiPriority="64"/>
-    <w:lsdException w:name="Medium List 1 Accent 2" w:uiPriority="65"/>
-    <w:lsdException w:name="Medium List 2 Accent 2" w:uiPriority="66"/>
-    <w:lsdException w:name="Medium Grid 1 Accent 2" w:uiPriority="67"/>
-    <w:lsdException w:name="Medium Grid 2 Accent 2" w:uiPriority="68"/>
-    <w:lsdException w:name="Medium Grid 3 Accent 2" w:uiPriority="69"/>
-    <w:lsdException w:name="Dark List Accent 2" w:uiPriority="70"/>
-    <w:lsdException w:name="Colorful Shading Accent 2" w:uiPriority="71"/>
-    <w:lsdException w:name="Colorful List Accent 2" w:uiPriority="72"/>
-    <w:lsdException w:name="Colorful Grid Accent 2" w:uiPriority="73"/>
-    <w:lsdException w:name="Light Shading Accent 3" w:uiPriority="60"/>
-    <w:lsdException w:name="Light List Accent 3" w:uiPriority="61"/>
-    <w:lsdException w:name="Light Grid Accent 3" w:uiPriority="62"/>
-    <w:lsdException w:name="Medium Shading 1 Accent 3" w:uiPriority="63"/>
-    <w:lsdException w:name="Medium Shading 2 Accent 3" w:uiPriority="64"/>
-    <w:lsdException w:name="Medium List 1 Accent 3" w:uiPriority="65"/>
-    <w:lsdException w:name="Medium List 2 Accent 3" w:uiPriority="66"/>
-    <w:lsdException w:name="Medium Grid 1 Accent 3" w:uiPriority="67"/>
-    <w:lsdException w:name="Medium Grid 2 Accent 3" w:uiPriority="68"/>
-    <w:lsdException w:name="Medium Grid 3 Accent 3" w:uiPriority="69"/>
-    <w:lsdException w:name="Dark List Accent 3" w:uiPriority="70"/>
-    <w:lsdException w:name="Colorful Shading Accent 3" w:uiPriority="71"/>
-    <w:lsdException w:name="Colorful List Accent 3" w:uiPriority="72"/>
-    <w:lsdException w:name="Colorful Grid Accent 3" w:uiPriority="73"/>
-    <w:lsdException w:name="Light Shading Accent 4" w:uiPriority="60"/>
-    <w:lsdException w:name="Light List Accent 4" w:uiPriority="61"/>
-    <w:lsdException w:name="Light Grid Accent 4" w:uiPriority="62"/>
-    <w:lsdException w:name="Medium Shading 1 Accent 4" w:uiPriority="63"/>
-    <w:lsdException w:name="Medium Shading 2 Accent 4" w:uiPriority="64"/>
-    <w:lsdException w:name="Medium List 1 Accent 4" w:uiPriority="65"/>
-    <w:lsdException w:name="Medium List 2 Accent 4" w:uiPriority="66"/>
-    <w:lsdException w:name="Medium Grid 1 Accent 4" w:uiPriority="67"/>
-    <w:lsdException w:name="Medium Grid 2 Accent 4" w:uiPriority="68"/>
-    <w:lsdException w:name="Medium Grid 3 Accent 4" w:uiPriority="69"/>
-    <w:lsdException w:name="Dark List Accent 4" w:uiPriority="70"/>
-    <w:lsdException w:name="Colorful Shading Accent 4" w:uiPriority="71"/>
-    <w:lsdException w:name="Colorful List Accent 4" w:uiPriority="72"/>
-    <w:lsdException w:name="Colorful Grid Accent 4" w:uiPriority="73"/>
-    <w:lsdException w:name="Light Shading Accent 5" w:uiPriority="60"/>
-    <w:lsdException w:name="Light List Accent 5" w:uiPriority="61"/>
-    <w:lsdException w:name="Light Grid Accent 5" w:uiPriority="62"/>
-    <w:lsdException w:name="Medium Shading 1 Accent 5" w:uiPriority="63"/>
-    <w:lsdException w:name="Medium Shading 2 Accent 5" w:uiPriority="64"/>
-    <w:lsdException w:name="Medium List 1 Accent 5" w:uiPriority="65"/>
-    <w:lsdException w:name="Medium List 2 Accent 5" w:uiPriority="66"/>
-    <w:lsdException w:name="Medium Grid 1 Accent 5" w:uiPriority="67"/>
-    <w:lsdException w:name="Medium Grid 2 Accent 5" w:uiPriority="68"/>
-    <w:lsdException w:name="Medium Grid 3 Accent 5" w:uiPriority="69"/>
-    <w:lsdException w:name="Dark List Accent 5" w:uiPriority="70"/>
-    <w:lsdException w:name="Colorful Shading Accent 5" w:uiPriority="71"/>
-    <w:lsdException w:name="Colorful List Accent 5" w:uiPriority="72"/>
-    <w:lsdException w:name="Colorful Grid Accent 5" w:uiPriority="73"/>
-    <w:lsdException w:name="Light Shading Accent 6" w:uiPriority="60"/>
-    <w:lsdException w:name="Light List Accent 6" w:uiPriority="61"/>
-    <w:lsdException w:name="Light Grid Accent 6" w:uiPriority="62"/>
-    <w:lsdException w:name="Medium Shading 1 Accent 6" w:uiPriority="63"/>
-    <w:lsdException w:name="Medium Shading 2 Accent 6" w:uiPriority="64"/>
-    <w:lsdException w:name="Medium List 1 Accent 6" w:uiPriority="65"/>
-    <w:lsdException w:name="Medium List 2 Accent 6" w:uiPriority="66"/>
-    <w:lsdException w:name="Medium Grid 1 Accent 6" w:uiPriority="67"/>
-    <w:lsdException w:name="Medium Grid 2 Accent 6" w:uiPriority="68"/>
-    <w:lsdException w:name="Medium Grid 3 Accent 6" w:uiPriority="69"/>
-    <w:lsdException w:name="Dark List Accent 6" w:uiPriority="70"/>
-    <w:lsdException w:name="Colorful Shading Accent 6" w:uiPriority="71"/>
-    <w:lsdException w:name="Colorful List Accent 6" w:uiPriority="72"/>
-    <w:lsdException w:name="Colorful Grid Accent 6" w:uiPriority="73"/>
-    <w:lsdException w:name="Subtle Emphasis" w:uiPriority="19" w:qFormat="1"/>
-    <w:lsdException w:name="Intense Emphasis" w:uiPriority="21" w:qFormat="1"/>
-    <w:lsdException w:name="Subtle Reference" w:uiPriority="31" w:qFormat="1"/>
-    <w:lsdException w:name="Intense Reference" w:uiPriority="32" w:qFormat="1"/>
-    <w:lsdException w:name="Book Title" w:uiPriority="33" w:qFormat="1"/>
-    <w:lsdException w:name="Bibliography" w:semiHidden="1" w:uiPriority="37" w:unhideWhenUsed="1"/>
-    <w:lsdException w:name="TOC Heading" w:semiHidden="1" w:uiPriority="39" w:unhideWhenUsed="1" w:qFormat="1"/>
-    <w:lsdException w:name="Plain Table 1" w:uiPriority="41"/>
-    <w:lsdException w:name="Plain Table 2" w:uiPriority="42"/>
-    <w:lsdException w:name="Plain Table 3" w:uiPriority="43"/>
-    <w:lsdException w:name="Plain Table 4" w:uiPriority="44"/>
-    <w:lsdException w:name="Plain Table 5" w:uiPriority="45"/>
-    <w:lsdException w:name="Grid Table Light" w:uiPriority="40"/>
-    <w:lsdException w:name="Grid Table 1 Light" w:uiPriority="46"/>
-    <w:lsdException w:name="Grid Table 2" w:uiPriority="47"/>
-    <w:lsdException w:name="Grid Table 3" w:uiPriority="48"/>
-    <w:lsdException w:name="Grid Table 4" w:uiPriority="49"/>
-    <w:lsdException w:name="Grid Table 5 Dark" w:uiPriority="50"/>
-    <w:lsdException w:name="Grid Table 6 Colorful" w:uiPriority="51"/>
-    <w:lsdException w:name="Grid Table 7 Colorful" w:uiPriority="52"/>
-    <w:lsdException w:name="Grid Table 1 Light Accent 1" w:uiPriority="46"/>
-    <w:lsdException w:name="Grid Table 2 Accent 1" w:uiPriority="47"/>
-    <w:lsdException w:name="Grid Table 3 Accent 1" w:uiPriority="48"/>
-    <w:lsdException w:name="Grid Table 4 Accent 1" w:uiPriority="49"/>
-    <w:lsdException w:name="Grid Table 5 Dark Accent 1" w:uiPriority="50"/>
-    <w:lsdException w:name="Grid Table 6 Colorful Accent 1" w:uiPriority="51"/>
-    <w:lsdException w:name="Grid Table 7 Colorful Accent 1" w:uiPriority="52"/>
-    <w:lsdException w:name="Grid Table 1 Light Accent 2" w:uiPriority="46"/>
-    <w:lsdException w:name="Grid Table 2 Accent 2" w:uiPriority="47"/>
-    <w:lsdException w:name="Grid Table 3 Accent 2" w:uiPriority="48"/>
-    <w:lsdException w:name="Grid Table 4 Accent 2" w:uiPriority="49"/>
-    <w:lsdException w:name="Grid Table 5 Dark Accent 2" w:uiPriority="50"/>
-    <w:lsdException w:name="Grid Table 6 Colorful Accent 2" w:uiPriority="51"/>
-    <w:lsdException w:name="Grid Table 7 Colorful Accent 2" w:uiPriority="52"/>
-    <w:lsdException w:name="Grid Table 1 Light Accent 3" w:uiPriority="46"/>
-    <w:lsdException w:name="Grid Table 2 Accent 3" w:uiPriority="47"/>
-    <w:lsdException w:name="Grid Table 3 Accent 3" w:uiPriority="48"/>
-    <w:lsdException w:name="Grid Table 4 Accent 3" w:uiPriority="49"/>
-    <w:lsdException w:name="Grid Table 5 Dark Accent 3" w:uiPriority="50"/>
-    <w:lsdException w:name="Grid Table 6 Colorful Accent 3" w:uiPriority="51"/>
-    <w:lsdException w:name="Grid Table 7 Colorful Accent 3" w:uiPriority="52"/>
-    <w:lsdException w:name="Grid Table 1 Light Accent 4" w:uiPriority="46"/>
-    <w:lsdException w:name="Grid Table 2 Accent 4" w:uiPriority="47"/>
-    <w:lsdException w:name="Grid Table 3 Accent 4" w:uiPriority="48"/>
-    <w:lsdException w:name="Grid Table 4 Accent 4" w:uiPriority="49"/>
-    <w:lsdException w:name="Grid Table 5 Dark Accent 4" w:uiPriority="50"/>
-    <w:lsdException w:name="Grid Table 6 Colorful Accent 4" w:uiPriority="51"/>
-    <w:lsdException w:name="Grid Table 7 Colorful Accent 4" w:uiPriority="52"/>
-    <w:lsdException w:name="Grid Table 1 Light Accent 5" w:uiPriority="46"/>
-    <w:lsdException w:name="Grid Table 2 Accent 5" w:uiPriority="47"/>
-    <w:lsdException w:name="Grid Table 3 Accent 5" w:uiPriority="48"/>
-    <w:lsdException w:name="Grid Table 4 Accent 5" w:uiPriority="49"/>
-    <w:lsdException w:name="Grid Table 5 Dark Accent 5" w:uiPriority="50"/>
-    <w:lsdException w:name="Grid Table 6 Colorful Accent 5" w:uiPriority="51"/>
-    <w:lsdException w:name="Grid Table 7 Colorful Accent 5" w:uiPriority="52"/>
-    <w:lsdException w:name="Grid Table 1 Light Accent 6" w:uiPriority="46"/>
-    <w:lsdException w:name="Grid Table 2 Accent 6" w:uiPriority="47"/>
-    <w:lsdException w:name="Grid Table 3 Accent 6" w:uiPriority="48"/>
-    <w:lsdException w:name="Grid Table 4 Accent 6" w:uiPriority="49"/>
-    <w:lsdException w:name="Grid Table 5 Dark Accent 6" w:uiPriority="50"/>
-    <w:lsdException w:name="Grid Table 6 Colorful Accent 6" w:uiPriority="51"/>
-    <w:lsdException w:name="Grid Table 7 Colorful Accent 6" w:uiPriority="52"/>
-    <w:lsdException w:name="List Table 1 Light" w:uiPriority="46"/>
-    <w:lsdException w:name="List Table 2" w:uiPriority="47"/>
-    <w:lsdException w:name="List Table 3" w:uiPriority="48"/>
-    <w:lsdException w:name="List Table 4" w:uiPriority="49"/>
-    <w:lsdException w:name="List Table 5 Dark" w:uiPriority="50"/>
-    <w:lsdException w:name="List Table 6 Colorful" w:uiPriority="51"/>
-    <w:lsdException w:name="List Table 7 Colorful" w:uiPriority="52"/>
-    <w:lsdException w:name="List Table 1 Light Accent 1" w:uiPriority="46"/>
-    <w:lsdException w:name="List Table 2 Accent 1" w:uiPriority="47"/>
-    <w:lsdException w:name="List Table 3 Accent 1" w:uiPriority="48"/>
-    <w:lsdException w:name="List Table 4 Accent 1" w:uiPriority="49"/>
-    <w:lsdException w:name="List Table 5 Dark Accent 1" w:uiPriority="50"/>
-    <w:lsdException w:name="List Table 6 Colorful Accent 1" w:uiPriority="51"/>
-    <w:lsdException w:name="List Table 7 Colorful Accent 1" w:uiPriority="52"/>
-    <w:lsdException w:name="List Table 1 Light Accent 2" w:uiPriority="46"/>
-    <w:lsdException w:name="List Table 2 Accent 2" w:uiPriority="47"/>
-    <w:lsdException w:name="List Table 3 Accent 2" w:uiPriority="48"/>
-    <w:lsdException w:name="List Table 4 Accent 2" w:uiPriority="49"/>
-    <w:lsdException w:name="List Table 5 Dark Accent 2" w:uiPriority="50"/>
-    <w:lsdException w:name="List Table 6 Colorful Accent 2" w:uiPriority="51"/>
-    <w:lsdException w:name="List Table 7 Colorful Accent 2" w:uiPriority="52"/>
-    <w:lsdException w:name="List Table 1 Light Accent 3" w:uiPriority="46"/>
-    <w:lsdException w:name="List Table 2 Accent 3" w:uiPriority="47"/>
-    <w:lsdException w:name="List Table 3 Accent 3" w:uiPriority="48"/>
-    <w:lsdException w:name="List Table 4 Accent 3" w:uiPriority="49"/>
-    <w:lsdException w:name="List Table 5 Dark Accent 3" w:uiPriority="50"/>
-    <w:lsdException w:name="List Table 6 Colorful Accent 3" w:uiPriority="51"/>
-    <w:lsdException w:name="List Table 7 Colorful Accent 3" w:uiPriority="52"/>
-    <w:lsdException w:name="List Table 1 Light Accent 4" w:uiPriority="46"/>
-    <w:lsdException w:name="List Table 2 Accent 4" w:uiPriority="47"/>
-    <w:lsdException w:name="List Table 3 Accent 4" w:uiPriority="48"/>
-    <w:lsdException w:name="List Table 4 Accent 4" w:uiPriority="49"/>
-    <w:lsdException w:name="List Table 5 Dark Accent 4" w:uiPriority="50"/>
-    <w:lsdException w:name="List Table 6 Colorful Accent 4" w:uiPriority="51"/>
-    <w:lsdException w:name="List Table 7 Colorful Accent 4" w:uiPriority="52"/>
-    <w:lsdException w:name="List Table 1 Light Accent 5" w:uiPriority="46"/>
-    <w:lsdException w:name="List Table 2 Accent 5" w:uiPriority="47"/>
-    <w:lsdException w:name="List Table 3 Accent 5" w:uiPriority="48"/>
-    <w:lsdException w:name="List Table 4 Accent 5" w:uiPriority="49"/>
-    <w:lsdException w:name="List Table 5 Dark Accent 5" w:uiPriority="50"/>
-    <w:lsdException w:name="List Table 6 Colorful Accent 5" w:uiPriority="51"/>
-    <w:lsdException w:name="List Table 7 Colorful Accent 5" w:uiPriority="52"/>
-    <w:lsdException w:name="List Table 1 Light Accent 6" w:uiPriority="46"/>
-    <w:lsdException w:name="List Table 2 Accent 6" w:uiPriority="47"/>
-    <w:lsdException w:name="List Table 3 Accent 6" w:uiPriority="48"/>
-    <w:lsdException w:name="List Table 4 Accent 6" w:uiPriority="49"/>
-    <w:lsdException w:name="List Table 5 Dark Accent 6" w:uiPriority="50"/>
-    <w:lsdException w:name="List Table 6 Colorful Accent 6" w:uiPriority="51"/>
-    <w:lsdException w:name="List Table 7 Colorful Accent 6" w:uiPriority="52"/>
+  <w:latentStyles w:defLockedState="0" w:defUIPriority="99" w:defSemiHidden="1" w:defUnhideWhenUsed="1" w:defQFormat="0" w:count="267">
+    <w:lsdException w:name="Normal" w:semiHidden="0" w:uiPriority="0" w:unhideWhenUsed="0" w:qFormat="1"/>
+    <w:lsdException w:name="heading 1" w:semiHidden="0" w:uiPriority="9" w:unhideWhenUsed="0" w:qFormat="1"/>
+    <w:lsdException w:name="heading 2" w:uiPriority="9" w:qFormat="1"/>
+    <w:lsdException w:name="heading 3" w:uiPriority="9" w:qFormat="1"/>
+    <w:lsdException w:name="heading 4" w:uiPriority="9" w:qFormat="1"/>
+    <w:lsdException w:name="heading 5" w:uiPriority="9" w:qFormat="1"/>
+    <w:lsdException w:name="heading 6" w:uiPriority="9" w:qFormat="1"/>
+    <w:lsdException w:name="heading 7" w:uiPriority="9" w:qFormat="1"/>
+    <w:lsdException w:name="heading 8" w:uiPriority="9" w:qFormat="1"/>
+    <w:lsdException w:name="heading 9" w:uiPriority="9" w:qFormat="1"/>
+    <w:lsdException w:name="toc 1" w:uiPriority="39"/>
+    <w:lsdException w:name="toc 2" w:uiPriority="39"/>
+    <w:lsdException w:name="toc 3" w:uiPriority="39"/>
+    <w:lsdException w:name="toc 4" w:uiPriority="39"/>
+    <w:lsdException w:name="toc 5" w:uiPriority="39"/>
+    <w:lsdException w:name="toc 6" w:uiPriority="39"/>
+    <w:lsdException w:name="toc 7" w:uiPriority="39"/>
+    <w:lsdException w:name="toc 8" w:uiPriority="39"/>
+    <w:lsdException w:name="toc 9" w:uiPriority="39"/>
+    <w:lsdException w:name="caption" w:uiPriority="35" w:qFormat="1"/>
+    <w:lsdException w:name="Title" w:semiHidden="0" w:uiPriority="10" w:unhideWhenUsed="0" w:qFormat="1"/>
+    <w:lsdException w:name="Default Paragraph Font" w:uiPriority="1"/>
+    <w:lsdException w:name="Subtitle" w:semiHidden="0" w:uiPriority="11" w:unhideWhenUsed="0" w:qFormat="1"/>
+    <w:lsdException w:name="Strong" w:semiHidden="0" w:uiPriority="22" w:unhideWhenUsed="0" w:qFormat="1"/>
+    <w:lsdException w:name="Emphasis" w:semiHidden="0" w:uiPriority="20" w:unhideWhenUsed="0" w:qFormat="1"/>
+    <w:lsdException w:name="Table Grid" w:semiHidden="0" w:uiPriority="39" w:unhideWhenUsed="0"/>
+    <w:lsdException w:name="Placeholder Text" w:unhideWhenUsed="0"/>
+    <w:lsdException w:name="No Spacing" w:semiHidden="0" w:uiPriority="1" w:unhideWhenUsed="0" w:qFormat="1"/>
+    <w:lsdException w:name="Light Shading" w:semiHidden="0" w:uiPriority="60" w:unhideWhenUsed="0"/>
+    <w:lsdException w:name="Light List" w:semiHidden="0" w:uiPriority="61" w:unhideWhenUsed="0"/>
+    <w:lsdException w:name="Light Grid" w:semiHidden="0" w:uiPriority="62" w:unhideWhenUsed="0"/>
+    <w:lsdException w:name="Medium Shading 1" w:semiHidden="0" w:uiPriority="63" w:unhideWhenUsed="0"/>
+    <w:lsdException w:name="Medium Shading 2" w:semiHidden="0" w:uiPriority="64" w:unhideWhenUsed="0"/>
+    <w:lsdException w:name="Medium List 1" w:semiHidden="0" w:uiPriority="65" w:unhideWhenUsed="0"/>
+    <w:lsdException w:name="Medium List 2" w:semiHidden="0" w:uiPriority="66" w:unhideWhenUsed="0"/>
+    <w:lsdException w:name="Medium Grid 1" w:semiHidden="0" w:uiPriority="67" w:unhideWhenUsed="0"/>
+    <w:lsdException w:name="Medium Grid 2" w:semiHidden="0" w:uiPriority="68" w:unhideWhenUsed="0"/>
+    <w:lsdException w:name="Medium Grid 3" w:semiHidden="0" w:uiPriority="69" w:unhideWhenUsed="0"/>
+    <w:lsdException w:name="Dark List" w:semiHidden="0" w:uiPriority="70" w:unhideWhenUsed="0"/>
+    <w:lsdException w:name="Colorful Shading" w:semiHidden="0" w:uiPriority="71" w:unhideWhenUsed="0"/>
+    <w:lsdException w:name="Colorful List" w:semiHidden="0" w:uiPriority="72" w:unhideWhenUsed="0"/>
+    <w:lsdException w:name="Colorful Grid" w:semiHidden="0" w:uiPriority="73" w:unhideWhenUsed="0"/>
+    <w:lsdException w:name="Light Shading Accent 1" w:semiHidden="0" w:uiPriority="60" w:unhideWhenUsed="0"/>
+    <w:lsdException w:name="Light List Accent 1" w:semiHidden="0" w:uiPriority="61" w:unhideWhenUsed="0"/>
+    <w:lsdException w:name="Light Grid Accent 1" w:semiHidden="0" w:uiPriority="62" w:unhideWhenUsed="0"/>
+    <w:lsdException w:name="Medium Shading 1 Accent 1" w:semiHidden="0" w:uiPriority="63" w:unhideWhenUsed="0"/>
+    <w:lsdException w:name="Medium Shading 2 Accent 1" w:semiHidden="0" w:uiPriority="64" w:unhideWhenUsed="0"/>
+    <w:lsdException w:name="Medium List 1 Accent 1" w:semiHidden="0" w:uiPriority="65" w:unhideWhenUsed="0"/>
+    <w:lsdException w:name="Revision" w:unhideWhenUsed="0"/>
+    <w:lsdException w:name="List Paragraph" w:semiHidden="0" w:uiPriority="34" w:unhideWhenUsed="0" w:qFormat="1"/>
+    <w:lsdException w:name="Quote" w:semiHidden="0" w:uiPriority="29" w:unhideWhenUsed="0" w:qFormat="1"/>
+    <w:lsdException w:name="Intense Quote" w:semiHidden="0" w:uiPriority="30" w:unhideWhenUsed="0" w:qFormat="1"/>
+    <w:lsdException w:name="Medium List 2 Accent 1" w:semiHidden="0" w:uiPriority="66" w:unhideWhenUsed="0"/>
+    <w:lsdException w:name="Medium Grid 1 Accent 1" w:semiHidden="0" w:uiPriority="67" w:unhideWhenUsed="0"/>
+    <w:lsdException w:name="Medium Grid 2 Accent 1" w:semiHidden="0" w:uiPriority="68" w:unhideWhenUsed="0"/>
+    <w:lsdException w:name="Medium Grid 3 Accent 1" w:semiHidden="0" w:uiPriority="69" w:unhideWhenUsed="0"/>
+    <w:lsdException w:name="Dark List Accent 1" w:semiHidden="0" w:uiPriority="70" w:unhideWhenUsed="0"/>
+    <w:lsdException w:name="Colorful Shading Accent 1" w:semiHidden="0" w:uiPriority="71" w:unhideWhenUsed="0"/>
+    <w:lsdException w:name="Colorful List Accent 1" w:semiHidden="0" w:uiPriority="72" w:unhideWhenUsed="0"/>
+    <w:lsdException w:name="Colorful Grid Accent 1" w:semiHidden="0" w:uiPriority="73" w:unhideWhenUsed="0"/>
+    <w:lsdException w:name="Light Shading Accent 2" w:semiHidden="0" w:uiPriority="60" w:unhideWhenUsed="0"/>
+    <w:lsdException w:name="Light List Accent 2" w:semiHidden="0" w:uiPriority="61" w:unhideWhenUsed="0"/>
+    <w:lsdException w:name="Light Grid Accent 2" w:semiHidden="0" w:uiPriority="62" w:unhideWhenUsed="0"/>
+    <w:lsdException w:name="Medium Shading 1 Accent 2" w:semiHidden="0" w:uiPriority="63" w:unhideWhenUsed="0"/>
+    <w:lsdException w:name="Medium Shading 2 Accent 2" w:semiHidden="0" w:uiPriority="64" w:unhideWhenUsed="0"/>
+    <w:lsdException w:name="Medium List 1 Accent 2" w:semiHidden="0" w:uiPriority="65" w:unhideWhenUsed="0"/>
+    <w:lsdException w:name="Medium List 2 Accent 2" w:semiHidden="0" w:uiPriority="66" w:unhideWhenUsed="0"/>
+    <w:lsdException w:name="Medium Grid 1 Accent 2" w:semiHidden="0" w:uiPriority="67" w:unhideWhenUsed="0"/>
+    <w:lsdException w:name="Medium Grid 2 Accent 2" w:semiHidden="0" w:uiPriority="68" w:unhideWhenUsed="0"/>
+    <w:lsdException w:name="Medium Grid 3 Accent 2" w:semiHidden="0" w:uiPriority="69" w:unhideWhenUsed="0"/>
+    <w:lsdException w:name="Dark List Accent 2" w:semiHidden="0" w:uiPriority="70" w:unhideWhenUsed="0"/>
+    <w:lsdException w:name="Colorful Shading Accent 2" w:semiHidden="0" w:uiPriority="71" w:unhideWhenUsed="0"/>
+    <w:lsdException w:name="Colorful List Accent 2" w:semiHidden="0" w:uiPriority="72" w:unhideWhenUsed="0"/>
+    <w:lsdException w:name="Colorful Grid Accent 2" w:semiHidden="0" w:uiPriority="73" w:unhideWhenUsed="0"/>
+    <w:lsdException w:name="Light Shading Accent 3" w:semiHidden="0" w:uiPriority="60" w:unhideWhenUsed="0"/>
+    <w:lsdException w:name="Light List Accent 3" w:semiHidden="0" w:uiPriority="61" w:unhideWhenUsed="0"/>
+    <w:lsdException w:name="Light Grid Accent 3" w:semiHidden="0" w:uiPriority="62" w:unhideWhenUsed="0"/>
+    <w:lsdException w:name="Medium Shading 1 Accent 3" w:semiHidden="0" w:uiPriority="63" w:unhideWhenUsed="0"/>
+    <w:lsdException w:name="Medium Shading 2 Accent 3" w:semiHidden="0" w:uiPriority="64" w:unhideWhenUsed="0"/>
+    <w:lsdException w:name="Medium List 1 Accent 3" w:semiHidden="0" w:uiPriority="65" w:unhideWhenUsed="0"/>
+    <w:lsdException w:name="Medium List 2 Accent 3" w:semiHidden="0" w:uiPriority="66" w:unhideWhenUsed="0"/>
+    <w:lsdException w:name="Medium Grid 1 Accent 3" w:semiHidden="0" w:uiPriority="67" w:unhideWhenUsed="0"/>
+    <w:lsdException w:name="Medium Grid 2 Accent 3" w:semiHidden="0" w:uiPriority="68" w:unhideWhenUsed="0"/>
+    <w:lsdException w:name="Medium Grid 3 Accent 3" w:semiHidden="0" w:uiPriority="69" w:unhideWhenUsed="0"/>
+    <w:lsdException w:name="Dark List Accent 3" w:semiHidden="0" w:uiPriority="70" w:unhideWhenUsed="0"/>
+    <w:lsdException w:name="Colorful Shading Accent 3" w:semiHidden="0" w:uiPriority="71" w:unhideWhenUsed="0"/>
+    <w:lsdException w:name="Colorful List Accent 3" w:semiHidden="0" w:uiPriority="72" w:unhideWhenUsed="0"/>
+    <w:lsdException w:name="Colorful Grid Accent 3" w:semiHidden="0" w:uiPriority="73" w:unhideWhenUsed="0"/>
+    <w:lsdException w:name="Light Shading Accent 4" w:semiHidden="0" w:uiPriority="60" w:unhideWhenUsed="0"/>
+    <w:lsdException w:name="Light List Accent 4" w:semiHidden="0" w:uiPriority="61" w:unhideWhenUsed="0"/>
+    <w:lsdException w:name="Light Grid Accent 4" w:semiHidden="0" w:uiPriority="62" w:unhideWhenUsed="0"/>
+    <w:lsdException w:name="Medium Shading 1 Accent 4" w:semiHidden="0" w:uiPriority="63" w:unhideWhenUsed="0"/>
+    <w:lsdException w:name="Medium Shading 2 Accent 4" w:semiHidden="0" w:uiPriority="64" w:unhideWhenUsed="0"/>
+    <w:lsdException w:name="Medium List 1 Accent 4" w:semiHidden="0" w:uiPriority="65" w:unhideWhenUsed="0"/>
+    <w:lsdException w:name="Medium List 2 Accent 4" w:semiHidden="0" w:uiPriority="66" w:unhideWhenUsed="0"/>
+    <w:lsdException w:name="Medium Grid 1 Accent 4" w:semiHidden="0" w:uiPriority="67" w:unhideWhenUsed="0"/>
+    <w:lsdException w:name="Medium Grid 2 Accent 4" w:semiHidden="0" w:uiPriority="68" w:unhideWhenUsed="0"/>
+    <w:lsdException w:name="Medium Grid 3 Accent 4" w:semiHidden="0" w:uiPriority="69" w:unhideWhenUsed="0"/>
+    <w:lsdException w:name="Dark List Accent 4" w:semiHidden="0" w:uiPriority="70" w:unhideWhenUsed="0"/>
+    <w:lsdException w:name="Colorful Shading Accent 4" w:semiHidden="0" w:uiPriority="71" w:unhideWhenUsed="0"/>
+    <w:lsdException w:name="Colorful List Accent 4" w:semiHidden="0" w:uiPriority="72" w:unhideWhenUsed="0"/>
+    <w:lsdException w:name="Colorful Grid Accent 4" w:semiHidden="0" w:uiPriority="73" w:unhideWhenUsed="0"/>
+    <w:lsdException w:name="Light Shading Accent 5" w:semiHidden="0" w:uiPriority="60" w:unhideWhenUsed="0"/>
+    <w:lsdException w:name="Light List Accent 5" w:semiHidden="0" w:uiPriority="61" w:unhideWhenUsed="0"/>
+    <w:lsdException w:name="Light Grid Accent 5" w:semiHidden="0" w:uiPriority="62" w:unhideWhenUsed="0"/>
+    <w:lsdException w:name="Medium Shading 1 Accent 5" w:semiHidden="0" w:uiPriority="63" w:unhideWhenUsed="0"/>
+    <w:lsdException w:name="Medium Shading 2 Accent 5" w:semiHidden="0" w:uiPriority="64" w:unhideWhenUsed="0"/>
+    <w:lsdException w:name="Medium List 1 Accent 5" w:semiHidden="0" w:uiPriority="65" w:unhideWhenUsed="0"/>
+    <w:lsdException w:name="Medium List 2 Accent 5" w:semiHidden="0" w:uiPriority="66" w:unhideWhenUsed="0"/>
+    <w:lsdException w:name="Medium Grid 1 Accent 5" w:semiHidden="0" w:uiPriority="67" w:unhideWhenUsed="0"/>
+    <w:lsdException w:name="Medium Grid 2 Accent 5" w:semiHidden="0" w:uiPriority="68" w:unhideWhenUsed="0"/>
+    <w:lsdException w:name="Medium Grid 3 Accent 5" w:semiHidden="0" w:uiPriority="69" w:unhideWhenUsed="0"/>
+    <w:lsdException w:name="Dark List Accent 5" w:semiHidden="0" w:uiPriority="70" w:unhideWhenUsed="0"/>
+    <w:lsdException w:name="Colorful Shading Accent 5" w:semiHidden="0" w:uiPriority="71" w:unhideWhenUsed="0"/>
+    <w:lsdException w:name="Colorful List Accent 5" w:semiHidden="0" w:uiPriority="72" w:unhideWhenUsed="0"/>
+    <w:lsdException w:name="Colorful Grid Accent 5" w:semiHidden="0" w:uiPriority="73" w:unhideWhenUsed="0"/>
+    <w:lsdException w:name="Light Shading Accent 6" w:semiHidden="0" w:uiPriority="60" w:unhideWhenUsed="0"/>
+    <w:lsdException w:name="Light List Accent 6" w:semiHidden="0" w:uiPriority="61" w:unhideWhenUsed="0"/>
+    <w:lsdException w:name="Light Grid Accent 6" w:semiHidden="0" w:uiPriority="62" w:unhideWhenUsed="0"/>
+    <w:lsdException w:name="Medium Shading 1 Accent 6" w:semiHidden="0" w:uiPriority="63" w:unhideWhenUsed="0"/>
+    <w:lsdException w:name="Medium Shading 2 Accent 6" w:semiHidden="0" w:uiPriority="64" w:unhideWhenUsed="0"/>
+    <w:lsdException w:name="Medium List 1 Accent 6" w:semiHidden="0" w:uiPriority="65" w:unhideWhenUsed="0"/>
+    <w:lsdException w:name="Medium List 2 Accent 6" w:semiHidden="0" w:uiPriority="66" w:unhideWhenUsed="0"/>
+    <w:lsdException w:name="Medium Grid 1 Accent 6" w:semiHidden="0" w:uiPriority="67" w:unhideWhenUsed="0"/>
+    <w:lsdException w:name="Medium Grid 2 Accent 6" w:semiHidden="0" w:uiPriority="68" w:unhideWhenUsed="0"/>
+    <w:lsdException w:name="Medium Grid 3 Accent 6" w:semiHidden="0" w:uiPriority="69" w:unhideWhenUsed="0"/>
+    <w:lsdException w:name="Dark List Accent 6" w:semiHidden="0" w:uiPriority="70" w:unhideWhenUsed="0"/>
+    <w:lsdException w:name="Colorful Shading Accent 6" w:semiHidden="0" w:uiPriority="71" w:unhideWhenUsed="0"/>
+    <w:lsdException w:name="Colorful List Accent 6" w:semiHidden="0" w:uiPriority="72" w:unhideWhenUsed="0"/>
+    <w:lsdException w:name="Colorful Grid Accent 6" w:semiHidden="0" w:uiPriority="73" w:unhideWhenUsed="0"/>
+    <w:lsdException w:name="Subtle Emphasis" w:semiHidden="0" w:uiPriority="19" w:unhideWhenUsed="0" w:qFormat="1"/>
+    <w:lsdException w:name="Intense Emphasis" w:semiHidden="0" w:uiPriority="21" w:unhideWhenUsed="0" w:qFormat="1"/>
+    <w:lsdException w:name="Subtle Reference" w:semiHidden="0" w:uiPriority="31" w:unhideWhenUsed="0" w:qFormat="1"/>
+    <w:lsdException w:name="Intense Reference" w:semiHidden="0" w:uiPriority="32" w:unhideWhenUsed="0" w:qFormat="1"/>
+    <w:lsdException w:name="Book Title" w:semiHidden="0" w:uiPriority="33" w:unhideWhenUsed="0" w:qFormat="1"/>
+    <w:lsdException w:name="Bibliography" w:uiPriority="37"/>
+    <w:lsdException w:name="TOC Heading" w:uiPriority="39" w:qFormat="1"/>
   </w:latentStyles>
   <w:style w:type="paragraph" w:default="1" w:styleId="a">
     <w:name w:val="Normal"/>
@@ -39651,7 +40009,6 @@
     <w:uiPriority w:val="39"/>
     <w:rsid w:val="00744607"/>
     <w:tblPr>
-      <w:tblInd w:w="0" w:type="dxa"/>
       <w:tblBorders>
         <w:top w:val="single" w:sz="4" w:space="0" w:color="auto"/>
         <w:left w:val="single" w:sz="4" w:space="0" w:color="auto"/>
@@ -39660,12 +40017,775 @@
         <w:insideH w:val="single" w:sz="4" w:space="0" w:color="auto"/>
         <w:insideV w:val="single" w:sz="4" w:space="0" w:color="auto"/>
       </w:tblBorders>
+    </w:tblPr>
+  </w:style>
+  <w:style w:type="character" w:customStyle="1" w:styleId="hljs-builtin">
+    <w:name w:val="hljs-built_in"/>
+    <w:basedOn w:val="a0"/>
+    <w:rsid w:val="00702DE8"/>
+  </w:style>
+  <w:style w:type="paragraph" w:styleId="af">
+    <w:name w:val="List Paragraph"/>
+    <w:basedOn w:val="a"/>
+    <w:uiPriority w:val="34"/>
+    <w:qFormat/>
+    <w:rsid w:val="00E06D47"/>
+    <w:pPr>
+      <w:ind w:firstLineChars="200" w:firstLine="420"/>
+    </w:pPr>
+  </w:style>
+  <w:style w:type="character" w:customStyle="1" w:styleId="keyword">
+    <w:name w:val="keyword"/>
+    <w:basedOn w:val="a0"/>
+    <w:rsid w:val="00C572D9"/>
+  </w:style>
+  <w:style w:type="character" w:customStyle="1" w:styleId="string">
+    <w:name w:val="string"/>
+    <w:basedOn w:val="a0"/>
+    <w:rsid w:val="00C572D9"/>
+  </w:style>
+  <w:style w:type="character" w:customStyle="1" w:styleId="number">
+    <w:name w:val="number"/>
+    <w:basedOn w:val="a0"/>
+    <w:rsid w:val="00C572D9"/>
+  </w:style>
+  <w:style w:type="character" w:customStyle="1" w:styleId="hljs-constant">
+    <w:name w:val="hljs-constant"/>
+    <w:basedOn w:val="a0"/>
+    <w:rsid w:val="00FC020A"/>
+  </w:style>
+  <w:style w:type="character" w:customStyle="1" w:styleId="hljs-symbol">
+    <w:name w:val="hljs-symbol"/>
+    <w:basedOn w:val="a0"/>
+    <w:rsid w:val="00FC020A"/>
+  </w:style>
+  <w:style w:type="character" w:customStyle="1" w:styleId="hljs-keyword">
+    <w:name w:val="hljs-keyword"/>
+    <w:basedOn w:val="a0"/>
+    <w:rsid w:val="00FC020A"/>
+  </w:style>
+  <w:style w:type="character" w:customStyle="1" w:styleId="hljs-class">
+    <w:name w:val="hljs-class"/>
+    <w:basedOn w:val="a0"/>
+    <w:rsid w:val="00FB0505"/>
+  </w:style>
+  <w:style w:type="character" w:customStyle="1" w:styleId="shorttext">
+    <w:name w:val="short_text"/>
+    <w:basedOn w:val="a0"/>
+    <w:rsid w:val="00000F31"/>
+  </w:style>
+  <w:style w:type="character" w:customStyle="1" w:styleId="hljs-preprocessor">
+    <w:name w:val="hljs-preprocessor"/>
+    <w:basedOn w:val="a0"/>
+    <w:rsid w:val="00000F31"/>
+  </w:style>
+  <w:style w:type="character" w:customStyle="1" w:styleId="hljs-variable">
+    <w:name w:val="hljs-variable"/>
+    <w:basedOn w:val="a0"/>
+    <w:rsid w:val="00FB0294"/>
+  </w:style>
+  <w:style w:type="character" w:customStyle="1" w:styleId="hljs-literal">
+    <w:name w:val="hljs-literal"/>
+    <w:basedOn w:val="a0"/>
+    <w:rsid w:val="00FB0294"/>
+  </w:style>
+  <w:style w:type="character" w:customStyle="1" w:styleId="hljs-number">
+    <w:name w:val="hljs-number"/>
+    <w:basedOn w:val="a0"/>
+    <w:rsid w:val="00FB0294"/>
+  </w:style>
+  <w:style w:type="character" w:customStyle="1" w:styleId="hljs-regexp">
+    <w:name w:val="hljs-regexp"/>
+    <w:basedOn w:val="a0"/>
+    <w:rsid w:val="006607B3"/>
+  </w:style>
+  <w:style w:type="character" w:customStyle="1" w:styleId="hljs-string">
+    <w:name w:val="hljs-string"/>
+    <w:basedOn w:val="a0"/>
+    <w:rsid w:val="00235944"/>
+  </w:style>
+</w:styles>
+</file>
+
+<file path=word/stylesWithEffects.xml><?xml version="1.0" encoding="utf-8"?>
+<w:styles xmlns:wpc="http://schemas.microsoft.com/office/word/2010/wordprocessingCanvas" xmlns:mc="http://schemas.openxmlformats.org/markup-compatibility/2006" xmlns:o="urn:schemas-microsoft-com:office:office" xmlns:r="http://schemas.openxmlformats.org/officeDocument/2006/relationships" xmlns:m="http://schemas.openxmlformats.org/officeDocument/2006/math" xmlns:v="urn:schemas-microsoft-com:vml" xmlns:wp14="http://schemas.microsoft.com/office/word/2010/wordprocessingDrawing" xmlns:wp="http://schemas.openxmlformats.org/drawingml/2006/wordprocessingDrawing" xmlns:w10="urn:schemas-microsoft-com:office:word" xmlns:w="http://schemas.openxmlformats.org/wordprocessingml/2006/main" xmlns:w14="http://schemas.microsoft.com/office/word/2010/wordml" xmlns:wpg="http://schemas.microsoft.com/office/word/2010/wordprocessingGroup" xmlns:wpi="http://schemas.microsoft.com/office/word/2010/wordprocessingInk" xmlns:wne="http://schemas.microsoft.com/office/word/2006/wordml" xmlns:wps="http://schemas.microsoft.com/office/word/2010/wordprocessingShape" mc:Ignorable="w14 wp14">
+  <w:docDefaults>
+    <w:rPrDefault>
+      <w:rPr>
+        <w:rFonts w:asciiTheme="minorHAnsi" w:eastAsiaTheme="minorEastAsia" w:hAnsiTheme="minorHAnsi" w:cstheme="minorBidi"/>
+        <w:kern w:val="2"/>
+        <w:sz w:val="21"/>
+        <w:szCs w:val="22"/>
+        <w:lang w:val="en-US" w:eastAsia="zh-CN" w:bidi="ar-SA"/>
+      </w:rPr>
+    </w:rPrDefault>
+    <w:pPrDefault/>
+  </w:docDefaults>
+  <w:latentStyles w:defLockedState="0" w:defUIPriority="99" w:defSemiHidden="1" w:defUnhideWhenUsed="1" w:defQFormat="0" w:count="267">
+    <w:lsdException w:name="Normal" w:semiHidden="0" w:uiPriority="0" w:unhideWhenUsed="0" w:qFormat="1"/>
+    <w:lsdException w:name="heading 1" w:semiHidden="0" w:uiPriority="9" w:unhideWhenUsed="0" w:qFormat="1"/>
+    <w:lsdException w:name="heading 2" w:uiPriority="9" w:qFormat="1"/>
+    <w:lsdException w:name="heading 3" w:uiPriority="9" w:qFormat="1"/>
+    <w:lsdException w:name="heading 4" w:uiPriority="9" w:qFormat="1"/>
+    <w:lsdException w:name="heading 5" w:uiPriority="9" w:qFormat="1"/>
+    <w:lsdException w:name="heading 6" w:uiPriority="9" w:qFormat="1"/>
+    <w:lsdException w:name="heading 7" w:uiPriority="9" w:qFormat="1"/>
+    <w:lsdException w:name="heading 8" w:uiPriority="9" w:qFormat="1"/>
+    <w:lsdException w:name="heading 9" w:uiPriority="9" w:qFormat="1"/>
+    <w:lsdException w:name="toc 1" w:uiPriority="39"/>
+    <w:lsdException w:name="toc 2" w:uiPriority="39"/>
+    <w:lsdException w:name="toc 3" w:uiPriority="39"/>
+    <w:lsdException w:name="toc 4" w:uiPriority="39"/>
+    <w:lsdException w:name="toc 5" w:uiPriority="39"/>
+    <w:lsdException w:name="toc 6" w:uiPriority="39"/>
+    <w:lsdException w:name="toc 7" w:uiPriority="39"/>
+    <w:lsdException w:name="toc 8" w:uiPriority="39"/>
+    <w:lsdException w:name="toc 9" w:uiPriority="39"/>
+    <w:lsdException w:name="caption" w:uiPriority="35" w:qFormat="1"/>
+    <w:lsdException w:name="Title" w:semiHidden="0" w:uiPriority="10" w:unhideWhenUsed="0" w:qFormat="1"/>
+    <w:lsdException w:name="Default Paragraph Font" w:uiPriority="1"/>
+    <w:lsdException w:name="Subtitle" w:semiHidden="0" w:uiPriority="11" w:unhideWhenUsed="0" w:qFormat="1"/>
+    <w:lsdException w:name="Strong" w:semiHidden="0" w:uiPriority="22" w:unhideWhenUsed="0" w:qFormat="1"/>
+    <w:lsdException w:name="Emphasis" w:semiHidden="0" w:uiPriority="20" w:unhideWhenUsed="0" w:qFormat="1"/>
+    <w:lsdException w:name="Table Grid" w:semiHidden="0" w:uiPriority="39" w:unhideWhenUsed="0"/>
+    <w:lsdException w:name="Placeholder Text" w:unhideWhenUsed="0"/>
+    <w:lsdException w:name="No Spacing" w:semiHidden="0" w:uiPriority="1" w:unhideWhenUsed="0" w:qFormat="1"/>
+    <w:lsdException w:name="Light Shading" w:semiHidden="0" w:uiPriority="60" w:unhideWhenUsed="0"/>
+    <w:lsdException w:name="Light List" w:semiHidden="0" w:uiPriority="61" w:unhideWhenUsed="0"/>
+    <w:lsdException w:name="Light Grid" w:semiHidden="0" w:uiPriority="62" w:unhideWhenUsed="0"/>
+    <w:lsdException w:name="Medium Shading 1" w:semiHidden="0" w:uiPriority="63" w:unhideWhenUsed="0"/>
+    <w:lsdException w:name="Medium Shading 2" w:semiHidden="0" w:uiPriority="64" w:unhideWhenUsed="0"/>
+    <w:lsdException w:name="Medium List 1" w:semiHidden="0" w:uiPriority="65" w:unhideWhenUsed="0"/>
+    <w:lsdException w:name="Medium List 2" w:semiHidden="0" w:uiPriority="66" w:unhideWhenUsed="0"/>
+    <w:lsdException w:name="Medium Grid 1" w:semiHidden="0" w:uiPriority="67" w:unhideWhenUsed="0"/>
+    <w:lsdException w:name="Medium Grid 2" w:semiHidden="0" w:uiPriority="68" w:unhideWhenUsed="0"/>
+    <w:lsdException w:name="Medium Grid 3" w:semiHidden="0" w:uiPriority="69" w:unhideWhenUsed="0"/>
+    <w:lsdException w:name="Dark List" w:semiHidden="0" w:uiPriority="70" w:unhideWhenUsed="0"/>
+    <w:lsdException w:name="Colorful Shading" w:semiHidden="0" w:uiPriority="71" w:unhideWhenUsed="0"/>
+    <w:lsdException w:name="Colorful List" w:semiHidden="0" w:uiPriority="72" w:unhideWhenUsed="0"/>
+    <w:lsdException w:name="Colorful Grid" w:semiHidden="0" w:uiPriority="73" w:unhideWhenUsed="0"/>
+    <w:lsdException w:name="Light Shading Accent 1" w:semiHidden="0" w:uiPriority="60" w:unhideWhenUsed="0"/>
+    <w:lsdException w:name="Light List Accent 1" w:semiHidden="0" w:uiPriority="61" w:unhideWhenUsed="0"/>
+    <w:lsdException w:name="Light Grid Accent 1" w:semiHidden="0" w:uiPriority="62" w:unhideWhenUsed="0"/>
+    <w:lsdException w:name="Medium Shading 1 Accent 1" w:semiHidden="0" w:uiPriority="63" w:unhideWhenUsed="0"/>
+    <w:lsdException w:name="Medium Shading 2 Accent 1" w:semiHidden="0" w:uiPriority="64" w:unhideWhenUsed="0"/>
+    <w:lsdException w:name="Medium List 1 Accent 1" w:semiHidden="0" w:uiPriority="65" w:unhideWhenUsed="0"/>
+    <w:lsdException w:name="Revision" w:unhideWhenUsed="0"/>
+    <w:lsdException w:name="List Paragraph" w:semiHidden="0" w:uiPriority="34" w:unhideWhenUsed="0" w:qFormat="1"/>
+    <w:lsdException w:name="Quote" w:semiHidden="0" w:uiPriority="29" w:unhideWhenUsed="0" w:qFormat="1"/>
+    <w:lsdException w:name="Intense Quote" w:semiHidden="0" w:uiPriority="30" w:unhideWhenUsed="0" w:qFormat="1"/>
+    <w:lsdException w:name="Medium List 2 Accent 1" w:semiHidden="0" w:uiPriority="66" w:unhideWhenUsed="0"/>
+    <w:lsdException w:name="Medium Grid 1 Accent 1" w:semiHidden="0" w:uiPriority="67" w:unhideWhenUsed="0"/>
+    <w:lsdException w:name="Medium Grid 2 Accent 1" w:semiHidden="0" w:uiPriority="68" w:unhideWhenUsed="0"/>
+    <w:lsdException w:name="Medium Grid 3 Accent 1" w:semiHidden="0" w:uiPriority="69" w:unhideWhenUsed="0"/>
+    <w:lsdException w:name="Dark List Accent 1" w:semiHidden="0" w:uiPriority="70" w:unhideWhenUsed="0"/>
+    <w:lsdException w:name="Colorful Shading Accent 1" w:semiHidden="0" w:uiPriority="71" w:unhideWhenUsed="0"/>
+    <w:lsdException w:name="Colorful List Accent 1" w:semiHidden="0" w:uiPriority="72" w:unhideWhenUsed="0"/>
+    <w:lsdException w:name="Colorful Grid Accent 1" w:semiHidden="0" w:uiPriority="73" w:unhideWhenUsed="0"/>
+    <w:lsdException w:name="Light Shading Accent 2" w:semiHidden="0" w:uiPriority="60" w:unhideWhenUsed="0"/>
+    <w:lsdException w:name="Light List Accent 2" w:semiHidden="0" w:uiPriority="61" w:unhideWhenUsed="0"/>
+    <w:lsdException w:name="Light Grid Accent 2" w:semiHidden="0" w:uiPriority="62" w:unhideWhenUsed="0"/>
+    <w:lsdException w:name="Medium Shading 1 Accent 2" w:semiHidden="0" w:uiPriority="63" w:unhideWhenUsed="0"/>
+    <w:lsdException w:name="Medium Shading 2 Accent 2" w:semiHidden="0" w:uiPriority="64" w:unhideWhenUsed="0"/>
+    <w:lsdException w:name="Medium List 1 Accent 2" w:semiHidden="0" w:uiPriority="65" w:unhideWhenUsed="0"/>
+    <w:lsdException w:name="Medium List 2 Accent 2" w:semiHidden="0" w:uiPriority="66" w:unhideWhenUsed="0"/>
+    <w:lsdException w:name="Medium Grid 1 Accent 2" w:semiHidden="0" w:uiPriority="67" w:unhideWhenUsed="0"/>
+    <w:lsdException w:name="Medium Grid 2 Accent 2" w:semiHidden="0" w:uiPriority="68" w:unhideWhenUsed="0"/>
+    <w:lsdException w:name="Medium Grid 3 Accent 2" w:semiHidden="0" w:uiPriority="69" w:unhideWhenUsed="0"/>
+    <w:lsdException w:name="Dark List Accent 2" w:semiHidden="0" w:uiPriority="70" w:unhideWhenUsed="0"/>
+    <w:lsdException w:name="Colorful Shading Accent 2" w:semiHidden="0" w:uiPriority="71" w:unhideWhenUsed="0"/>
+    <w:lsdException w:name="Colorful List Accent 2" w:semiHidden="0" w:uiPriority="72" w:unhideWhenUsed="0"/>
+    <w:lsdException w:name="Colorful Grid Accent 2" w:semiHidden="0" w:uiPriority="73" w:unhideWhenUsed="0"/>
+    <w:lsdException w:name="Light Shading Accent 3" w:semiHidden="0" w:uiPriority="60" w:unhideWhenUsed="0"/>
+    <w:lsdException w:name="Light List Accent 3" w:semiHidden="0" w:uiPriority="61" w:unhideWhenUsed="0"/>
+    <w:lsdException w:name="Light Grid Accent 3" w:semiHidden="0" w:uiPriority="62" w:unhideWhenUsed="0"/>
+    <w:lsdException w:name="Medium Shading 1 Accent 3" w:semiHidden="0" w:uiPriority="63" w:unhideWhenUsed="0"/>
+    <w:lsdException w:name="Medium Shading 2 Accent 3" w:semiHidden="0" w:uiPriority="64" w:unhideWhenUsed="0"/>
+    <w:lsdException w:name="Medium List 1 Accent 3" w:semiHidden="0" w:uiPriority="65" w:unhideWhenUsed="0"/>
+    <w:lsdException w:name="Medium List 2 Accent 3" w:semiHidden="0" w:uiPriority="66" w:unhideWhenUsed="0"/>
+    <w:lsdException w:name="Medium Grid 1 Accent 3" w:semiHidden="0" w:uiPriority="67" w:unhideWhenUsed="0"/>
+    <w:lsdException w:name="Medium Grid 2 Accent 3" w:semiHidden="0" w:uiPriority="68" w:unhideWhenUsed="0"/>
+    <w:lsdException w:name="Medium Grid 3 Accent 3" w:semiHidden="0" w:uiPriority="69" w:unhideWhenUsed="0"/>
+    <w:lsdException w:name="Dark List Accent 3" w:semiHidden="0" w:uiPriority="70" w:unhideWhenUsed="0"/>
+    <w:lsdException w:name="Colorful Shading Accent 3" w:semiHidden="0" w:uiPriority="71" w:unhideWhenUsed="0"/>
+    <w:lsdException w:name="Colorful List Accent 3" w:semiHidden="0" w:uiPriority="72" w:unhideWhenUsed="0"/>
+    <w:lsdException w:name="Colorful Grid Accent 3" w:semiHidden="0" w:uiPriority="73" w:unhideWhenUsed="0"/>
+    <w:lsdException w:name="Light Shading Accent 4" w:semiHidden="0" w:uiPriority="60" w:unhideWhenUsed="0"/>
+    <w:lsdException w:name="Light List Accent 4" w:semiHidden="0" w:uiPriority="61" w:unhideWhenUsed="0"/>
+    <w:lsdException w:name="Light Grid Accent 4" w:semiHidden="0" w:uiPriority="62" w:unhideWhenUsed="0"/>
+    <w:lsdException w:name="Medium Shading 1 Accent 4" w:semiHidden="0" w:uiPriority="63" w:unhideWhenUsed="0"/>
+    <w:lsdException w:name="Medium Shading 2 Accent 4" w:semiHidden="0" w:uiPriority="64" w:unhideWhenUsed="0"/>
+    <w:lsdException w:name="Medium List 1 Accent 4" w:semiHidden="0" w:uiPriority="65" w:unhideWhenUsed="0"/>
+    <w:lsdException w:name="Medium List 2 Accent 4" w:semiHidden="0" w:uiPriority="66" w:unhideWhenUsed="0"/>
+    <w:lsdException w:name="Medium Grid 1 Accent 4" w:semiHidden="0" w:uiPriority="67" w:unhideWhenUsed="0"/>
+    <w:lsdException w:name="Medium Grid 2 Accent 4" w:semiHidden="0" w:uiPriority="68" w:unhideWhenUsed="0"/>
+    <w:lsdException w:name="Medium Grid 3 Accent 4" w:semiHidden="0" w:uiPriority="69" w:unhideWhenUsed="0"/>
+    <w:lsdException w:name="Dark List Accent 4" w:semiHidden="0" w:uiPriority="70" w:unhideWhenUsed="0"/>
+    <w:lsdException w:name="Colorful Shading Accent 4" w:semiHidden="0" w:uiPriority="71" w:unhideWhenUsed="0"/>
+    <w:lsdException w:name="Colorful List Accent 4" w:semiHidden="0" w:uiPriority="72" w:unhideWhenUsed="0"/>
+    <w:lsdException w:name="Colorful Grid Accent 4" w:semiHidden="0" w:uiPriority="73" w:unhideWhenUsed="0"/>
+    <w:lsdException w:name="Light Shading Accent 5" w:semiHidden="0" w:uiPriority="60" w:unhideWhenUsed="0"/>
+    <w:lsdException w:name="Light List Accent 5" w:semiHidden="0" w:uiPriority="61" w:unhideWhenUsed="0"/>
+    <w:lsdException w:name="Light Grid Accent 5" w:semiHidden="0" w:uiPriority="62" w:unhideWhenUsed="0"/>
+    <w:lsdException w:name="Medium Shading 1 Accent 5" w:semiHidden="0" w:uiPriority="63" w:unhideWhenUsed="0"/>
+    <w:lsdException w:name="Medium Shading 2 Accent 5" w:semiHidden="0" w:uiPriority="64" w:unhideWhenUsed="0"/>
+    <w:lsdException w:name="Medium List 1 Accent 5" w:semiHidden="0" w:uiPriority="65" w:unhideWhenUsed="0"/>
+    <w:lsdException w:name="Medium List 2 Accent 5" w:semiHidden="0" w:uiPriority="66" w:unhideWhenUsed="0"/>
+    <w:lsdException w:name="Medium Grid 1 Accent 5" w:semiHidden="0" w:uiPriority="67" w:unhideWhenUsed="0"/>
+    <w:lsdException w:name="Medium Grid 2 Accent 5" w:semiHidden="0" w:uiPriority="68" w:unhideWhenUsed="0"/>
+    <w:lsdException w:name="Medium Grid 3 Accent 5" w:semiHidden="0" w:uiPriority="69" w:unhideWhenUsed="0"/>
+    <w:lsdException w:name="Dark List Accent 5" w:semiHidden="0" w:uiPriority="70" w:unhideWhenUsed="0"/>
+    <w:lsdException w:name="Colorful Shading Accent 5" w:semiHidden="0" w:uiPriority="71" w:unhideWhenUsed="0"/>
+    <w:lsdException w:name="Colorful List Accent 5" w:semiHidden="0" w:uiPriority="72" w:unhideWhenUsed="0"/>
+    <w:lsdException w:name="Colorful Grid Accent 5" w:semiHidden="0" w:uiPriority="73" w:unhideWhenUsed="0"/>
+    <w:lsdException w:name="Light Shading Accent 6" w:semiHidden="0" w:uiPriority="60" w:unhideWhenUsed="0"/>
+    <w:lsdException w:name="Light List Accent 6" w:semiHidden="0" w:uiPriority="61" w:unhideWhenUsed="0"/>
+    <w:lsdException w:name="Light Grid Accent 6" w:semiHidden="0" w:uiPriority="62" w:unhideWhenUsed="0"/>
+    <w:lsdException w:name="Medium Shading 1 Accent 6" w:semiHidden="0" w:uiPriority="63" w:unhideWhenUsed="0"/>
+    <w:lsdException w:name="Medium Shading 2 Accent 6" w:semiHidden="0" w:uiPriority="64" w:unhideWhenUsed="0"/>
+    <w:lsdException w:name="Medium List 1 Accent 6" w:semiHidden="0" w:uiPriority="65" w:unhideWhenUsed="0"/>
+    <w:lsdException w:name="Medium List 2 Accent 6" w:semiHidden="0" w:uiPriority="66" w:unhideWhenUsed="0"/>
+    <w:lsdException w:name="Medium Grid 1 Accent 6" w:semiHidden="0" w:uiPriority="67" w:unhideWhenUsed="0"/>
+    <w:lsdException w:name="Medium Grid 2 Accent 6" w:semiHidden="0" w:uiPriority="68" w:unhideWhenUsed="0"/>
+    <w:lsdException w:name="Medium Grid 3 Accent 6" w:semiHidden="0" w:uiPriority="69" w:unhideWhenUsed="0"/>
+    <w:lsdException w:name="Dark List Accent 6" w:semiHidden="0" w:uiPriority="70" w:unhideWhenUsed="0"/>
+    <w:lsdException w:name="Colorful Shading Accent 6" w:semiHidden="0" w:uiPriority="71" w:unhideWhenUsed="0"/>
+    <w:lsdException w:name="Colorful List Accent 6" w:semiHidden="0" w:uiPriority="72" w:unhideWhenUsed="0"/>
+    <w:lsdException w:name="Colorful Grid Accent 6" w:semiHidden="0" w:uiPriority="73" w:unhideWhenUsed="0"/>
+    <w:lsdException w:name="Subtle Emphasis" w:semiHidden="0" w:uiPriority="19" w:unhideWhenUsed="0" w:qFormat="1"/>
+    <w:lsdException w:name="Intense Emphasis" w:semiHidden="0" w:uiPriority="21" w:unhideWhenUsed="0" w:qFormat="1"/>
+    <w:lsdException w:name="Subtle Reference" w:semiHidden="0" w:uiPriority="31" w:unhideWhenUsed="0" w:qFormat="1"/>
+    <w:lsdException w:name="Intense Reference" w:semiHidden="0" w:uiPriority="32" w:unhideWhenUsed="0" w:qFormat="1"/>
+    <w:lsdException w:name="Book Title" w:semiHidden="0" w:uiPriority="33" w:unhideWhenUsed="0" w:qFormat="1"/>
+    <w:lsdException w:name="Bibliography" w:uiPriority="37"/>
+    <w:lsdException w:name="TOC Heading" w:uiPriority="39" w:qFormat="1"/>
+  </w:latentStyles>
+  <w:style w:type="paragraph" w:default="1" w:styleId="a">
+    <w:name w:val="Normal"/>
+    <w:qFormat/>
+    <w:rsid w:val="00F21A96"/>
+    <w:pPr>
+      <w:widowControl w:val="0"/>
+      <w:jc w:val="both"/>
+    </w:pPr>
+  </w:style>
+  <w:style w:type="paragraph" w:styleId="1">
+    <w:name w:val="heading 1"/>
+    <w:basedOn w:val="a"/>
+    <w:next w:val="a"/>
+    <w:link w:val="1Char"/>
+    <w:uiPriority w:val="9"/>
+    <w:qFormat/>
+    <w:rsid w:val="00F21A96"/>
+    <w:pPr>
+      <w:keepNext/>
+      <w:keepLines/>
+      <w:spacing w:before="340" w:after="330" w:line="578" w:lineRule="auto"/>
+      <w:outlineLvl w:val="0"/>
+    </w:pPr>
+    <w:rPr>
+      <w:b/>
+      <w:bCs/>
+      <w:kern w:val="44"/>
+      <w:sz w:val="44"/>
+      <w:szCs w:val="44"/>
+    </w:rPr>
+  </w:style>
+  <w:style w:type="paragraph" w:styleId="2">
+    <w:name w:val="heading 2"/>
+    <w:basedOn w:val="a"/>
+    <w:next w:val="a"/>
+    <w:link w:val="2Char"/>
+    <w:uiPriority w:val="9"/>
+    <w:unhideWhenUsed/>
+    <w:qFormat/>
+    <w:rsid w:val="00F21A96"/>
+    <w:pPr>
+      <w:keepNext/>
+      <w:keepLines/>
+      <w:spacing w:before="260" w:after="260" w:line="416" w:lineRule="auto"/>
+      <w:outlineLvl w:val="1"/>
+    </w:pPr>
+    <w:rPr>
+      <w:rFonts w:asciiTheme="majorHAnsi" w:eastAsiaTheme="majorEastAsia" w:hAnsiTheme="majorHAnsi" w:cstheme="majorBidi"/>
+      <w:b/>
+      <w:bCs/>
+      <w:sz w:val="32"/>
+      <w:szCs w:val="32"/>
+    </w:rPr>
+  </w:style>
+  <w:style w:type="paragraph" w:styleId="3">
+    <w:name w:val="heading 3"/>
+    <w:basedOn w:val="a"/>
+    <w:next w:val="a"/>
+    <w:link w:val="3Char"/>
+    <w:uiPriority w:val="9"/>
+    <w:unhideWhenUsed/>
+    <w:qFormat/>
+    <w:rsid w:val="00AA2BD5"/>
+    <w:pPr>
+      <w:keepNext/>
+      <w:keepLines/>
+      <w:spacing w:before="260" w:after="260" w:line="416" w:lineRule="auto"/>
+      <w:outlineLvl w:val="2"/>
+    </w:pPr>
+    <w:rPr>
+      <w:b/>
+      <w:bCs/>
+      <w:sz w:val="32"/>
+      <w:szCs w:val="32"/>
+    </w:rPr>
+  </w:style>
+  <w:style w:type="paragraph" w:styleId="4">
+    <w:name w:val="heading 4"/>
+    <w:basedOn w:val="a"/>
+    <w:next w:val="a"/>
+    <w:link w:val="4Char"/>
+    <w:uiPriority w:val="9"/>
+    <w:unhideWhenUsed/>
+    <w:qFormat/>
+    <w:rsid w:val="00F21A96"/>
+    <w:pPr>
+      <w:keepNext/>
+      <w:keepLines/>
+      <w:spacing w:before="280" w:after="290" w:line="376" w:lineRule="auto"/>
+      <w:outlineLvl w:val="3"/>
+    </w:pPr>
+    <w:rPr>
+      <w:rFonts w:asciiTheme="majorHAnsi" w:eastAsiaTheme="majorEastAsia" w:hAnsiTheme="majorHAnsi" w:cstheme="majorBidi"/>
+      <w:b/>
+      <w:bCs/>
+      <w:sz w:val="28"/>
+      <w:szCs w:val="28"/>
+    </w:rPr>
+  </w:style>
+  <w:style w:type="paragraph" w:styleId="5">
+    <w:name w:val="heading 5"/>
+    <w:basedOn w:val="a"/>
+    <w:next w:val="a"/>
+    <w:link w:val="5Char"/>
+    <w:uiPriority w:val="9"/>
+    <w:semiHidden/>
+    <w:unhideWhenUsed/>
+    <w:qFormat/>
+    <w:rsid w:val="00C1769A"/>
+    <w:pPr>
+      <w:keepNext/>
+      <w:keepLines/>
+      <w:spacing w:before="280" w:after="290" w:line="376" w:lineRule="auto"/>
+      <w:outlineLvl w:val="4"/>
+    </w:pPr>
+    <w:rPr>
+      <w:b/>
+      <w:bCs/>
+      <w:sz w:val="28"/>
+      <w:szCs w:val="28"/>
+    </w:rPr>
+  </w:style>
+  <w:style w:type="character" w:default="1" w:styleId="a0">
+    <w:name w:val="Default Paragraph Font"/>
+    <w:uiPriority w:val="1"/>
+    <w:semiHidden/>
+    <w:unhideWhenUsed/>
+  </w:style>
+  <w:style w:type="table" w:default="1" w:styleId="a1">
+    <w:name w:val="Normal Table"/>
+    <w:uiPriority w:val="99"/>
+    <w:semiHidden/>
+    <w:unhideWhenUsed/>
+    <w:tblPr>
+      <w:tblInd w:w="0" w:type="dxa"/>
       <w:tblCellMar>
         <w:top w:w="0" w:type="dxa"/>
         <w:left w:w="108" w:type="dxa"/>
         <w:bottom w:w="0" w:type="dxa"/>
         <w:right w:w="108" w:type="dxa"/>
       </w:tblCellMar>
+    </w:tblPr>
+  </w:style>
+  <w:style w:type="numbering" w:default="1" w:styleId="a2">
+    <w:name w:val="No List"/>
+    <w:uiPriority w:val="99"/>
+    <w:semiHidden/>
+    <w:unhideWhenUsed/>
+  </w:style>
+  <w:style w:type="paragraph" w:styleId="a3">
+    <w:name w:val="header"/>
+    <w:basedOn w:val="a"/>
+    <w:link w:val="Char"/>
+    <w:uiPriority w:val="99"/>
+    <w:unhideWhenUsed/>
+    <w:rsid w:val="00F21A96"/>
+    <w:pPr>
+      <w:pBdr>
+        <w:bottom w:val="single" w:sz="6" w:space="1" w:color="auto"/>
+      </w:pBdr>
+      <w:tabs>
+        <w:tab w:val="center" w:pos="4153"/>
+        <w:tab w:val="right" w:pos="8306"/>
+      </w:tabs>
+      <w:snapToGrid w:val="0"/>
+      <w:jc w:val="center"/>
+    </w:pPr>
+    <w:rPr>
+      <w:sz w:val="18"/>
+      <w:szCs w:val="18"/>
+    </w:rPr>
+  </w:style>
+  <w:style w:type="character" w:customStyle="1" w:styleId="Char">
+    <w:name w:val="页眉 Char"/>
+    <w:basedOn w:val="a0"/>
+    <w:link w:val="a3"/>
+    <w:uiPriority w:val="99"/>
+    <w:rsid w:val="00F21A96"/>
+    <w:rPr>
+      <w:sz w:val="18"/>
+      <w:szCs w:val="18"/>
+    </w:rPr>
+  </w:style>
+  <w:style w:type="paragraph" w:styleId="a4">
+    <w:name w:val="footer"/>
+    <w:basedOn w:val="a"/>
+    <w:link w:val="Char0"/>
+    <w:uiPriority w:val="99"/>
+    <w:unhideWhenUsed/>
+    <w:rsid w:val="00F21A96"/>
+    <w:pPr>
+      <w:tabs>
+        <w:tab w:val="center" w:pos="4153"/>
+        <w:tab w:val="right" w:pos="8306"/>
+      </w:tabs>
+      <w:snapToGrid w:val="0"/>
+      <w:jc w:val="left"/>
+    </w:pPr>
+    <w:rPr>
+      <w:sz w:val="18"/>
+      <w:szCs w:val="18"/>
+    </w:rPr>
+  </w:style>
+  <w:style w:type="character" w:customStyle="1" w:styleId="Char0">
+    <w:name w:val="页脚 Char"/>
+    <w:basedOn w:val="a0"/>
+    <w:link w:val="a4"/>
+    <w:uiPriority w:val="99"/>
+    <w:rsid w:val="00F21A96"/>
+    <w:rPr>
+      <w:sz w:val="18"/>
+      <w:szCs w:val="18"/>
+    </w:rPr>
+  </w:style>
+  <w:style w:type="character" w:customStyle="1" w:styleId="1Char">
+    <w:name w:val="标题 1 Char"/>
+    <w:basedOn w:val="a0"/>
+    <w:link w:val="1"/>
+    <w:uiPriority w:val="9"/>
+    <w:rsid w:val="00F21A96"/>
+    <w:rPr>
+      <w:b/>
+      <w:bCs/>
+      <w:kern w:val="44"/>
+      <w:sz w:val="44"/>
+      <w:szCs w:val="44"/>
+    </w:rPr>
+  </w:style>
+  <w:style w:type="character" w:customStyle="1" w:styleId="2Char">
+    <w:name w:val="标题 2 Char"/>
+    <w:basedOn w:val="a0"/>
+    <w:link w:val="2"/>
+    <w:uiPriority w:val="9"/>
+    <w:rsid w:val="00F21A96"/>
+    <w:rPr>
+      <w:rFonts w:asciiTheme="majorHAnsi" w:eastAsiaTheme="majorEastAsia" w:hAnsiTheme="majorHAnsi" w:cstheme="majorBidi"/>
+      <w:b/>
+      <w:bCs/>
+      <w:sz w:val="32"/>
+      <w:szCs w:val="32"/>
+    </w:rPr>
+  </w:style>
+  <w:style w:type="character" w:customStyle="1" w:styleId="4Char">
+    <w:name w:val="标题 4 Char"/>
+    <w:basedOn w:val="a0"/>
+    <w:link w:val="4"/>
+    <w:uiPriority w:val="9"/>
+    <w:rsid w:val="00F21A96"/>
+    <w:rPr>
+      <w:rFonts w:asciiTheme="majorHAnsi" w:eastAsiaTheme="majorEastAsia" w:hAnsiTheme="majorHAnsi" w:cstheme="majorBidi"/>
+      <w:b/>
+      <w:bCs/>
+      <w:sz w:val="28"/>
+      <w:szCs w:val="28"/>
+    </w:rPr>
+  </w:style>
+  <w:style w:type="paragraph" w:styleId="a5">
+    <w:name w:val="Normal (Web)"/>
+    <w:basedOn w:val="a"/>
+    <w:uiPriority w:val="99"/>
+    <w:unhideWhenUsed/>
+    <w:rsid w:val="00F21A96"/>
+    <w:pPr>
+      <w:widowControl/>
+      <w:spacing w:before="100" w:beforeAutospacing="1" w:after="100" w:afterAutospacing="1"/>
+      <w:jc w:val="left"/>
+    </w:pPr>
+    <w:rPr>
+      <w:rFonts w:ascii="宋体" w:eastAsia="宋体" w:hAnsi="宋体" w:cs="宋体"/>
+      <w:kern w:val="0"/>
+      <w:sz w:val="24"/>
+      <w:szCs w:val="24"/>
+    </w:rPr>
+  </w:style>
+  <w:style w:type="paragraph" w:styleId="HTML">
+    <w:name w:val="HTML Preformatted"/>
+    <w:basedOn w:val="a"/>
+    <w:link w:val="HTMLChar"/>
+    <w:uiPriority w:val="99"/>
+    <w:unhideWhenUsed/>
+    <w:rsid w:val="00F21A96"/>
+    <w:pPr>
+      <w:widowControl/>
+      <w:tabs>
+        <w:tab w:val="left" w:pos="916"/>
+        <w:tab w:val="left" w:pos="1832"/>
+        <w:tab w:val="left" w:pos="2748"/>
+        <w:tab w:val="left" w:pos="3664"/>
+        <w:tab w:val="left" w:pos="4580"/>
+        <w:tab w:val="left" w:pos="5496"/>
+        <w:tab w:val="left" w:pos="6412"/>
+        <w:tab w:val="left" w:pos="7328"/>
+        <w:tab w:val="left" w:pos="8244"/>
+        <w:tab w:val="left" w:pos="9160"/>
+        <w:tab w:val="left" w:pos="10076"/>
+        <w:tab w:val="left" w:pos="10992"/>
+        <w:tab w:val="left" w:pos="11908"/>
+        <w:tab w:val="left" w:pos="12824"/>
+        <w:tab w:val="left" w:pos="13740"/>
+        <w:tab w:val="left" w:pos="14656"/>
+      </w:tabs>
+      <w:jc w:val="left"/>
+    </w:pPr>
+    <w:rPr>
+      <w:rFonts w:ascii="宋体" w:eastAsia="宋体" w:hAnsi="宋体" w:cs="宋体"/>
+      <w:kern w:val="0"/>
+      <w:sz w:val="24"/>
+      <w:szCs w:val="24"/>
+    </w:rPr>
+  </w:style>
+  <w:style w:type="character" w:customStyle="1" w:styleId="HTMLChar">
+    <w:name w:val="HTML 预设格式 Char"/>
+    <w:basedOn w:val="a0"/>
+    <w:link w:val="HTML"/>
+    <w:uiPriority w:val="99"/>
+    <w:rsid w:val="00F21A96"/>
+    <w:rPr>
+      <w:rFonts w:ascii="宋体" w:eastAsia="宋体" w:hAnsi="宋体" w:cs="宋体"/>
+      <w:kern w:val="0"/>
+      <w:sz w:val="24"/>
+      <w:szCs w:val="24"/>
+    </w:rPr>
+  </w:style>
+  <w:style w:type="character" w:customStyle="1" w:styleId="apple-converted-space">
+    <w:name w:val="apple-converted-space"/>
+    <w:basedOn w:val="a0"/>
+    <w:rsid w:val="00F21A96"/>
+  </w:style>
+  <w:style w:type="character" w:styleId="HTML0">
+    <w:name w:val="HTML Code"/>
+    <w:basedOn w:val="a0"/>
+    <w:uiPriority w:val="99"/>
+    <w:unhideWhenUsed/>
+    <w:rsid w:val="00F21A96"/>
+    <w:rPr>
+      <w:rFonts w:ascii="宋体" w:eastAsia="宋体" w:hAnsi="宋体" w:cs="宋体"/>
+      <w:sz w:val="24"/>
+      <w:szCs w:val="24"/>
+    </w:rPr>
+  </w:style>
+  <w:style w:type="character" w:styleId="a6">
+    <w:name w:val="Hyperlink"/>
+    <w:basedOn w:val="a0"/>
+    <w:uiPriority w:val="99"/>
+    <w:unhideWhenUsed/>
+    <w:rsid w:val="00F21A96"/>
+    <w:rPr>
+      <w:color w:val="0563C1" w:themeColor="hyperlink"/>
+      <w:u w:val="single"/>
+    </w:rPr>
+  </w:style>
+  <w:style w:type="character" w:styleId="a7">
+    <w:name w:val="annotation reference"/>
+    <w:basedOn w:val="a0"/>
+    <w:uiPriority w:val="99"/>
+    <w:unhideWhenUsed/>
+    <w:rsid w:val="00F21A96"/>
+    <w:rPr>
+      <w:sz w:val="21"/>
+      <w:szCs w:val="21"/>
+    </w:rPr>
+  </w:style>
+  <w:style w:type="paragraph" w:styleId="a8">
+    <w:name w:val="annotation text"/>
+    <w:basedOn w:val="a"/>
+    <w:link w:val="Char1"/>
+    <w:uiPriority w:val="99"/>
+    <w:unhideWhenUsed/>
+    <w:rsid w:val="00F21A96"/>
+    <w:pPr>
+      <w:jc w:val="left"/>
+    </w:pPr>
+  </w:style>
+  <w:style w:type="character" w:customStyle="1" w:styleId="Char1">
+    <w:name w:val="批注文字 Char"/>
+    <w:basedOn w:val="a0"/>
+    <w:link w:val="a8"/>
+    <w:uiPriority w:val="99"/>
+    <w:rsid w:val="00F21A96"/>
+  </w:style>
+  <w:style w:type="character" w:customStyle="1" w:styleId="hljs-selector-tag">
+    <w:name w:val="hljs-selector-tag"/>
+    <w:basedOn w:val="a0"/>
+    <w:rsid w:val="00F21A96"/>
+  </w:style>
+  <w:style w:type="character" w:customStyle="1" w:styleId="hljs-selector-class">
+    <w:name w:val="hljs-selector-class"/>
+    <w:basedOn w:val="a0"/>
+    <w:rsid w:val="00F21A96"/>
+  </w:style>
+  <w:style w:type="paragraph" w:styleId="a9">
+    <w:name w:val="Balloon Text"/>
+    <w:basedOn w:val="a"/>
+    <w:link w:val="Char2"/>
+    <w:uiPriority w:val="99"/>
+    <w:semiHidden/>
+    <w:unhideWhenUsed/>
+    <w:rsid w:val="00711D34"/>
+    <w:rPr>
+      <w:sz w:val="18"/>
+      <w:szCs w:val="18"/>
+    </w:rPr>
+  </w:style>
+  <w:style w:type="character" w:customStyle="1" w:styleId="Char2">
+    <w:name w:val="批注框文本 Char"/>
+    <w:basedOn w:val="a0"/>
+    <w:link w:val="a9"/>
+    <w:uiPriority w:val="99"/>
+    <w:semiHidden/>
+    <w:rsid w:val="00711D34"/>
+    <w:rPr>
+      <w:sz w:val="18"/>
+      <w:szCs w:val="18"/>
+    </w:rPr>
+  </w:style>
+  <w:style w:type="character" w:styleId="aa">
+    <w:name w:val="FollowedHyperlink"/>
+    <w:basedOn w:val="a0"/>
+    <w:uiPriority w:val="99"/>
+    <w:semiHidden/>
+    <w:unhideWhenUsed/>
+    <w:rsid w:val="00711D34"/>
+    <w:rPr>
+      <w:color w:val="954F72" w:themeColor="followedHyperlink"/>
+      <w:u w:val="single"/>
+    </w:rPr>
+  </w:style>
+  <w:style w:type="character" w:styleId="ab">
+    <w:name w:val="Strong"/>
+    <w:basedOn w:val="a0"/>
+    <w:uiPriority w:val="22"/>
+    <w:qFormat/>
+    <w:rsid w:val="00711D34"/>
+    <w:rPr>
+      <w:b/>
+      <w:bCs/>
+    </w:rPr>
+  </w:style>
+  <w:style w:type="character" w:customStyle="1" w:styleId="3Char">
+    <w:name w:val="标题 3 Char"/>
+    <w:basedOn w:val="a0"/>
+    <w:link w:val="3"/>
+    <w:uiPriority w:val="9"/>
+    <w:rsid w:val="00AA2BD5"/>
+    <w:rPr>
+      <w:b/>
+      <w:bCs/>
+      <w:sz w:val="32"/>
+      <w:szCs w:val="32"/>
+    </w:rPr>
+  </w:style>
+  <w:style w:type="character" w:customStyle="1" w:styleId="hljs-comment">
+    <w:name w:val="hljs-comment"/>
+    <w:basedOn w:val="a0"/>
+    <w:rsid w:val="00AA2BD5"/>
+  </w:style>
+  <w:style w:type="character" w:customStyle="1" w:styleId="hljs-attribute">
+    <w:name w:val="hljs-attribute"/>
+    <w:basedOn w:val="a0"/>
+    <w:rsid w:val="00AA2BD5"/>
+  </w:style>
+  <w:style w:type="paragraph" w:styleId="ac">
+    <w:name w:val="annotation subject"/>
+    <w:basedOn w:val="a8"/>
+    <w:next w:val="a8"/>
+    <w:link w:val="Char3"/>
+    <w:uiPriority w:val="99"/>
+    <w:semiHidden/>
+    <w:unhideWhenUsed/>
+    <w:rsid w:val="00CD5ED3"/>
+    <w:rPr>
+      <w:b/>
+      <w:bCs/>
+    </w:rPr>
+  </w:style>
+  <w:style w:type="character" w:customStyle="1" w:styleId="Char3">
+    <w:name w:val="批注主题 Char"/>
+    <w:basedOn w:val="Char1"/>
+    <w:link w:val="ac"/>
+    <w:uiPriority w:val="99"/>
+    <w:semiHidden/>
+    <w:rsid w:val="00CD5ED3"/>
+    <w:rPr>
+      <w:b/>
+      <w:bCs/>
+    </w:rPr>
+  </w:style>
+  <w:style w:type="character" w:customStyle="1" w:styleId="5Char">
+    <w:name w:val="标题 5 Char"/>
+    <w:basedOn w:val="a0"/>
+    <w:link w:val="5"/>
+    <w:uiPriority w:val="9"/>
+    <w:semiHidden/>
+    <w:rsid w:val="00C1769A"/>
+    <w:rPr>
+      <w:b/>
+      <w:bCs/>
+      <w:sz w:val="28"/>
+      <w:szCs w:val="28"/>
+    </w:rPr>
+  </w:style>
+  <w:style w:type="character" w:styleId="ad">
+    <w:name w:val="Emphasis"/>
+    <w:basedOn w:val="a0"/>
+    <w:uiPriority w:val="20"/>
+    <w:qFormat/>
+    <w:rsid w:val="006824F3"/>
+    <w:rPr>
+      <w:i/>
+      <w:iCs/>
+    </w:rPr>
+  </w:style>
+  <w:style w:type="table" w:styleId="ae">
+    <w:name w:val="Table Grid"/>
+    <w:basedOn w:val="a1"/>
+    <w:uiPriority w:val="39"/>
+    <w:rsid w:val="00744607"/>
+    <w:tblPr>
+      <w:tblBorders>
+        <w:top w:val="single" w:sz="4" w:space="0" w:color="auto"/>
+        <w:left w:val="single" w:sz="4" w:space="0" w:color="auto"/>
+        <w:bottom w:val="single" w:sz="4" w:space="0" w:color="auto"/>
+        <w:right w:val="single" w:sz="4" w:space="0" w:color="auto"/>
+        <w:insideH w:val="single" w:sz="4" w:space="0" w:color="auto"/>
+        <w:insideV w:val="single" w:sz="4" w:space="0" w:color="auto"/>
+      </w:tblBorders>
     </w:tblPr>
   </w:style>
   <w:style w:type="character" w:customStyle="1" w:styleId="hljs-builtin">
@@ -40011,7 +41131,7 @@
   <a:extraClrSchemeLst/>
   <a:extLst>
     <a:ext uri="{05A4C25C-085E-4340-85A3-A5531E510DB2}">
-      <thm15:themeFamily xmlns:thm15="http://schemas.microsoft.com/office/thememl/2012/main" name="Office Theme" id="{62F939B6-93AF-4DB8-9C6B-D6C7DFDC589F}" vid="{4A3C46E8-61CC-4603-A589-7422A47A8E4A}"/>
+      <thm15:themeFamily xmlns:thm15="http://schemas.microsoft.com/office/thememl/2012/main" xmlns="" name="Office Theme" id="{62F939B6-93AF-4DB8-9C6B-D6C7DFDC589F}" vid="{4A3C46E8-61CC-4603-A589-7422A47A8E4A}"/>
     </a:ext>
   </a:extLst>
 </a:theme>
@@ -40022,7 +41142,7 @@
 </file>
 
 <file path=customXml/itemProps1.xml><?xml version="1.0" encoding="utf-8"?>
-<ds:datastoreItem xmlns:ds="http://schemas.openxmlformats.org/officeDocument/2006/customXml" ds:itemID="{6DAA2799-F838-4A53-A088-07DFB9093ACC}">
+<ds:datastoreItem xmlns:ds="http://schemas.openxmlformats.org/officeDocument/2006/customXml" ds:itemID="{E6699EDA-06CC-4906-8334-027C943B3111}">
   <ds:schemaRefs>
     <ds:schemaRef ds:uri="http://schemas.openxmlformats.org/officeDocument/2006/bibliography"/>
   </ds:schemaRefs>

</xml_diff>